<commit_message>
ajout de set value manquant et des champ dans le word
</commit_message>
<xml_diff>
--- a/MediasClients/Etat-Des-Lieux(Modele).docx
+++ b/MediasClients/Etat-Des-Lieux(Modele).docx
@@ -1,6 +1,6 @@
 
 <file path=word/document.xml><?xml version="1.0" encoding="utf-8"?>
-<w:document xmlns:wpc="http://schemas.microsoft.com/office/word/2010/wordprocessingCanvas" xmlns:cx="http://schemas.microsoft.com/office/drawing/2014/chartex" xmlns:cx1="http://schemas.microsoft.com/office/drawing/2015/9/8/chartex" xmlns:cx2="http://schemas.microsoft.com/office/drawing/2015/10/21/chartex" xmlns:cx3="http://schemas.microsoft.com/office/drawing/2016/5/9/chartex" xmlns:cx4="http://schemas.microsoft.com/office/drawing/2016/5/10/chartex" xmlns:cx5="http://schemas.microsoft.com/office/drawing/2016/5/11/chartex" xmlns:cx6="http://schemas.microsoft.com/office/drawing/2016/5/12/chartex" xmlns:cx7="http://schemas.microsoft.com/office/drawing/2016/5/13/chartex" xmlns:cx8="http://schemas.microsoft.com/office/drawing/2016/5/14/chartex" xmlns:mc="http://schemas.openxmlformats.org/markup-compatibility/2006" xmlns:aink="http://schemas.microsoft.com/office/drawing/2016/ink" xmlns:am3d="http://schemas.microsoft.com/office/drawing/2017/model3d" xmlns:o="urn:schemas-microsoft-com:office:office" xmlns:oel="http://schemas.microsoft.com/office/2019/extlst" xmlns:r="http://schemas.openxmlformats.org/officeDocument/2006/relationships" xmlns:m="http://schemas.openxmlformats.org/officeDocument/2006/math" xmlns:v="urn:schemas-microsoft-com:vml" xmlns:wp14="http://schemas.microsoft.com/office/word/2010/wordprocessingDrawing" xmlns:wp="http://schemas.openxmlformats.org/drawingml/2006/wordprocessingDrawing" xmlns:w10="urn:schemas-microsoft-com:office:word" xmlns:w="http://schemas.openxmlformats.org/wordprocessingml/2006/main" xmlns:w14="http://schemas.microsoft.com/office/word/2010/wordml" xmlns:w15="http://schemas.microsoft.com/office/word/2012/wordml" xmlns:w16cex="http://schemas.microsoft.com/office/word/2018/wordml/cex" xmlns:w16cid="http://schemas.microsoft.com/office/word/2016/wordml/cid" xmlns:w16="http://schemas.microsoft.com/office/word/2018/wordml" xmlns:w16du="http://schemas.microsoft.com/office/word/2023/wordml/word16du" xmlns:w16sdtdh="http://schemas.microsoft.com/office/word/2020/wordml/sdtdatahash" xmlns:w16se="http://schemas.microsoft.com/office/word/2015/wordml/symex" xmlns:wpg="http://schemas.microsoft.com/office/word/2010/wordprocessingGroup" xmlns:wpi="http://schemas.microsoft.com/office/word/2010/wordprocessingInk" xmlns:wne="http://schemas.microsoft.com/office/word/2006/wordml" xmlns:wps="http://schemas.microsoft.com/office/word/2010/wordprocessingShape" mc:Ignorable="w14 w15 w16se w16cid w16 w16cex w16sdtdh w16du wp14">
+<w:document xmlns:wpc="http://schemas.microsoft.com/office/word/2010/wordprocessingCanvas" xmlns:cx="http://schemas.microsoft.com/office/drawing/2014/chartex" xmlns:cx1="http://schemas.microsoft.com/office/drawing/2015/9/8/chartex" xmlns:cx2="http://schemas.microsoft.com/office/drawing/2015/10/21/chartex" xmlns:cx3="http://schemas.microsoft.com/office/drawing/2016/5/9/chartex" xmlns:cx4="http://schemas.microsoft.com/office/drawing/2016/5/10/chartex" xmlns:cx5="http://schemas.microsoft.com/office/drawing/2016/5/11/chartex" xmlns:cx6="http://schemas.microsoft.com/office/drawing/2016/5/12/chartex" xmlns:cx7="http://schemas.microsoft.com/office/drawing/2016/5/13/chartex" xmlns:cx8="http://schemas.microsoft.com/office/drawing/2016/5/14/chartex" xmlns:mc="http://schemas.openxmlformats.org/markup-compatibility/2006" xmlns:aink="http://schemas.microsoft.com/office/drawing/2016/ink" xmlns:am3d="http://schemas.microsoft.com/office/drawing/2017/model3d" xmlns:o="urn:schemas-microsoft-com:office:office" xmlns:r="http://schemas.openxmlformats.org/officeDocument/2006/relationships" xmlns:m="http://schemas.openxmlformats.org/officeDocument/2006/math" xmlns:v="urn:schemas-microsoft-com:vml" xmlns:wp14="http://schemas.microsoft.com/office/word/2010/wordprocessingDrawing" xmlns:wp="http://schemas.openxmlformats.org/drawingml/2006/wordprocessingDrawing" xmlns:w10="urn:schemas-microsoft-com:office:word" xmlns:w="http://schemas.openxmlformats.org/wordprocessingml/2006/main" xmlns:w14="http://schemas.microsoft.com/office/word/2010/wordml" xmlns:w15="http://schemas.microsoft.com/office/word/2012/wordml" xmlns:w16cex="http://schemas.microsoft.com/office/word/2018/wordml/cex" xmlns:w16cid="http://schemas.microsoft.com/office/word/2016/wordml/cid" xmlns:w16="http://schemas.microsoft.com/office/word/2018/wordml" xmlns:w16sdtdh="http://schemas.microsoft.com/office/word/2020/wordml/sdtdatahash" xmlns:w16se="http://schemas.microsoft.com/office/word/2015/wordml/symex" xmlns:wpg="http://schemas.microsoft.com/office/word/2010/wordprocessingGroup" xmlns:wpi="http://schemas.microsoft.com/office/word/2010/wordprocessingInk" xmlns:wne="http://schemas.microsoft.com/office/word/2006/wordml" xmlns:wps="http://schemas.microsoft.com/office/word/2010/wordprocessingShape" mc:Ignorable="w14 w15 w16se w16cid w16 w16cex w16sdtdh wp14">
   <w:body>
     <w:p>
       <w:pPr>
@@ -122,6 +122,540 @@
         </w:rPr>
       </w:pPr>
       <w:r>
+        <w:pict w14:anchorId="6EF83FDD">
+          <v:group id="_x0000_s1126" alt="" style="position:absolute;margin-left:26.65pt;margin-top:188.15pt;width:541.65pt;height:84.75pt;z-index:-251653120;mso-wrap-distance-left:0;mso-wrap-distance-right:0;mso-position-horizontal-relative:page" coordorigin="518,3605" coordsize="10833,1695">
+            <v:shape id="_x0000_s1127" alt="" style="position:absolute;left:594;top:3709;width:10672;height:347" coordorigin="595,3709" coordsize="10672,347" path="m11207,3709r-10552,l620,3710r-18,6l596,3734r-1,35l595,3995r1,35l602,4048r18,6l655,4055r10552,l11241,4054r18,-6l11266,4030r1,-35l11267,3769r-1,-35l11259,3716r-18,-6l11207,3709xe" fillcolor="#ebedf6" stroked="f">
+              <v:path arrowok="t"/>
+            </v:shape>
+            <v:shape id="_x0000_s1128" alt="" style="position:absolute;left:523;top:3609;width:10823;height:1685" coordorigin="523,3610" coordsize="10823,1685" path="m603,3610r-46,1l533,3620r-9,23l523,3690r,1524l524,5260r9,24l557,5293r46,1l11266,5294r46,-1l11336,5284r8,-24l11346,5214r,-1524l11344,3643r-8,-23l11312,3611r-46,-1l603,3610xe" filled="f" strokecolor="#cdced7" strokeweight=".5pt">
+              <v:path arrowok="t"/>
+            </v:shape>
+            <v:shapetype id="_x0000_t202" coordsize="21600,21600" o:spt="202" path="m,l,21600r21600,l21600,xe">
+              <v:stroke joinstyle="miter"/>
+              <v:path gradientshapeok="t" o:connecttype="rect"/>
+            </v:shapetype>
+            <v:shape id="_x0000_s1129" type="#_x0000_t202" alt="" style="position:absolute;left:528;top:3614;width:10813;height:1675;mso-wrap-style:square;v-text-anchor:top" filled="f" stroked="f">
+              <v:textbox style="mso-next-textbox:#_x0000_s1129" inset="0,0,0,0">
+                <w:txbxContent>
+                  <w:p>
+                    <w:pPr>
+                      <w:spacing w:before="122"/>
+                      <w:ind w:left="135"/>
+                      <w:rPr>
+                        <w:rFonts w:ascii="Avenir-Heavy"/>
+                        <w:b/>
+                        <w:sz w:val="24"/>
+                      </w:rPr>
+                    </w:pPr>
+                    <w:r>
+                      <w:rPr>
+                        <w:rFonts w:ascii="Avenir-Heavy"/>
+                        <w:b/>
+                        <w:sz w:val="24"/>
+                      </w:rPr>
+                      <w:t>Le bailleur (ou son mandataire)</w:t>
+                    </w:r>
+                  </w:p>
+                  <w:p>
+                    <w:pPr>
+                      <w:tabs>
+                        <w:tab w:val="left" w:pos="10738"/>
+                      </w:tabs>
+                      <w:spacing w:before="21" w:line="534" w:lineRule="exact"/>
+                      <w:ind w:left="135" w:right="72"/>
+                      <w:rPr>
+                        <w:rFonts w:ascii="Avenir" w:hAnsi="Avenir"/>
+                        <w:sz w:val="20"/>
+                      </w:rPr>
+                    </w:pPr>
+                    <w:r>
+                      <w:rPr>
+                        <w:rFonts w:ascii="Avenir" w:hAnsi="Avenir"/>
+                        <w:sz w:val="20"/>
+                      </w:rPr>
+                      <w:t>Nom et prénom /</w:t>
+                    </w:r>
+                    <w:r>
+                      <w:rPr>
+                        <w:rFonts w:ascii="Avenir" w:hAnsi="Avenir"/>
+                        <w:spacing w:val="-4"/>
+                        <w:sz w:val="20"/>
+                      </w:rPr>
+                      <w:t xml:space="preserve"> </w:t>
+                    </w:r>
+                    <w:r>
+                      <w:rPr>
+                        <w:rFonts w:ascii="Avenir" w:hAnsi="Avenir"/>
+                        <w:sz w:val="20"/>
+                      </w:rPr>
+                      <w:t xml:space="preserve">dénomination :  </w:t>
+                    </w:r>
+                    <w:r>
+                      <w:rPr>
+                        <w:rFonts w:ascii="Avenir" w:hAnsi="Avenir"/>
+                        <w:spacing w:val="-10"/>
+                        <w:sz w:val="20"/>
+                      </w:rPr>
+                      <w:t xml:space="preserve"> </w:t>
+                    </w:r>
+                    <w:r>
+                      <w:rPr>
+                        <w:rFonts w:ascii="Avenir" w:hAnsi="Avenir"/>
+                        <w:sz w:val="20"/>
+                        <w:u w:val="dotted" w:color="CDCED7"/>
+                      </w:rPr>
+                      <w:t xml:space="preserve"> </w:t>
+                    </w:r>
+                    <w:r>
+                      <w:rPr>
+                        <w:rFonts w:ascii="Avenir" w:hAnsi="Avenir"/>
+                        <w:sz w:val="20"/>
+                        <w:u w:val="dotted" w:color="CDCED7"/>
+                      </w:rPr>
+                      <w:t>$</w:t>
+                    </w:r>
+                    <w:r>
+                      <w:rPr>
+                        <w:rFonts w:ascii="Avenir" w:hAnsi="Avenir"/>
+                        <w:sz w:val="20"/>
+                        <w:u w:val="dotted" w:color="CDCED7"/>
+                      </w:rPr>
+                      <w:t>{</w:t>
+                    </w:r>
+                    <w:r>
+                      <w:rPr>
+                        <w:rFonts w:ascii="Avenir" w:hAnsi="Avenir"/>
+                        <w:sz w:val="20"/>
+                        <w:u w:val="dotted" w:color="CDCED7"/>
+                      </w:rPr>
+                      <w:t>Nom bailleur</w:t>
+                    </w:r>
+                    <w:r>
+                      <w:rPr>
+                        <w:rFonts w:ascii="Avenir" w:hAnsi="Avenir"/>
+                        <w:sz w:val="20"/>
+                        <w:u w:val="dotted" w:color="CDCED7"/>
+                      </w:rPr>
+                      <w:t>}</w:t>
+                    </w:r>
+                    <w:r>
+                      <w:rPr>
+                        <w:rFonts w:ascii="Avenir" w:hAnsi="Avenir"/>
+                        <w:sz w:val="20"/>
+                        <w:u w:val="dotted" w:color="CDCED7"/>
+                      </w:rPr>
+                      <w:t xml:space="preserve"> </w:t>
+                    </w:r>
+                    <w:r>
+                      <w:rPr>
+                        <w:u w:val="dotted" w:color="CDCED7"/>
+                      </w:rPr>
+                      <w:t>${</w:t>
+                    </w:r>
+                    <w:r>
+                      <w:rPr>
+                        <w:u w:val="dotted" w:color="CDCED7"/>
+                      </w:rPr>
+                      <w:t>Prénom bailleur</w:t>
+                    </w:r>
+                    <w:r>
+                      <w:rPr>
+                        <w:rFonts w:ascii="Avenir" w:hAnsi="Avenir"/>
+                        <w:sz w:val="20"/>
+                        <w:u w:val="dotted" w:color="CDCED7"/>
+                      </w:rPr>
+                      <w:t>}</w:t>
+                    </w:r>
+                    <w:r>
+                      <w:rPr>
+                        <w:rFonts w:ascii="Avenir" w:hAnsi="Avenir"/>
+                        <w:sz w:val="20"/>
+                        <w:u w:val="dotted" w:color="CDCED7"/>
+                      </w:rPr>
+                      <w:t xml:space="preserve"> </w:t>
+                    </w:r>
+                    <w:r>
+                      <w:rPr>
+                        <w:u w:val="dotted" w:color="CDCED7"/>
+                      </w:rPr>
+                      <w:t>${</w:t>
+                    </w:r>
+                    <w:r>
+                      <w:rPr>
+                        <w:rFonts w:ascii="Avenir" w:hAnsi="Avenir"/>
+                        <w:sz w:val="20"/>
+                        <w:u w:val="dotted" w:color="CDCED7"/>
+                      </w:rPr>
+                      <w:t>}</w:t>
+                    </w:r>
+                    <w:r>
+                      <w:rPr>
+                        <w:rFonts w:ascii="Avenir" w:hAnsi="Avenir"/>
+                        <w:sz w:val="20"/>
+                        <w:u w:val="dotted" w:color="CDCED7"/>
+                      </w:rPr>
+                      <w:tab/>
+                      <w:t xml:space="preserve"> </w:t>
+                    </w:r>
+                    <w:r>
+                      <w:rPr>
+                        <w:rFonts w:ascii="Avenir" w:hAnsi="Avenir"/>
+                        <w:sz w:val="20"/>
+                      </w:rPr>
+                      <w:t>Adresse (ou siège social)</w:t>
+                    </w:r>
+                    <w:r>
+                      <w:rPr>
+                        <w:rFonts w:ascii="Avenir" w:hAnsi="Avenir"/>
+                        <w:spacing w:val="-4"/>
+                        <w:sz w:val="20"/>
+                      </w:rPr>
+                      <w:t xml:space="preserve"> </w:t>
+                    </w:r>
+                    <w:r>
+                      <w:rPr>
+                        <w:rFonts w:ascii="Avenir" w:hAnsi="Avenir"/>
+                        <w:sz w:val="20"/>
+                      </w:rPr>
+                      <w:t>:</w:t>
+                    </w:r>
+                    <w:r>
+                      <w:rPr>
+                        <w:rFonts w:ascii="Avenir" w:hAnsi="Avenir"/>
+                        <w:spacing w:val="16"/>
+                        <w:sz w:val="20"/>
+                      </w:rPr>
+                      <w:t xml:space="preserve"> </w:t>
+                    </w:r>
+                    <w:r>
+                      <w:rPr>
+                        <w:u w:val="dotted" w:color="CDCED7"/>
+                      </w:rPr>
+                      <w:t>${</w:t>
+                    </w:r>
+                    <w:r>
+                      <w:rPr>
+                        <w:u w:val="dotted" w:color="CDCED7"/>
+                      </w:rPr>
+                      <w:t>Adresse bailleur</w:t>
+                    </w:r>
+                    <w:r>
+                      <w:rPr>
+                        <w:u w:val="dotted" w:color="CDCED7"/>
+                      </w:rPr>
+                      <w:t>}</w:t>
+                    </w:r>
+                    <w:r>
+                      <w:rPr>
+                        <w:rFonts w:ascii="Avenir" w:hAnsi="Avenir"/>
+                        <w:sz w:val="20"/>
+                        <w:u w:val="dotted" w:color="CDCED7"/>
+                      </w:rPr>
+                      <w:t xml:space="preserve"> </w:t>
+                    </w:r>
+                    <w:r>
+                      <w:rPr>
+                        <w:rFonts w:ascii="Avenir" w:hAnsi="Avenir"/>
+                        <w:sz w:val="20"/>
+                        <w:u w:val="dotted" w:color="CDCED7"/>
+                      </w:rPr>
+                      <w:tab/>
+                    </w:r>
+                  </w:p>
+                </w:txbxContent>
+              </v:textbox>
+            </v:shape>
+            <w10:wrap type="topAndBottom" anchorx="page"/>
+          </v:group>
+        </w:pict>
+      </w:r>
+      <w:r>
+        <w:pict w14:anchorId="44B6E2EB">
+          <v:group id="_x0000_s1122" alt="" style="position:absolute;margin-left:26.65pt;margin-top:284.35pt;width:541.65pt;height:84.75pt;z-index:-251652096;mso-wrap-distance-left:0;mso-wrap-distance-right:0;mso-position-horizontal-relative:page" coordorigin="518,5529" coordsize="10833,1695">
+            <v:shape id="_x0000_s1123" alt="" style="position:absolute;left:594;top:5633;width:10672;height:347" coordorigin="595,5633" coordsize="10672,347" path="m11207,5633r-10552,l620,5634r-18,7l596,5659r-1,34l595,5920r1,34l602,5972r18,7l655,5980r10552,l11241,5979r18,-7l11266,5954r1,-34l11267,5693r-1,-34l11259,5641r-18,-7l11207,5633xe" fillcolor="#ebedf6" stroked="f">
+              <v:path arrowok="t"/>
+            </v:shape>
+            <v:shape id="_x0000_s1124" alt="" style="position:absolute;left:523;top:5534;width:10823;height:1685" coordorigin="523,5534" coordsize="10823,1685" path="m603,5534r-46,1l533,5544r-9,24l523,5614r,1524l524,7185r9,23l557,7217r46,1l11266,7218r46,-1l11336,7208r8,-23l11346,7138r,-1524l11344,5568r-8,-24l11312,5535r-46,-1l603,5534xe" filled="f" strokecolor="#cdced7" strokeweight=".5pt">
+              <v:path arrowok="t"/>
+            </v:shape>
+            <v:shape id="_x0000_s1125" type="#_x0000_t202" alt="" style="position:absolute;left:528;top:5539;width:10813;height:1675;mso-wrap-style:square;v-text-anchor:top" filled="f" stroked="f">
+              <v:textbox style="mso-next-textbox:#_x0000_s1125" inset="0,0,0,0">
+                <w:txbxContent>
+                  <w:p>
+                    <w:pPr>
+                      <w:spacing w:before="100"/>
+                      <w:ind w:left="135"/>
+                      <w:rPr>
+                        <w:rFonts w:ascii="Avenir-Heavy"/>
+                        <w:b/>
+                        <w:sz w:val="24"/>
+                      </w:rPr>
+                    </w:pPr>
+                    <w:r>
+                      <w:rPr>
+                        <w:rFonts w:ascii="Avenir-Heavy"/>
+                        <w:b/>
+                        <w:sz w:val="24"/>
+                      </w:rPr>
+                      <w:t>Le(s) locataire(s)</w:t>
+                    </w:r>
+                  </w:p>
+                  <w:p>
+                    <w:pPr>
+                      <w:tabs>
+                        <w:tab w:val="left" w:pos="9069"/>
+                        <w:tab w:val="left" w:pos="10738"/>
+                      </w:tabs>
+                      <w:spacing w:before="62" w:line="474" w:lineRule="exact"/>
+                      <w:ind w:left="121" w:right="72"/>
+                      <w:rPr>
+                        <w:rFonts w:ascii="Avenir-BookOblique" w:hAnsi="Avenir-BookOblique"/>
+                        <w:i/>
+                        <w:sz w:val="14"/>
+                      </w:rPr>
+                    </w:pPr>
+                    <w:r>
+                      <w:rPr>
+                        <w:rFonts w:ascii="Avenir" w:hAnsi="Avenir"/>
+                        <w:sz w:val="20"/>
+                      </w:rPr>
+                      <w:t>Nom(s) et</w:t>
+                    </w:r>
+                    <w:r>
+                      <w:rPr>
+                        <w:rFonts w:ascii="Avenir" w:hAnsi="Avenir"/>
+                        <w:spacing w:val="-5"/>
+                        <w:sz w:val="20"/>
+                      </w:rPr>
+                      <w:t xml:space="preserve"> </w:t>
+                    </w:r>
+                    <w:r>
+                      <w:rPr>
+                        <w:rFonts w:ascii="Avenir" w:hAnsi="Avenir"/>
+                        <w:sz w:val="20"/>
+                      </w:rPr>
+                      <w:t>prénom(s)</w:t>
+                    </w:r>
+                    <w:r>
+                      <w:rPr>
+                        <w:rFonts w:ascii="Avenir" w:hAnsi="Avenir"/>
+                        <w:spacing w:val="-2"/>
+                        <w:sz w:val="20"/>
+                      </w:rPr>
+                      <w:t xml:space="preserve"> </w:t>
+                    </w:r>
+                    <w:r>
+                      <w:rPr>
+                        <w:rFonts w:ascii="Avenir" w:hAnsi="Avenir"/>
+                        <w:sz w:val="20"/>
+                      </w:rPr>
+                      <w:t xml:space="preserve">:  </w:t>
+                    </w:r>
+                    <w:r>
+                      <w:rPr>
+                        <w:u w:val="dotted" w:color="CDCED7"/>
+                      </w:rPr>
+                      <w:t>${</w:t>
+                    </w:r>
+                    <w:r>
+                      <w:rPr>
+                        <w:u w:val="dotted" w:color="CDCED7"/>
+                      </w:rPr>
+                      <w:t>Nom locataire</w:t>
+                    </w:r>
+                    <w:r>
+                      <w:rPr>
+                        <w:rFonts w:ascii="Avenir" w:hAnsi="Avenir"/>
+                        <w:sz w:val="20"/>
+                        <w:u w:val="dotted" w:color="CDCED7"/>
+                      </w:rPr>
+                      <w:t xml:space="preserve">} </w:t>
+                    </w:r>
+                    <w:r>
+                      <w:rPr>
+                        <w:u w:val="dotted" w:color="CDCED7"/>
+                      </w:rPr>
+                      <w:t>${</w:t>
+                    </w:r>
+                    <w:r>
+                      <w:rPr>
+                        <w:u w:val="dotted" w:color="CDCED7"/>
+                      </w:rPr>
+                      <w:t>Prénom locataire</w:t>
+                    </w:r>
+                    <w:r>
+                      <w:rPr>
+                        <w:rFonts w:ascii="Avenir" w:hAnsi="Avenir"/>
+                        <w:sz w:val="20"/>
+                        <w:u w:val="dotted" w:color="CDCED7"/>
+                      </w:rPr>
+                      <w:t xml:space="preserve">} </w:t>
+                    </w:r>
+                    <w:r>
+                      <w:rPr>
+                        <w:u w:val="dotted" w:color="CDCED7"/>
+                      </w:rPr>
+                      <w:t>$</w:t>
+                    </w:r>
+                    <w:proofErr w:type="gramStart"/>
+                    <w:r>
+                      <w:rPr>
+                        <w:u w:val="dotted" w:color="CDCED7"/>
+                      </w:rPr>
+                      <w:t>{</w:t>
+                    </w:r>
+                    <w:r>
+                      <w:rPr>
+                        <w:rFonts w:ascii="Avenir" w:hAnsi="Avenir"/>
+                        <w:sz w:val="20"/>
+                        <w:u w:val="dotted" w:color="CDCED7"/>
+                      </w:rPr>
+                      <w:t xml:space="preserve">} </w:t>
+                    </w:r>
+                    <w:r>
+                      <w:rPr>
+                        <w:rFonts w:ascii="Avenir" w:hAnsi="Avenir"/>
+                        <w:sz w:val="20"/>
+                        <w:u w:val="dotted" w:color="CDCED7"/>
+                      </w:rPr>
+                      <w:t xml:space="preserve"> </w:t>
+                    </w:r>
+                    <w:r>
+                      <w:rPr>
+                        <w:rFonts w:ascii="Avenir" w:hAnsi="Avenir"/>
+                        <w:sz w:val="20"/>
+                        <w:u w:val="dotted" w:color="CDCED7"/>
+                      </w:rPr>
+                      <w:tab/>
+                    </w:r>
+                    <w:proofErr w:type="gramEnd"/>
+                    <w:r>
+                      <w:rPr>
+                        <w:rFonts w:ascii="Avenir" w:hAnsi="Avenir"/>
+                        <w:sz w:val="20"/>
+                        <w:u w:val="dotted" w:color="CDCED7"/>
+                      </w:rPr>
+                      <w:tab/>
+                    </w:r>
+                    <w:r>
+                      <w:rPr>
+                        <w:rFonts w:ascii="Avenir" w:hAnsi="Avenir"/>
+                        <w:sz w:val="20"/>
+                      </w:rPr>
+                      <w:t xml:space="preserve"> </w:t>
+                    </w:r>
+                    <w:r>
+                      <w:rPr>
+                        <w:rFonts w:ascii="Avenir" w:hAnsi="Avenir"/>
+                        <w:position w:val="-5"/>
+                        <w:sz w:val="20"/>
+                      </w:rPr>
+                      <w:t>Adresse*</w:t>
+                    </w:r>
+                    <w:r>
+                      <w:rPr>
+                        <w:rFonts w:ascii="Avenir" w:hAnsi="Avenir"/>
+                        <w:spacing w:val="-2"/>
+                        <w:position w:val="-5"/>
+                        <w:sz w:val="20"/>
+                      </w:rPr>
+                      <w:t xml:space="preserve"> </w:t>
+                    </w:r>
+                    <w:r>
+                      <w:rPr>
+                        <w:rFonts w:ascii="Avenir" w:hAnsi="Avenir"/>
+                        <w:position w:val="-5"/>
+                        <w:sz w:val="20"/>
+                      </w:rPr>
+                      <w:t>:</w:t>
+                    </w:r>
+                    <w:r>
+                      <w:rPr>
+                        <w:u w:val="dotted" w:color="CDCED7"/>
+                      </w:rPr>
+                      <w:t xml:space="preserve"> </w:t>
+                    </w:r>
+                    <w:r>
+                      <w:rPr>
+                        <w:rFonts w:ascii="Avenir" w:hAnsi="Avenir"/>
+                        <w:sz w:val="20"/>
+                        <w:u w:val="dotted" w:color="CDCED7"/>
+                      </w:rPr>
+                      <w:t>${</w:t>
+                    </w:r>
+                    <w:r>
+                      <w:rPr>
+                        <w:rFonts w:ascii="Avenir" w:hAnsi="Avenir"/>
+                        <w:sz w:val="20"/>
+                        <w:u w:val="dotted" w:color="CDCED7"/>
+                      </w:rPr>
+                      <w:t>Adresse locataire</w:t>
+                    </w:r>
+                    <w:r>
+                      <w:rPr>
+                        <w:rFonts w:ascii="Avenir" w:hAnsi="Avenir"/>
+                        <w:sz w:val="20"/>
+                        <w:u w:val="dotted" w:color="CDCED7"/>
+                      </w:rPr>
+                      <w:t xml:space="preserve">} </w:t>
+                    </w:r>
+                    <w:r>
+                      <w:rPr>
+                        <w:rFonts w:ascii="Avenir" w:hAnsi="Avenir"/>
+                        <w:sz w:val="20"/>
+                        <w:u w:val="dotted" w:color="CDCED7"/>
+                      </w:rPr>
+                      <w:t xml:space="preserve"> </w:t>
+                    </w:r>
+                    <w:r>
+                      <w:rPr>
+                        <w:rFonts w:ascii="Avenir" w:hAnsi="Avenir"/>
+                        <w:sz w:val="20"/>
+                        <w:u w:val="dotted" w:color="CDCED7"/>
+                      </w:rPr>
+                      <w:tab/>
+                    </w:r>
+                    <w:r>
+                      <w:rPr>
+                        <w:rFonts w:ascii="Avenir-BookOblique" w:hAnsi="Avenir-BookOblique"/>
+                        <w:i/>
+                        <w:color w:val="81859A"/>
+                        <w:sz w:val="14"/>
+                        <w:u w:val="single" w:color="CDCED7"/>
+                      </w:rPr>
+                      <w:t>* Si état des lieux de</w:t>
+                    </w:r>
+                    <w:r>
+                      <w:rPr>
+                        <w:rFonts w:ascii="Avenir-BookOblique" w:hAnsi="Avenir-BookOblique"/>
+                        <w:i/>
+                        <w:color w:val="81859A"/>
+                        <w:spacing w:val="5"/>
+                        <w:sz w:val="14"/>
+                        <w:u w:val="single" w:color="CDCED7"/>
+                      </w:rPr>
+                      <w:t xml:space="preserve"> </w:t>
+                    </w:r>
+                    <w:r>
+                      <w:rPr>
+                        <w:rFonts w:ascii="Avenir-BookOblique" w:hAnsi="Avenir-BookOblique"/>
+                        <w:i/>
+                        <w:color w:val="81859A"/>
+                        <w:spacing w:val="-5"/>
+                        <w:sz w:val="14"/>
+                        <w:u w:val="single" w:color="CDCED7"/>
+                      </w:rPr>
+                      <w:t>sortie</w:t>
+                    </w:r>
+                  </w:p>
+                </w:txbxContent>
+              </v:textbox>
+            </v:shape>
+            <w10:wrap type="topAndBottom" anchorx="page"/>
+          </v:group>
+        </w:pict>
+      </w:r>
+      <w:r>
         <w:br w:type="column"/>
       </w:r>
     </w:p>
@@ -233,7 +767,7 @@
           <w:rFonts w:ascii="Avenir" w:hAnsi="Avenir"/>
         </w:rPr>
         <w:sectPr>
-          <w:footerReference w:type="default" r:id="rId8"/>
+          <w:footerReference w:type="default" r:id="rId11"/>
           <w:type w:val="continuous"/>
           <w:pgSz w:w="11910" w:h="16840"/>
           <w:pgMar w:top="360" w:right="340" w:bottom="720" w:left="300" w:header="720" w:footer="535" w:gutter="0"/>
@@ -270,11 +804,7 @@
           <w:noProof/>
         </w:rPr>
         <w:pict w14:anchorId="4F064595">
-          <v:shapetype id="_x0000_t202" coordsize="21600,21600" o:spt="202" path="m,l,21600r21600,l21600,xe">
-            <v:stroke joinstyle="miter"/>
-            <v:path gradientshapeok="t" o:connecttype="rect"/>
-          </v:shapetype>
-          <v:shape id="Zone de texte 2" o:spid="_x0000_s2162" type="#_x0000_t202" style="position:absolute;left:0;text-align:left;margin-left:276.95pt;margin-top:40.1pt;width:253pt;height:25.65pt;z-index:251694080;visibility:visible;mso-wrap-distance-left:9pt;mso-wrap-distance-top:3.6pt;mso-wrap-distance-right:9pt;mso-wrap-distance-bottom:3.6pt;mso-position-horizontal-relative:text;mso-position-vertical-relative:text;mso-width-relative:margin;mso-height-relative:margin;v-text-anchor:top" stroked="f">
+          <v:shape id="Zone de texte 2" o:spid="_x0000_s1138" type="#_x0000_t202" style="position:absolute;left:0;text-align:left;margin-left:276.95pt;margin-top:40.1pt;width:253pt;height:25.65pt;z-index:251694080;visibility:visible;mso-wrap-distance-left:9pt;mso-wrap-distance-top:3.6pt;mso-wrap-distance-right:9pt;mso-wrap-distance-bottom:3.6pt;mso-position-horizontal-relative:text;mso-position-vertical-relative:text;mso-width-relative:margin;mso-height-relative:margin;v-text-anchor:top" stroked="f">
             <v:textbox style="mso-next-textbox:#Zone de texte 2">
               <w:txbxContent>
                 <w:p>
@@ -297,7 +827,23 @@
                       <w:sz w:val="20"/>
                       <w:u w:val="dotted" w:color="CDCED7"/>
                     </w:rPr>
-                    <w:t>${}</w:t>
+                    <w:t>${</w:t>
+                  </w:r>
+                  <w:r>
+                    <w:rPr>
+                      <w:rFonts w:ascii="Avenir" w:hAnsi="Avenir"/>
+                      <w:sz w:val="20"/>
+                      <w:u w:val="dotted" w:color="CDCED7"/>
+                    </w:rPr>
+                    <w:t>Autre texte</w:t>
+                  </w:r>
+                  <w:r>
+                    <w:rPr>
+                      <w:rFonts w:ascii="Avenir" w:hAnsi="Avenir"/>
+                      <w:sz w:val="20"/>
+                      <w:u w:val="dotted" w:color="CDCED7"/>
+                    </w:rPr>
+                    <w:t>}</w:t>
                   </w:r>
                   <w:r>
                     <w:rPr>
@@ -360,15 +906,15 @@
           <w:sz w:val="16"/>
         </w:rPr>
         <w:pict w14:anchorId="66874894">
-          <v:group id="_x0000_s2154" alt="" style="position:absolute;left:0;text-align:left;margin-left:25.9pt;margin-top:11.8pt;width:541.65pt;height:158.35pt;z-index:-251654144;mso-wrap-distance-left:0;mso-wrap-distance-right:0;mso-position-horizontal-relative:page;mso-position-vertical-relative:text" coordorigin="518,236" coordsize="10833,3167">
-            <v:shape id="_x0000_s2155" alt="" style="position:absolute;left:594;top:340;width:10672;height:347" coordorigin="595,341" coordsize="10672,347" path="m11207,341l655,341r-35,l602,348r-6,18l595,401r,226l596,662r6,17l620,686r35,1l11207,687r34,-1l11259,679r7,-17l11267,627r,-226l11266,366r-7,-18l11241,341r-34,xe" fillcolor="#ebedf6" stroked="f">
+          <v:group id="_x0000_s1130" alt="" style="position:absolute;left:0;text-align:left;margin-left:25.9pt;margin-top:11.8pt;width:541.65pt;height:158.35pt;z-index:-251654144;mso-wrap-distance-left:0;mso-wrap-distance-right:0;mso-position-horizontal-relative:page;mso-position-vertical-relative:text" coordorigin="518,236" coordsize="10833,3167">
+            <v:shape id="_x0000_s1131" alt="" style="position:absolute;left:594;top:340;width:10672;height:347" coordorigin="595,341" coordsize="10672,347" path="m11207,341l655,341r-35,l602,348r-6,18l595,401r,226l596,662r6,17l620,686r35,1l11207,687r34,-1l11259,679r7,-17l11267,627r,-226l11266,366r-7,-18l11241,341r-34,xe" fillcolor="#ebedf6" stroked="f">
               <v:path arrowok="t"/>
             </v:shape>
-            <v:shape id="_x0000_s2156" alt="" style="position:absolute;left:523;top:241;width:10823;height:3157" coordorigin="523,241" coordsize="10823,3157" path="m603,241r-46,1l533,251r-9,24l523,321r,2997l524,3364r9,24l557,3397r46,1l11266,3398r46,-1l11336,3388r8,-24l11346,3318r,-2997l11344,275r-8,-24l11312,242r-46,-1l603,241xe" filled="f" strokecolor="#cdced7" strokeweight=".5pt">
+            <v:shape id="_x0000_s1132" alt="" style="position:absolute;left:523;top:241;width:10823;height:3157" coordorigin="523,241" coordsize="10823,3157" path="m603,241r-46,1l533,251r-9,24l523,321r,2997l524,3364r9,24l557,3397r46,1l11266,3398r46,-1l11336,3388r8,-24l11346,3318r,-2997l11344,275r-8,-24l11312,242r-46,-1l603,241xe" filled="f" strokecolor="#cdced7" strokeweight=".5pt">
               <v:path arrowok="t"/>
             </v:shape>
-            <v:shape id="_x0000_s2157" type="#_x0000_t202" alt="" style="position:absolute;left:663;top:1315;width:10624;height:1941;mso-wrap-style:square;v-text-anchor:top" filled="f" stroked="f">
-              <v:textbox style="mso-next-textbox:#_x0000_s2157" inset="0,0,0,0">
+            <v:shape id="_x0000_s1133" type="#_x0000_t202" alt="" style="position:absolute;left:663;top:1315;width:10624;height:1941;mso-wrap-style:square;v-text-anchor:top" filled="f" stroked="f">
+              <v:textbox style="mso-next-textbox:#_x0000_s1133" inset="0,0,0,0">
                 <w:txbxContent>
                   <w:p>
                     <w:pPr>
@@ -411,7 +957,23 @@
                         <w:sz w:val="20"/>
                         <w:u w:val="dotted" w:color="CDCED7"/>
                       </w:rPr>
-                      <w:t>${}</w:t>
+                      <w:t>${</w:t>
+                    </w:r>
+                    <w:r>
+                      <w:rPr>
+                        <w:rFonts w:ascii="Avenir" w:hAnsi="Avenir"/>
+                        <w:sz w:val="20"/>
+                        <w:u w:val="dotted" w:color="CDCED7"/>
+                      </w:rPr>
+                      <w:t>surface du bien</w:t>
+                    </w:r>
+                    <w:r>
+                      <w:rPr>
+                        <w:rFonts w:ascii="Avenir" w:hAnsi="Avenir"/>
+                        <w:sz w:val="20"/>
+                        <w:u w:val="dotted" w:color="CDCED7"/>
+                      </w:rPr>
+                      <w:t>}</w:t>
                     </w:r>
                     <w:r>
                       <w:rPr>
@@ -435,6 +997,14 @@
                         <w:sz w:val="11"/>
                       </w:rPr>
                       <w:t>2</w:t>
+                    </w:r>
+                    <w:r>
+                      <w:rPr>
+                        <w:rFonts w:ascii="Avenir" w:hAnsi="Avenir"/>
+                        <w:position w:val="7"/>
+                        <w:sz w:val="11"/>
+                      </w:rPr>
+                      <w:t xml:space="preserve">   </w:t>
                     </w:r>
                     <w:r>
                       <w:rPr>
@@ -488,7 +1058,33 @@
                         <w:sz w:val="20"/>
                         <w:u w:val="dotted" w:color="CDCED7"/>
                       </w:rPr>
-                      <w:t>${}</w:t>
+                      <w:t>${</w:t>
+                    </w:r>
+                    <w:r>
+                      <w:rPr>
+                        <w:rFonts w:ascii="Avenir" w:hAnsi="Avenir"/>
+                        <w:sz w:val="20"/>
+                        <w:u w:val="dotted" w:color="CDCED7"/>
+                      </w:rPr>
+                      <w:t xml:space="preserve">nombre de </w:t>
+                    </w:r>
+                    <w:proofErr w:type="spellStart"/>
+                    <w:r>
+                      <w:rPr>
+                        <w:rFonts w:ascii="Avenir" w:hAnsi="Avenir"/>
+                        <w:sz w:val="20"/>
+                        <w:u w:val="dotted" w:color="CDCED7"/>
+                      </w:rPr>
+                      <w:t>piece</w:t>
+                    </w:r>
+                    <w:proofErr w:type="spellEnd"/>
+                    <w:r>
+                      <w:rPr>
+                        <w:rFonts w:ascii="Avenir" w:hAnsi="Avenir"/>
+                        <w:sz w:val="20"/>
+                        <w:u w:val="dotted" w:color="CDCED7"/>
+                      </w:rPr>
+                      <w:t>}</w:t>
                     </w:r>
                     <w:r>
                       <w:rPr>
@@ -573,7 +1169,23 @@
                         <w:sz w:val="20"/>
                         <w:u w:val="dotted" w:color="CDCED7"/>
                       </w:rPr>
-                      <w:t>${}</w:t>
+                      <w:t>${</w:t>
+                    </w:r>
+                    <w:r>
+                      <w:rPr>
+                        <w:rFonts w:ascii="Avenir" w:hAnsi="Avenir"/>
+                        <w:sz w:val="20"/>
+                        <w:u w:val="dotted" w:color="CDCED7"/>
+                      </w:rPr>
+                      <w:t>Adresse locataire</w:t>
+                    </w:r>
+                    <w:r>
+                      <w:rPr>
+                        <w:rFonts w:ascii="Avenir" w:hAnsi="Avenir"/>
+                        <w:sz w:val="20"/>
+                        <w:u w:val="dotted" w:color="CDCED7"/>
+                      </w:rPr>
+                      <w:t>}</w:t>
                     </w:r>
                     <w:r>
                       <w:rPr>
@@ -635,8 +1247,8 @@
                 </w:txbxContent>
               </v:textbox>
             </v:shape>
-            <v:shape id="_x0000_s2158" type="#_x0000_t202" alt="" style="position:absolute;left:5099;top:895;width:857;height:274;mso-wrap-style:square;v-text-anchor:top" filled="f" stroked="f">
-              <v:textbox style="mso-next-textbox:#_x0000_s2158" inset="0,0,0,0">
+            <v:shape id="_x0000_s1134" type="#_x0000_t202" alt="" style="position:absolute;left:5099;top:895;width:857;height:274;mso-wrap-style:square;v-text-anchor:top" filled="f" stroked="f">
+              <v:textbox style="mso-next-textbox:#_x0000_s1134" inset="0,0,0,0">
                 <w:txbxContent>
                   <w:p>
                     <w:pPr>
@@ -677,8 +1289,8 @@
                 </w:txbxContent>
               </v:textbox>
             </v:shape>
-            <v:shape id="_x0000_s2159" type="#_x0000_t202" alt="" style="position:absolute;left:3612;top:895;width:978;height:274;mso-wrap-style:square;v-text-anchor:top" filled="f" stroked="f">
-              <v:textbox style="mso-next-textbox:#_x0000_s2159" inset="0,0,0,0">
+            <v:shape id="_x0000_s1135" type="#_x0000_t202" alt="" style="position:absolute;left:3612;top:895;width:978;height:274;mso-wrap-style:square;v-text-anchor:top" filled="f" stroked="f">
+              <v:textbox style="mso-next-textbox:#_x0000_s1135" inset="0,0,0,0">
                 <w:txbxContent>
                   <w:p>
                     <w:pPr>
@@ -719,8 +1331,8 @@
                 </w:txbxContent>
               </v:textbox>
             </v:shape>
-            <v:shape id="_x0000_s2160" type="#_x0000_t202" alt="" style="position:absolute;left:663;top:340;width:2503;height:828;mso-wrap-style:square;v-text-anchor:top" filled="f" stroked="f">
-              <v:textbox style="mso-next-textbox:#_x0000_s2160" inset="0,0,0,0">
+            <v:shape id="_x0000_s1136" type="#_x0000_t202" alt="" style="position:absolute;left:663;top:340;width:2503;height:828;mso-wrap-style:square;v-text-anchor:top" filled="f" stroked="f">
+              <v:textbox style="mso-next-textbox:#_x0000_s1136" inset="0,0,0,0">
                 <w:txbxContent>
                   <w:p>
                     <w:pPr>
@@ -814,466 +1426,6 @@
       <w:r>
         <w:rPr>
           <w:rFonts w:ascii="Avenir-Book"/>
-          <w:sz w:val="16"/>
-        </w:rPr>
-        <w:pict w14:anchorId="6EF83FDD">
-          <v:group id="_x0000_s2150" alt="" style="position:absolute;left:0;text-align:left;margin-left:25.9pt;margin-top:180.25pt;width:541.65pt;height:84.75pt;z-index:-251653120;mso-wrap-distance-left:0;mso-wrap-distance-right:0;mso-position-horizontal-relative:page;mso-position-vertical-relative:text" coordorigin="518,3605" coordsize="10833,1695">
-            <v:shape id="_x0000_s2151" alt="" style="position:absolute;left:594;top:3709;width:10672;height:347" coordorigin="595,3709" coordsize="10672,347" path="m11207,3709r-10552,l620,3710r-18,6l596,3734r-1,35l595,3995r1,35l602,4048r18,6l655,4055r10552,l11241,4054r18,-6l11266,4030r1,-35l11267,3769r-1,-35l11259,3716r-18,-6l11207,3709xe" fillcolor="#ebedf6" stroked="f">
-              <v:path arrowok="t"/>
-            </v:shape>
-            <v:shape id="_x0000_s2152" alt="" style="position:absolute;left:523;top:3609;width:10823;height:1685" coordorigin="523,3610" coordsize="10823,1685" path="m603,3610r-46,1l533,3620r-9,23l523,3690r,1524l524,5260r9,24l557,5293r46,1l11266,5294r46,-1l11336,5284r8,-24l11346,5214r,-1524l11344,3643r-8,-23l11312,3611r-46,-1l603,3610xe" filled="f" strokecolor="#cdced7" strokeweight=".5pt">
-              <v:path arrowok="t"/>
-            </v:shape>
-            <v:shape id="_x0000_s2153" type="#_x0000_t202" alt="" style="position:absolute;left:528;top:3614;width:10813;height:1675;mso-wrap-style:square;v-text-anchor:top" filled="f" stroked="f">
-              <v:textbox style="mso-next-textbox:#_x0000_s2153" inset="0,0,0,0">
-                <w:txbxContent>
-                  <w:p>
-                    <w:pPr>
-                      <w:spacing w:before="122"/>
-                      <w:ind w:left="135"/>
-                      <w:rPr>
-                        <w:rFonts w:ascii="Avenir-Heavy"/>
-                        <w:b/>
-                        <w:sz w:val="24"/>
-                      </w:rPr>
-                    </w:pPr>
-                    <w:r>
-                      <w:rPr>
-                        <w:rFonts w:ascii="Avenir-Heavy"/>
-                        <w:b/>
-                        <w:sz w:val="24"/>
-                      </w:rPr>
-                      <w:t>Le bailleur (ou son mandataire)</w:t>
-                    </w:r>
-                  </w:p>
-                  <w:p>
-                    <w:pPr>
-                      <w:tabs>
-                        <w:tab w:val="left" w:pos="10738"/>
-                      </w:tabs>
-                      <w:spacing w:before="21" w:line="534" w:lineRule="exact"/>
-                      <w:ind w:left="135" w:right="72"/>
-                      <w:rPr>
-                        <w:rFonts w:ascii="Avenir" w:hAnsi="Avenir"/>
-                        <w:sz w:val="20"/>
-                      </w:rPr>
-                    </w:pPr>
-                    <w:r>
-                      <w:rPr>
-                        <w:rFonts w:ascii="Avenir" w:hAnsi="Avenir"/>
-                        <w:sz w:val="20"/>
-                      </w:rPr>
-                      <w:t>Nom et prénom /</w:t>
-                    </w:r>
-                    <w:r>
-                      <w:rPr>
-                        <w:rFonts w:ascii="Avenir" w:hAnsi="Avenir"/>
-                        <w:spacing w:val="-4"/>
-                        <w:sz w:val="20"/>
-                      </w:rPr>
-                      <w:t xml:space="preserve"> </w:t>
-                    </w:r>
-                    <w:r>
-                      <w:rPr>
-                        <w:rFonts w:ascii="Avenir" w:hAnsi="Avenir"/>
-                        <w:sz w:val="20"/>
-                      </w:rPr>
-                      <w:t xml:space="preserve">dénomination :  </w:t>
-                    </w:r>
-                    <w:r>
-                      <w:rPr>
-                        <w:rFonts w:ascii="Avenir" w:hAnsi="Avenir"/>
-                        <w:spacing w:val="-10"/>
-                        <w:sz w:val="20"/>
-                      </w:rPr>
-                      <w:t xml:space="preserve"> </w:t>
-                    </w:r>
-                    <w:r>
-                      <w:rPr>
-                        <w:rFonts w:ascii="Avenir" w:hAnsi="Avenir"/>
-                        <w:sz w:val="20"/>
-                        <w:u w:val="dotted" w:color="CDCED7"/>
-                      </w:rPr>
-                      <w:t xml:space="preserve"> </w:t>
-                    </w:r>
-                    <w:r>
-                      <w:rPr>
-                        <w:rFonts w:ascii="Avenir" w:hAnsi="Avenir"/>
-                        <w:sz w:val="20"/>
-                        <w:u w:val="dotted" w:color="CDCED7"/>
-                      </w:rPr>
-                      <w:t>${}</w:t>
-                    </w:r>
-                    <w:r>
-                      <w:rPr>
-                        <w:rFonts w:ascii="Avenir" w:hAnsi="Avenir"/>
-                        <w:sz w:val="20"/>
-                        <w:u w:val="dotted" w:color="CDCED7"/>
-                      </w:rPr>
-                      <w:t xml:space="preserve"> </w:t>
-                    </w:r>
-                    <w:r>
-                      <w:rPr>
-                        <w:u w:val="dotted" w:color="CDCED7"/>
-                      </w:rPr>
-                      <w:t>${</w:t>
-                    </w:r>
-                    <w:r>
-                      <w:rPr>
-                        <w:rFonts w:ascii="Avenir" w:hAnsi="Avenir"/>
-                        <w:sz w:val="20"/>
-                        <w:u w:val="dotted" w:color="CDCED7"/>
-                      </w:rPr>
-                      <w:t>}</w:t>
-                    </w:r>
-                    <w:r>
-                      <w:rPr>
-                        <w:rFonts w:ascii="Avenir" w:hAnsi="Avenir"/>
-                        <w:sz w:val="20"/>
-                        <w:u w:val="dotted" w:color="CDCED7"/>
-                      </w:rPr>
-                      <w:t xml:space="preserve"> </w:t>
-                    </w:r>
-                    <w:r>
-                      <w:rPr>
-                        <w:u w:val="dotted" w:color="CDCED7"/>
-                      </w:rPr>
-                      <w:t>${</w:t>
-                    </w:r>
-                    <w:r>
-                      <w:rPr>
-                        <w:rFonts w:ascii="Avenir" w:hAnsi="Avenir"/>
-                        <w:sz w:val="20"/>
-                        <w:u w:val="dotted" w:color="CDCED7"/>
-                      </w:rPr>
-                      <w:t>}</w:t>
-                    </w:r>
-                    <w:r>
-                      <w:rPr>
-                        <w:rFonts w:ascii="Avenir" w:hAnsi="Avenir"/>
-                        <w:sz w:val="20"/>
-                        <w:u w:val="dotted" w:color="CDCED7"/>
-                      </w:rPr>
-                      <w:tab/>
-                      <w:t xml:space="preserve"> </w:t>
-                    </w:r>
-                    <w:r>
-                      <w:rPr>
-                        <w:rFonts w:ascii="Avenir" w:hAnsi="Avenir"/>
-                        <w:sz w:val="20"/>
-                      </w:rPr>
-                      <w:t>Adresse (ou siège social)</w:t>
-                    </w:r>
-                    <w:r>
-                      <w:rPr>
-                        <w:rFonts w:ascii="Avenir" w:hAnsi="Avenir"/>
-                        <w:spacing w:val="-4"/>
-                        <w:sz w:val="20"/>
-                      </w:rPr>
-                      <w:t xml:space="preserve"> </w:t>
-                    </w:r>
-                    <w:r>
-                      <w:rPr>
-                        <w:rFonts w:ascii="Avenir" w:hAnsi="Avenir"/>
-                        <w:sz w:val="20"/>
-                      </w:rPr>
-                      <w:t>:</w:t>
-                    </w:r>
-                    <w:r>
-                      <w:rPr>
-                        <w:rFonts w:ascii="Avenir" w:hAnsi="Avenir"/>
-                        <w:spacing w:val="16"/>
-                        <w:sz w:val="20"/>
-                      </w:rPr>
-                      <w:t xml:space="preserve"> </w:t>
-                    </w:r>
-                    <w:r>
-                      <w:rPr>
-                        <w:u w:val="dotted" w:color="CDCED7"/>
-                      </w:rPr>
-                      <w:t>${}</w:t>
-                    </w:r>
-                    <w:r>
-                      <w:rPr>
-                        <w:rFonts w:ascii="Avenir" w:hAnsi="Avenir"/>
-                        <w:sz w:val="20"/>
-                        <w:u w:val="dotted" w:color="CDCED7"/>
-                      </w:rPr>
-                      <w:t xml:space="preserve"> </w:t>
-                    </w:r>
-                    <w:r>
-                      <w:rPr>
-                        <w:rFonts w:ascii="Avenir" w:hAnsi="Avenir"/>
-                        <w:sz w:val="20"/>
-                        <w:u w:val="dotted" w:color="CDCED7"/>
-                      </w:rPr>
-                      <w:tab/>
-                    </w:r>
-                  </w:p>
-                </w:txbxContent>
-              </v:textbox>
-            </v:shape>
-            <w10:wrap type="topAndBottom" anchorx="page"/>
-          </v:group>
-        </w:pict>
-      </w:r>
-      <w:r>
-        <w:rPr>
-          <w:rFonts w:ascii="Avenir-Book"/>
-          <w:sz w:val="16"/>
-        </w:rPr>
-        <w:pict w14:anchorId="44B6E2EB">
-          <v:group id="_x0000_s2146" alt="" style="position:absolute;left:0;text-align:left;margin-left:25.9pt;margin-top:276.45pt;width:541.65pt;height:84.75pt;z-index:-251652096;mso-wrap-distance-left:0;mso-wrap-distance-right:0;mso-position-horizontal-relative:page;mso-position-vertical-relative:text" coordorigin="518,5529" coordsize="10833,1695">
-            <v:shape id="_x0000_s2147" alt="" style="position:absolute;left:594;top:5633;width:10672;height:347" coordorigin="595,5633" coordsize="10672,347" path="m11207,5633r-10552,l620,5634r-18,7l596,5659r-1,34l595,5920r1,34l602,5972r18,7l655,5980r10552,l11241,5979r18,-7l11266,5954r1,-34l11267,5693r-1,-34l11259,5641r-18,-7l11207,5633xe" fillcolor="#ebedf6" stroked="f">
-              <v:path arrowok="t"/>
-            </v:shape>
-            <v:shape id="_x0000_s2148" alt="" style="position:absolute;left:523;top:5534;width:10823;height:1685" coordorigin="523,5534" coordsize="10823,1685" path="m603,5534r-46,1l533,5544r-9,24l523,5614r,1524l524,7185r9,23l557,7217r46,1l11266,7218r46,-1l11336,7208r8,-23l11346,7138r,-1524l11344,5568r-8,-24l11312,5535r-46,-1l603,5534xe" filled="f" strokecolor="#cdced7" strokeweight=".5pt">
-              <v:path arrowok="t"/>
-            </v:shape>
-            <v:shape id="_x0000_s2149" type="#_x0000_t202" alt="" style="position:absolute;left:528;top:5539;width:10813;height:1675;mso-wrap-style:square;v-text-anchor:top" filled="f" stroked="f">
-              <v:textbox style="mso-next-textbox:#_x0000_s2149" inset="0,0,0,0">
-                <w:txbxContent>
-                  <w:p>
-                    <w:pPr>
-                      <w:spacing w:before="100"/>
-                      <w:ind w:left="135"/>
-                      <w:rPr>
-                        <w:rFonts w:ascii="Avenir-Heavy"/>
-                        <w:b/>
-                        <w:sz w:val="24"/>
-                      </w:rPr>
-                    </w:pPr>
-                    <w:r>
-                      <w:rPr>
-                        <w:rFonts w:ascii="Avenir-Heavy"/>
-                        <w:b/>
-                        <w:sz w:val="24"/>
-                      </w:rPr>
-                      <w:t>Le(s) locataire(s)</w:t>
-                    </w:r>
-                  </w:p>
-                  <w:p>
-                    <w:pPr>
-                      <w:tabs>
-                        <w:tab w:val="left" w:pos="9069"/>
-                        <w:tab w:val="left" w:pos="10738"/>
-                      </w:tabs>
-                      <w:spacing w:before="62" w:line="474" w:lineRule="exact"/>
-                      <w:ind w:left="121" w:right="72"/>
-                      <w:rPr>
-                        <w:rFonts w:ascii="Avenir-BookOblique" w:hAnsi="Avenir-BookOblique"/>
-                        <w:i/>
-                        <w:sz w:val="14"/>
-                      </w:rPr>
-                    </w:pPr>
-                    <w:r>
-                      <w:rPr>
-                        <w:rFonts w:ascii="Avenir" w:hAnsi="Avenir"/>
-                        <w:sz w:val="20"/>
-                      </w:rPr>
-                      <w:t>Nom(s) et</w:t>
-                    </w:r>
-                    <w:r>
-                      <w:rPr>
-                        <w:rFonts w:ascii="Avenir" w:hAnsi="Avenir"/>
-                        <w:spacing w:val="-5"/>
-                        <w:sz w:val="20"/>
-                      </w:rPr>
-                      <w:t xml:space="preserve"> </w:t>
-                    </w:r>
-                    <w:r>
-                      <w:rPr>
-                        <w:rFonts w:ascii="Avenir" w:hAnsi="Avenir"/>
-                        <w:sz w:val="20"/>
-                      </w:rPr>
-                      <w:t>prénom(s)</w:t>
-                    </w:r>
-                    <w:r>
-                      <w:rPr>
-                        <w:rFonts w:ascii="Avenir" w:hAnsi="Avenir"/>
-                        <w:spacing w:val="-2"/>
-                        <w:sz w:val="20"/>
-                      </w:rPr>
-                      <w:t xml:space="preserve"> </w:t>
-                    </w:r>
-                    <w:r>
-                      <w:rPr>
-                        <w:rFonts w:ascii="Avenir" w:hAnsi="Avenir"/>
-                        <w:sz w:val="20"/>
-                      </w:rPr>
-                      <w:t xml:space="preserve">:  </w:t>
-                    </w:r>
-                    <w:r>
-                      <w:rPr>
-                        <w:u w:val="dotted" w:color="CDCED7"/>
-                      </w:rPr>
-                      <w:t>${</w:t>
-                    </w:r>
-                    <w:r>
-                      <w:rPr>
-                        <w:rFonts w:ascii="Avenir" w:hAnsi="Avenir"/>
-                        <w:sz w:val="20"/>
-                        <w:u w:val="dotted" w:color="CDCED7"/>
-                      </w:rPr>
-                      <w:t xml:space="preserve">} </w:t>
-                    </w:r>
-                    <w:r>
-                      <w:rPr>
-                        <w:u w:val="dotted" w:color="CDCED7"/>
-                      </w:rPr>
-                      <w:t>${</w:t>
-                    </w:r>
-                    <w:r>
-                      <w:rPr>
-                        <w:rFonts w:ascii="Avenir" w:hAnsi="Avenir"/>
-                        <w:sz w:val="20"/>
-                        <w:u w:val="dotted" w:color="CDCED7"/>
-                      </w:rPr>
-                      <w:t xml:space="preserve">} </w:t>
-                    </w:r>
-                    <w:r>
-                      <w:rPr>
-                        <w:u w:val="dotted" w:color="CDCED7"/>
-                      </w:rPr>
-                      <w:t>${</w:t>
-                    </w:r>
-                    <w:r>
-                      <w:rPr>
-                        <w:rFonts w:ascii="Avenir" w:hAnsi="Avenir"/>
-                        <w:sz w:val="20"/>
-                        <w:u w:val="dotted" w:color="CDCED7"/>
-                      </w:rPr>
-                      <w:t xml:space="preserve">} </w:t>
-                    </w:r>
-                    <w:r>
-                      <w:rPr>
-                        <w:rFonts w:ascii="Avenir" w:hAnsi="Avenir"/>
-                        <w:sz w:val="20"/>
-                        <w:u w:val="dotted" w:color="CDCED7"/>
-                      </w:rPr>
-                      <w:t xml:space="preserve"> </w:t>
-                    </w:r>
-                    <w:r>
-                      <w:rPr>
-                        <w:rFonts w:ascii="Avenir" w:hAnsi="Avenir"/>
-                        <w:sz w:val="20"/>
-                        <w:u w:val="dotted" w:color="CDCED7"/>
-                      </w:rPr>
-                      <w:tab/>
-                    </w:r>
-                    <w:r>
-                      <w:rPr>
-                        <w:rFonts w:ascii="Avenir" w:hAnsi="Avenir"/>
-                        <w:sz w:val="20"/>
-                        <w:u w:val="dotted" w:color="CDCED7"/>
-                      </w:rPr>
-                      <w:tab/>
-                    </w:r>
-                    <w:r>
-                      <w:rPr>
-                        <w:rFonts w:ascii="Avenir" w:hAnsi="Avenir"/>
-                        <w:sz w:val="20"/>
-                      </w:rPr>
-                      <w:t xml:space="preserve"> </w:t>
-                    </w:r>
-                    <w:r>
-                      <w:rPr>
-                        <w:rFonts w:ascii="Avenir" w:hAnsi="Avenir"/>
-                        <w:position w:val="-5"/>
-                        <w:sz w:val="20"/>
-                      </w:rPr>
-                      <w:t>Adresse*</w:t>
-                    </w:r>
-                    <w:r>
-                      <w:rPr>
-                        <w:rFonts w:ascii="Avenir" w:hAnsi="Avenir"/>
-                        <w:spacing w:val="-2"/>
-                        <w:position w:val="-5"/>
-                        <w:sz w:val="20"/>
-                      </w:rPr>
-                      <w:t xml:space="preserve"> </w:t>
-                    </w:r>
-                    <w:r>
-                      <w:rPr>
-                        <w:rFonts w:ascii="Avenir" w:hAnsi="Avenir"/>
-                        <w:position w:val="-5"/>
-                        <w:sz w:val="20"/>
-                      </w:rPr>
-                      <w:t>:</w:t>
-                    </w:r>
-                    <w:r>
-                      <w:rPr>
-                        <w:u w:val="dotted" w:color="CDCED7"/>
-                      </w:rPr>
-                      <w:t xml:space="preserve"> </w:t>
-                    </w:r>
-                    <w:r>
-                      <w:rPr>
-                        <w:rFonts w:ascii="Avenir" w:hAnsi="Avenir"/>
-                        <w:sz w:val="20"/>
-                        <w:u w:val="dotted" w:color="CDCED7"/>
-                      </w:rPr>
-                      <w:t xml:space="preserve">${} </w:t>
-                    </w:r>
-                    <w:r>
-                      <w:rPr>
-                        <w:rFonts w:ascii="Avenir" w:hAnsi="Avenir"/>
-                        <w:sz w:val="20"/>
-                        <w:u w:val="dotted" w:color="CDCED7"/>
-                      </w:rPr>
-                      <w:t xml:space="preserve"> </w:t>
-                    </w:r>
-                    <w:r>
-                      <w:rPr>
-                        <w:rFonts w:ascii="Avenir" w:hAnsi="Avenir"/>
-                        <w:sz w:val="20"/>
-                        <w:u w:val="dotted" w:color="CDCED7"/>
-                      </w:rPr>
-                      <w:tab/>
-                    </w:r>
-                    <w:r>
-                      <w:rPr>
-                        <w:rFonts w:ascii="Avenir-BookOblique" w:hAnsi="Avenir-BookOblique"/>
-                        <w:i/>
-                        <w:color w:val="81859A"/>
-                        <w:sz w:val="14"/>
-                        <w:u w:val="single" w:color="CDCED7"/>
-                      </w:rPr>
-                      <w:t>* Si état des lieux de</w:t>
-                    </w:r>
-                    <w:r>
-                      <w:rPr>
-                        <w:rFonts w:ascii="Avenir-BookOblique" w:hAnsi="Avenir-BookOblique"/>
-                        <w:i/>
-                        <w:color w:val="81859A"/>
-                        <w:spacing w:val="5"/>
-                        <w:sz w:val="14"/>
-                        <w:u w:val="single" w:color="CDCED7"/>
-                      </w:rPr>
-                      <w:t xml:space="preserve"> </w:t>
-                    </w:r>
-                    <w:r>
-                      <w:rPr>
-                        <w:rFonts w:ascii="Avenir-BookOblique" w:hAnsi="Avenir-BookOblique"/>
-                        <w:i/>
-                        <w:color w:val="81859A"/>
-                        <w:spacing w:val="-5"/>
-                        <w:sz w:val="14"/>
-                        <w:u w:val="single" w:color="CDCED7"/>
-                      </w:rPr>
-                      <w:t>sortie</w:t>
-                    </w:r>
-                  </w:p>
-                </w:txbxContent>
-              </v:textbox>
-            </v:shape>
-            <w10:wrap type="topAndBottom" anchorx="page"/>
-          </v:group>
-        </w:pict>
-      </w:r>
-      <w:r>
-        <w:rPr>
-          <w:rFonts w:ascii="Avenir-Book"/>
           <w:noProof/>
           <w:sz w:val="16"/>
         </w:rPr>
@@ -1303,7 +1455,7 @@
                     </pic:cNvPicPr>
                   </pic:nvPicPr>
                   <pic:blipFill>
-                    <a:blip r:embed="rId9">
+                    <a:blip r:embed="rId12">
                       <a:extLst>
                         <a:ext uri="{28A0092B-C50C-407E-A947-70E740481C1C}">
                           <a14:useLocalDpi xmlns:a14="http://schemas.microsoft.com/office/drawing/2010/main" val="0"/>
@@ -1363,15 +1515,15 @@
       <w:r>
         <w:lastRenderedPageBreak/>
         <w:pict w14:anchorId="4262F46D">
-          <v:group id="_x0000_s2105" alt="" style="position:absolute;margin-left:21.4pt;margin-top:28.8pt;width:551.25pt;height:654.05pt;z-index:-251666432;mso-position-horizontal-relative:page;mso-position-vertical-relative:page" coordorigin="428,576" coordsize="11025,4860">
-            <v:shape id="_x0000_s2106" alt="" style="position:absolute;left:594;top:707;width:10672;height:347" coordorigin="595,708" coordsize="10672,347" path="m11207,708l655,708r-35,l602,715r-6,18l595,768r,226l596,1029r6,17l620,1053r35,1l11207,1054r34,-1l11259,1046r7,-17l11267,994r,-226l11266,733r-7,-18l11241,708r-34,xe" fillcolor="#ebedf6" stroked="f">
+          <v:group id="_x0000_s1081" alt="" style="position:absolute;margin-left:21.4pt;margin-top:28.8pt;width:551.25pt;height:654.05pt;z-index:-251666432;mso-position-horizontal-relative:page;mso-position-vertical-relative:page" coordorigin="428,576" coordsize="11025,4860">
+            <v:shape id="_x0000_s1082" alt="" style="position:absolute;left:594;top:707;width:10672;height:347" coordorigin="595,708" coordsize="10672,347" path="m11207,708l655,708r-35,l602,715r-6,18l595,768r,226l596,1029r6,17l620,1053r35,1l11207,1054r34,-1l11259,1046r7,-17l11267,994r,-226l11266,733r-7,-18l11241,708r-34,xe" fillcolor="#ebedf6" stroked="f">
               <v:path arrowok="t"/>
             </v:shape>
-            <v:shape id="_x0000_s2107" alt="" style="position:absolute;left:433;top:580;width:11015;height:4850" coordorigin="433,581" coordsize="11015,4850" path="m513,581r-46,1l443,591r-9,23l433,661r,4689l434,5396r9,24l467,5429r46,1l11368,5430r46,-1l11438,5420r8,-24l11448,5350r,-4689l11446,614r-8,-23l11414,582r-46,-1l513,581xe" filled="f" strokecolor="#cdced7" strokeweight=".5pt">
+            <v:shape id="_x0000_s1083" alt="" style="position:absolute;left:433;top:580;width:11015;height:4850" coordorigin="433,581" coordsize="11015,4850" path="m513,581r-46,1l443,591r-9,23l433,661r,4689l434,5396r9,24l467,5429r46,1l11368,5430r46,-1l11438,5420r8,-24l11448,5350r,-4689l11446,614r-8,-23l11414,582r-46,-1l513,581xe" filled="f" strokecolor="#cdced7" strokeweight=".5pt">
               <v:path arrowok="t"/>
             </v:shape>
-            <v:shape id="_x0000_s2108" type="#_x0000_t202" alt="" style="position:absolute;left:720;top:730;width:2279;height:328;mso-wrap-style:square;v-text-anchor:top" filled="f" stroked="f">
-              <v:textbox style="mso-next-textbox:#_x0000_s2108" inset="0,0,0,0">
+            <v:shape id="_x0000_s1084" type="#_x0000_t202" alt="" style="position:absolute;left:720;top:730;width:2279;height:328;mso-wrap-style:square;v-text-anchor:top" filled="f" stroked="f">
+              <v:textbox style="mso-next-textbox:#_x0000_s1084" inset="0,0,0,0">
                 <w:txbxContent>
                   <w:p>
                     <w:pPr>
@@ -2502,7 +2654,19 @@
               <w:rPr>
                 <w:sz w:val="18"/>
               </w:rPr>
-              <w:t>${}</w:t>
+              <w:t>${</w:t>
+            </w:r>
+            <w:r>
+              <w:rPr>
+                <w:sz w:val="18"/>
+              </w:rPr>
+              <w:t>'État des prises électriques (entrée)'</w:t>
+            </w:r>
+            <w:r>
+              <w:rPr>
+                <w:sz w:val="18"/>
+              </w:rPr>
+              <w:t>}</w:t>
             </w:r>
           </w:p>
         </w:tc>
@@ -2531,7 +2695,19 @@
               <w:rPr>
                 <w:sz w:val="18"/>
               </w:rPr>
-              <w:t>${}</w:t>
+              <w:t>${</w:t>
+            </w:r>
+            <w:r>
+              <w:rPr>
+                <w:sz w:val="18"/>
+              </w:rPr>
+              <w:t>État des prises électriques (sortie)</w:t>
+            </w:r>
+            <w:r>
+              <w:rPr>
+                <w:sz w:val="18"/>
+              </w:rPr>
+              <w:t>}</w:t>
             </w:r>
           </w:p>
         </w:tc>
@@ -2633,7 +2809,19 @@
               <w:rPr>
                 <w:sz w:val="18"/>
               </w:rPr>
-              <w:t>${}</w:t>
+              <w:t>${</w:t>
+            </w:r>
+            <w:r>
+              <w:rPr>
+                <w:sz w:val="18"/>
+              </w:rPr>
+              <w:t>État des placards et tiroirs (entrée)</w:t>
+            </w:r>
+            <w:r>
+              <w:rPr>
+                <w:sz w:val="18"/>
+              </w:rPr>
+              <w:t>}</w:t>
             </w:r>
           </w:p>
         </w:tc>
@@ -2662,7 +2850,31 @@
               <w:rPr>
                 <w:sz w:val="18"/>
               </w:rPr>
-              <w:t>${}</w:t>
+              <w:t>${</w:t>
+            </w:r>
+            <w:r>
+              <w:rPr>
+                <w:sz w:val="18"/>
+              </w:rPr>
+              <w:t>État des placards et tiroirs (</w:t>
+            </w:r>
+            <w:r>
+              <w:rPr>
+                <w:sz w:val="18"/>
+              </w:rPr>
+              <w:t>sortie</w:t>
+            </w:r>
+            <w:r>
+              <w:rPr>
+                <w:sz w:val="18"/>
+              </w:rPr>
+              <w:t>)</w:t>
+            </w:r>
+            <w:r>
+              <w:rPr>
+                <w:sz w:val="18"/>
+              </w:rPr>
+              <w:t>}</w:t>
             </w:r>
           </w:p>
         </w:tc>
@@ -2690,7 +2902,19 @@
               <w:rPr>
                 <w:sz w:val="18"/>
               </w:rPr>
-              <w:t>${}</w:t>
+              <w:t>${</w:t>
+            </w:r>
+            <w:r>
+              <w:rPr>
+                <w:sz w:val="18"/>
+              </w:rPr>
+              <w:t>Description des placards et tiroirs'</w:t>
+            </w:r>
+            <w:r>
+              <w:rPr>
+                <w:sz w:val="18"/>
+              </w:rPr>
+              <w:t>}</w:t>
             </w:r>
           </w:p>
         </w:tc>
@@ -2752,7 +2976,31 @@
               <w:rPr>
                 <w:sz w:val="18"/>
               </w:rPr>
-              <w:t>${}</w:t>
+              <w:t>${</w:t>
+            </w:r>
+            <w:r>
+              <w:rPr>
+                <w:sz w:val="18"/>
+              </w:rPr>
+              <w:t xml:space="preserve">État de </w:t>
+            </w:r>
+            <w:r>
+              <w:rPr>
+                <w:sz w:val="18"/>
+              </w:rPr>
+              <w:t>l</w:t>
+            </w:r>
+            <w:r>
+              <w:rPr>
+                <w:sz w:val="18"/>
+              </w:rPr>
+              <w:t>'évier et robinetterie (entrée)</w:t>
+            </w:r>
+            <w:r>
+              <w:rPr>
+                <w:sz w:val="18"/>
+              </w:rPr>
+              <w:t>}</w:t>
             </w:r>
           </w:p>
         </w:tc>
@@ -2781,7 +3029,19 @@
               <w:rPr>
                 <w:sz w:val="18"/>
               </w:rPr>
-              <w:t>${}</w:t>
+              <w:t>${</w:t>
+            </w:r>
+            <w:r>
+              <w:rPr>
+                <w:sz w:val="18"/>
+              </w:rPr>
+              <w:t>État de l'évier et robinetterie (entrée)</w:t>
+            </w:r>
+            <w:r>
+              <w:rPr>
+                <w:sz w:val="18"/>
+              </w:rPr>
+              <w:t>}</w:t>
             </w:r>
           </w:p>
         </w:tc>
@@ -2809,7 +3069,19 @@
               <w:rPr>
                 <w:sz w:val="18"/>
               </w:rPr>
-              <w:t>${}</w:t>
+              <w:t>${</w:t>
+            </w:r>
+            <w:r>
+              <w:rPr>
+                <w:sz w:val="18"/>
+              </w:rPr>
+              <w:t>Description de l'évier et robinetterie</w:t>
+            </w:r>
+            <w:r>
+              <w:rPr>
+                <w:sz w:val="18"/>
+              </w:rPr>
+              <w:t>}</w:t>
             </w:r>
           </w:p>
         </w:tc>
@@ -3245,7 +3517,7 @@
         </w:rPr>
         <w:lastRenderedPageBreak/>
         <w:pict w14:anchorId="32F6E665">
-          <v:shape id="_x0000_s2103" alt="" style="position:absolute;margin-left:6.65pt;margin-top:1.7pt;width:550.75pt;height:622.3pt;z-index:-251620352" coordorigin="433,5738" coordsize="11015,4873" path="m513,5738r-46,1l443,5748r-9,24l433,5818r,4713l434,10577r9,24l467,10609r46,2l11368,10611r46,-2l11438,10601r8,-24l11448,10531r,-4713l11446,5772r-8,-24l11414,5739r-46,-1l513,5738xe" filled="f" strokecolor="#cdced7" strokeweight=".5pt">
+          <v:shape id="_x0000_s1079" alt="" style="position:absolute;margin-left:6.65pt;margin-top:1.7pt;width:550.75pt;height:622.3pt;z-index:-251620352" coordorigin="433,5738" coordsize="11015,4873" path="m513,5738r-46,1l443,5748r-9,24l433,5818r,4713l434,10577r9,24l467,10609r46,2l11368,10611r46,-2l11438,10601r8,-24l11448,10531r,-4713l11446,5772r-8,-24l11414,5739r-46,-1l513,5738xe" filled="f" strokecolor="#cdced7" strokeweight=".5pt">
             <v:path arrowok="t"/>
           </v:shape>
         </w:pict>
@@ -3255,12 +3527,12 @@
           <w:noProof/>
         </w:rPr>
         <w:pict w14:anchorId="5AB8C590">
-          <v:group id="_x0000_s2170" style="position:absolute;margin-left:14.7pt;margin-top:11.65pt;width:533.6pt;height:43.2pt;z-index:-251615232" coordorigin="594,1023" coordsize="10672,864">
-            <v:shape id="_x0000_s2102" alt="" style="position:absolute;left:594;top:1023;width:10672;height:854" coordorigin="595,5877" coordsize="10672,347" path="m11207,5877r-10552,l620,5878r-18,6l596,5902r-1,35l595,6163r1,35l602,6216r18,6l655,6223r10552,l11241,6222r18,-6l11266,6198r1,-35l11267,5937r-1,-35l11259,5884r-18,-6l11207,5877xe" fillcolor="#ebedf6" stroked="f">
+          <v:group id="_x0000_s1146" style="position:absolute;margin-left:14.7pt;margin-top:11.65pt;width:533.6pt;height:43.2pt;z-index:-251615232" coordorigin="594,1023" coordsize="10672,864">
+            <v:shape id="_x0000_s1078" alt="" style="position:absolute;left:594;top:1023;width:10672;height:854" coordorigin="595,5877" coordsize="10672,347" path="m11207,5877r-10552,l620,5878r-18,6l596,5902r-1,35l595,6163r1,35l602,6216r18,6l655,6223r10552,l11241,6222r18,-6l11266,6198r1,-35l11267,5937r-1,-35l11259,5884r-18,-6l11207,5877xe" fillcolor="#ebedf6" stroked="f">
               <v:path arrowok="t"/>
             </v:shape>
-            <v:shape id="_x0000_s2104" type="#_x0000_t202" alt="" style="position:absolute;left:720;top:1079;width:4020;height:808;v-text-anchor:top" filled="f" stroked="f">
-              <v:textbox style="mso-next-textbox:#_x0000_s2104" inset="0,0,0,0">
+            <v:shape id="_x0000_s1080" type="#_x0000_t202" alt="" style="position:absolute;left:720;top:1079;width:4020;height:808;v-text-anchor:top" filled="f" stroked="f">
+              <v:textbox style="mso-next-textbox:#_x0000_s1080" inset="0,0,0,0">
                 <w:txbxContent>
                   <w:p>
                     <w:pPr>
@@ -4742,7 +5014,7 @@
         </w:rPr>
         <w:lastRenderedPageBreak/>
         <w:pict w14:anchorId="578EBEC1">
-          <v:shape id="_x0000_s2175" alt="" style="position:absolute;margin-left:6.65pt;margin-top:1.7pt;width:550.75pt;height:622.3pt;z-index:-251613184" coordorigin="433,5738" coordsize="11015,4873" path="m513,5738r-46,1l443,5748r-9,24l433,5818r,4713l434,10577r9,24l467,10609r46,2l11368,10611r46,-2l11438,10601r8,-24l11448,10531r,-4713l11446,5772r-8,-24l11414,5739r-46,-1l513,5738xe" filled="f" strokecolor="#cdced7" strokeweight=".5pt">
+          <v:shape id="_x0000_s1151" alt="" style="position:absolute;margin-left:6.65pt;margin-top:1.7pt;width:550.75pt;height:622.3pt;z-index:-251613184" coordorigin="433,5738" coordsize="11015,4873" path="m513,5738r-46,1l443,5748r-9,24l433,5818r,4713l434,10577r9,24l467,10609r46,2l11368,10611r46,-2l11438,10601r8,-24l11448,10531r,-4713l11446,5772r-8,-24l11414,5739r-46,-1l513,5738xe" filled="f" strokecolor="#cdced7" strokeweight=".5pt">
             <v:path arrowok="t"/>
           </v:shape>
         </w:pict>
@@ -4752,12 +5024,12 @@
           <w:noProof/>
         </w:rPr>
         <w:pict w14:anchorId="1A38CF07">
-          <v:group id="_x0000_s2176" style="position:absolute;margin-left:14.7pt;margin-top:11.65pt;width:533.6pt;height:43.2pt;z-index:-251612160" coordorigin="594,1023" coordsize="10672,864">
-            <v:shape id="_x0000_s2177" alt="" style="position:absolute;left:594;top:1023;width:10672;height:854" coordorigin="595,5877" coordsize="10672,347" path="m11207,5877r-10552,l620,5878r-18,6l596,5902r-1,35l595,6163r1,35l602,6216r18,6l655,6223r10552,l11241,6222r18,-6l11266,6198r1,-35l11267,5937r-1,-35l11259,5884r-18,-6l11207,5877xe" fillcolor="#ebedf6" stroked="f">
+          <v:group id="_x0000_s1152" style="position:absolute;margin-left:14.7pt;margin-top:11.65pt;width:533.6pt;height:43.2pt;z-index:-251612160" coordorigin="594,1023" coordsize="10672,864">
+            <v:shape id="_x0000_s1153" alt="" style="position:absolute;left:594;top:1023;width:10672;height:854" coordorigin="595,5877" coordsize="10672,347" path="m11207,5877r-10552,l620,5878r-18,6l596,5902r-1,35l595,6163r1,35l602,6216r18,6l655,6223r10552,l11241,6222r18,-6l11266,6198r1,-35l11267,5937r-1,-35l11259,5884r-18,-6l11207,5877xe" fillcolor="#ebedf6" stroked="f">
               <v:path arrowok="t"/>
             </v:shape>
-            <v:shape id="_x0000_s2178" type="#_x0000_t202" alt="" style="position:absolute;left:720;top:1079;width:4020;height:808;v-text-anchor:top" filled="f" stroked="f">
-              <v:textbox style="mso-next-textbox:#_x0000_s2178" inset="0,0,0,0">
+            <v:shape id="_x0000_s1154" type="#_x0000_t202" alt="" style="position:absolute;left:720;top:1079;width:4020;height:808;v-text-anchor:top" filled="f" stroked="f">
+              <v:textbox style="mso-next-textbox:#_x0000_s1154" inset="0,0,0,0">
                 <w:txbxContent>
                   <w:p>
                     <w:pPr>
@@ -6236,7 +6508,7 @@
         </w:rPr>
         <w:lastRenderedPageBreak/>
         <w:pict w14:anchorId="12ABC5E4">
-          <v:shape id="_x0000_s2188" alt="" style="position:absolute;margin-left:6.65pt;margin-top:1.7pt;width:550.75pt;height:431.8pt;z-index:-251610112" coordorigin="433,5738" coordsize="11015,4873" path="m513,5738r-46,1l443,5748r-9,24l433,5818r,4713l434,10577r9,24l467,10609r46,2l11368,10611r46,-2l11438,10601r8,-24l11448,10531r,-4713l11446,5772r-8,-24l11414,5739r-46,-1l513,5738xe" filled="f" strokecolor="#cdced7" strokeweight=".5pt">
+          <v:shape id="_x0000_s1164" alt="" style="position:absolute;margin-left:6.65pt;margin-top:1.7pt;width:550.75pt;height:431.8pt;z-index:-251610112" coordorigin="433,5738" coordsize="11015,4873" path="m513,5738r-46,1l443,5748r-9,24l433,5818r,4713l434,10577r9,24l467,10609r46,2l11368,10611r46,-2l11438,10601r8,-24l11448,10531r,-4713l11446,5772r-8,-24l11414,5739r-46,-1l513,5738xe" filled="f" strokecolor="#cdced7" strokeweight=".5pt">
             <v:path arrowok="t"/>
           </v:shape>
         </w:pict>
@@ -6246,12 +6518,12 @@
           <w:noProof/>
         </w:rPr>
         <w:pict w14:anchorId="62D37958">
-          <v:group id="_x0000_s2189" style="position:absolute;margin-left:14.7pt;margin-top:11.65pt;width:533.6pt;height:43.2pt;z-index:-251609088" coordorigin="594,1023" coordsize="10672,864">
-            <v:shape id="_x0000_s2190" alt="" style="position:absolute;left:594;top:1023;width:10672;height:854" coordorigin="595,5877" coordsize="10672,347" path="m11207,5877r-10552,l620,5878r-18,6l596,5902r-1,35l595,6163r1,35l602,6216r18,6l655,6223r10552,l11241,6222r18,-6l11266,6198r1,-35l11267,5937r-1,-35l11259,5884r-18,-6l11207,5877xe" fillcolor="#ebedf6" stroked="f">
+          <v:group id="_x0000_s1165" style="position:absolute;margin-left:14.7pt;margin-top:11.65pt;width:533.6pt;height:43.2pt;z-index:-251609088" coordorigin="594,1023" coordsize="10672,864">
+            <v:shape id="_x0000_s1166" alt="" style="position:absolute;left:594;top:1023;width:10672;height:854" coordorigin="595,5877" coordsize="10672,347" path="m11207,5877r-10552,l620,5878r-18,6l596,5902r-1,35l595,6163r1,35l602,6216r18,6l655,6223r10552,l11241,6222r18,-6l11266,6198r1,-35l11267,5937r-1,-35l11259,5884r-18,-6l11207,5877xe" fillcolor="#ebedf6" stroked="f">
               <v:path arrowok="t"/>
             </v:shape>
-            <v:shape id="_x0000_s2191" type="#_x0000_t202" alt="" style="position:absolute;left:720;top:1079;width:4020;height:808;v-text-anchor:top" filled="f" stroked="f">
-              <v:textbox style="mso-next-textbox:#_x0000_s2191" inset="0,0,0,0">
+            <v:shape id="_x0000_s1167" type="#_x0000_t202" alt="" style="position:absolute;left:720;top:1079;width:4020;height:808;v-text-anchor:top" filled="f" stroked="f">
+              <v:textbox style="mso-next-textbox:#_x0000_s1167" inset="0,0,0,0">
                 <w:txbxContent>
                   <w:p>
                     <w:pPr>
@@ -7249,7 +7521,7 @@
         </w:rPr>
         <w:lastRenderedPageBreak/>
         <w:pict w14:anchorId="21DD0A0F">
-          <v:shape id="_x0000_s2200" alt="" style="position:absolute;margin-left:6.65pt;margin-top:1.7pt;width:550.75pt;height:431.8pt;z-index:-251607040" coordorigin="433,5738" coordsize="11015,4873" path="m513,5738r-46,1l443,5748r-9,24l433,5818r,4713l434,10577r9,24l467,10609r46,2l11368,10611r46,-2l11438,10601r8,-24l11448,10531r,-4713l11446,5772r-8,-24l11414,5739r-46,-1l513,5738xe" filled="f" strokecolor="#cdced7" strokeweight=".5pt">
+          <v:shape id="_x0000_s1176" alt="" style="position:absolute;margin-left:6.65pt;margin-top:1.7pt;width:550.75pt;height:431.8pt;z-index:-251607040" coordorigin="433,5738" coordsize="11015,4873" path="m513,5738r-46,1l443,5748r-9,24l433,5818r,4713l434,10577r9,24l467,10609r46,2l11368,10611r46,-2l11438,10601r8,-24l11448,10531r,-4713l11446,5772r-8,-24l11414,5739r-46,-1l513,5738xe" filled="f" strokecolor="#cdced7" strokeweight=".5pt">
             <v:path arrowok="t"/>
           </v:shape>
         </w:pict>
@@ -7259,12 +7531,12 @@
           <w:noProof/>
         </w:rPr>
         <w:pict w14:anchorId="37D7B7FE">
-          <v:group id="_x0000_s2201" style="position:absolute;margin-left:14.7pt;margin-top:11.65pt;width:533.6pt;height:43.2pt;z-index:-251606016" coordorigin="594,1023" coordsize="10672,864">
-            <v:shape id="_x0000_s2202" alt="" style="position:absolute;left:594;top:1023;width:10672;height:854" coordorigin="595,5877" coordsize="10672,347" path="m11207,5877r-10552,l620,5878r-18,6l596,5902r-1,35l595,6163r1,35l602,6216r18,6l655,6223r10552,l11241,6222r18,-6l11266,6198r1,-35l11267,5937r-1,-35l11259,5884r-18,-6l11207,5877xe" fillcolor="#ebedf6" stroked="f">
+          <v:group id="_x0000_s1177" style="position:absolute;margin-left:14.7pt;margin-top:11.65pt;width:533.6pt;height:43.2pt;z-index:-251606016" coordorigin="594,1023" coordsize="10672,864">
+            <v:shape id="_x0000_s1178" alt="" style="position:absolute;left:594;top:1023;width:10672;height:854" coordorigin="595,5877" coordsize="10672,347" path="m11207,5877r-10552,l620,5878r-18,6l596,5902r-1,35l595,6163r1,35l602,6216r18,6l655,6223r10552,l11241,6222r18,-6l11266,6198r1,-35l11267,5937r-1,-35l11259,5884r-18,-6l11207,5877xe" fillcolor="#ebedf6" stroked="f">
               <v:path arrowok="t"/>
             </v:shape>
-            <v:shape id="_x0000_s2203" type="#_x0000_t202" alt="" style="position:absolute;left:720;top:1079;width:4020;height:808;v-text-anchor:top" filled="f" stroked="f">
-              <v:textbox style="mso-next-textbox:#_x0000_s2203" inset="0,0,0,0">
+            <v:shape id="_x0000_s1179" type="#_x0000_t202" alt="" style="position:absolute;left:720;top:1079;width:4020;height:808;v-text-anchor:top" filled="f" stroked="f">
+              <v:textbox style="mso-next-textbox:#_x0000_s1179" inset="0,0,0,0">
                 <w:txbxContent>
                   <w:p>
                     <w:pPr>
@@ -8270,7 +8542,7 @@
         </w:rPr>
         <w:lastRenderedPageBreak/>
         <w:pict w14:anchorId="1BBA8CE4">
-          <v:shape id="_x0000_s2204" alt="" style="position:absolute;margin-left:6.65pt;margin-top:1.7pt;width:550.75pt;height:431.8pt;z-index:-251603968" coordorigin="433,5738" coordsize="11015,4873" path="m513,5738r-46,1l443,5748r-9,24l433,5818r,4713l434,10577r9,24l467,10609r46,2l11368,10611r46,-2l11438,10601r8,-24l11448,10531r,-4713l11446,5772r-8,-24l11414,5739r-46,-1l513,5738xe" filled="f" strokecolor="#cdced7" strokeweight=".5pt">
+          <v:shape id="_x0000_s1180" alt="" style="position:absolute;margin-left:6.65pt;margin-top:1.7pt;width:550.75pt;height:431.8pt;z-index:-251603968" coordorigin="433,5738" coordsize="11015,4873" path="m513,5738r-46,1l443,5748r-9,24l433,5818r,4713l434,10577r9,24l467,10609r46,2l11368,10611r46,-2l11438,10601r8,-24l11448,10531r,-4713l11446,5772r-8,-24l11414,5739r-46,-1l513,5738xe" filled="f" strokecolor="#cdced7" strokeweight=".5pt">
             <v:path arrowok="t"/>
           </v:shape>
         </w:pict>
@@ -8280,12 +8552,12 @@
           <w:noProof/>
         </w:rPr>
         <w:pict w14:anchorId="5EBBD580">
-          <v:group id="_x0000_s2205" style="position:absolute;margin-left:14.7pt;margin-top:11.65pt;width:533.6pt;height:43.2pt;z-index:-251602944" coordorigin="594,1023" coordsize="10672,864">
-            <v:shape id="_x0000_s2206" alt="" style="position:absolute;left:594;top:1023;width:10672;height:854" coordorigin="595,5877" coordsize="10672,347" path="m11207,5877r-10552,l620,5878r-18,6l596,5902r-1,35l595,6163r1,35l602,6216r18,6l655,6223r10552,l11241,6222r18,-6l11266,6198r1,-35l11267,5937r-1,-35l11259,5884r-18,-6l11207,5877xe" fillcolor="#ebedf6" stroked="f">
+          <v:group id="_x0000_s1181" style="position:absolute;margin-left:14.7pt;margin-top:11.65pt;width:533.6pt;height:43.2pt;z-index:-251602944" coordorigin="594,1023" coordsize="10672,864">
+            <v:shape id="_x0000_s1182" alt="" style="position:absolute;left:594;top:1023;width:10672;height:854" coordorigin="595,5877" coordsize="10672,347" path="m11207,5877r-10552,l620,5878r-18,6l596,5902r-1,35l595,6163r1,35l602,6216r18,6l655,6223r10552,l11241,6222r18,-6l11266,6198r1,-35l11267,5937r-1,-35l11259,5884r-18,-6l11207,5877xe" fillcolor="#ebedf6" stroked="f">
               <v:path arrowok="t"/>
             </v:shape>
-            <v:shape id="_x0000_s2207" type="#_x0000_t202" alt="" style="position:absolute;left:720;top:1079;width:4020;height:808;v-text-anchor:top" filled="f" stroked="f">
-              <v:textbox style="mso-next-textbox:#_x0000_s2207" inset="0,0,0,0">
+            <v:shape id="_x0000_s1183" type="#_x0000_t202" alt="" style="position:absolute;left:720;top:1079;width:4020;height:808;v-text-anchor:top" filled="f" stroked="f">
+              <v:textbox style="mso-next-textbox:#_x0000_s1183" inset="0,0,0,0">
                 <w:txbxContent>
                   <w:p>
                     <w:pPr>
@@ -9283,7 +9555,7 @@
         </w:rPr>
         <w:lastRenderedPageBreak/>
         <w:pict w14:anchorId="191392F9">
-          <v:shape id="_x0000_s2208" alt="" style="position:absolute;margin-left:6.65pt;margin-top:1.7pt;width:550.75pt;height:353.8pt;z-index:-251600896" coordorigin="433,5738" coordsize="11015,4873" path="m513,5738r-46,1l443,5748r-9,24l433,5818r,4713l434,10577r9,24l467,10609r46,2l11368,10611r46,-2l11438,10601r8,-24l11448,10531r,-4713l11446,5772r-8,-24l11414,5739r-46,-1l513,5738xe" filled="f" strokecolor="#cdced7" strokeweight=".5pt">
+          <v:shape id="_x0000_s1184" alt="" style="position:absolute;margin-left:6.65pt;margin-top:1.7pt;width:550.75pt;height:353.8pt;z-index:-251600896" coordorigin="433,5738" coordsize="11015,4873" path="m513,5738r-46,1l443,5748r-9,24l433,5818r,4713l434,10577r9,24l467,10609r46,2l11368,10611r46,-2l11438,10601r8,-24l11448,10531r,-4713l11446,5772r-8,-24l11414,5739r-46,-1l513,5738xe" filled="f" strokecolor="#cdced7" strokeweight=".5pt">
             <v:path arrowok="t"/>
           </v:shape>
         </w:pict>
@@ -9293,12 +9565,12 @@
           <w:noProof/>
         </w:rPr>
         <w:pict w14:anchorId="1EFA2B88">
-          <v:group id="_x0000_s2209" style="position:absolute;margin-left:14.7pt;margin-top:11.65pt;width:533.6pt;height:43.2pt;z-index:-251599872" coordorigin="594,1023" coordsize="10672,864">
-            <v:shape id="_x0000_s2210" alt="" style="position:absolute;left:594;top:1023;width:10672;height:854" coordorigin="595,5877" coordsize="10672,347" path="m11207,5877r-10552,l620,5878r-18,6l596,5902r-1,35l595,6163r1,35l602,6216r18,6l655,6223r10552,l11241,6222r18,-6l11266,6198r1,-35l11267,5937r-1,-35l11259,5884r-18,-6l11207,5877xe" fillcolor="#ebedf6" stroked="f">
+          <v:group id="_x0000_s1185" style="position:absolute;margin-left:14.7pt;margin-top:11.65pt;width:533.6pt;height:43.2pt;z-index:-251599872" coordorigin="594,1023" coordsize="10672,864">
+            <v:shape id="_x0000_s1186" alt="" style="position:absolute;left:594;top:1023;width:10672;height:854" coordorigin="595,5877" coordsize="10672,347" path="m11207,5877r-10552,l620,5878r-18,6l596,5902r-1,35l595,6163r1,35l602,6216r18,6l655,6223r10552,l11241,6222r18,-6l11266,6198r1,-35l11267,5937r-1,-35l11259,5884r-18,-6l11207,5877xe" fillcolor="#ebedf6" stroked="f">
               <v:path arrowok="t"/>
             </v:shape>
-            <v:shape id="_x0000_s2211" type="#_x0000_t202" alt="" style="position:absolute;left:720;top:1079;width:4020;height:808;v-text-anchor:top" filled="f" stroked="f">
-              <v:textbox style="mso-next-textbox:#_x0000_s2211" inset="0,0,0,0">
+            <v:shape id="_x0000_s1187" type="#_x0000_t202" alt="" style="position:absolute;left:720;top:1079;width:4020;height:808;v-text-anchor:top" filled="f" stroked="f">
+              <v:textbox style="mso-next-textbox:#_x0000_s1187" inset="0,0,0,0">
                 <w:txbxContent>
                   <w:p>
                     <w:pPr>
@@ -10175,7 +10447,7 @@
           <w:noProof/>
         </w:rPr>
         <w:pict w14:anchorId="586062E1">
-          <v:shape id="_x0000_s2238" alt="" style="position:absolute;margin-left:6.65pt;margin-top:1.7pt;width:550.75pt;height:353.8pt;z-index:-251597824" coordorigin="433,5738" coordsize="11015,4873" path="m513,5738r-46,1l443,5748r-9,24l433,5818r,4713l434,10577r9,24l467,10609r46,2l11368,10611r46,-2l11438,10601r8,-24l11448,10531r,-4713l11446,5772r-8,-24l11414,5739r-46,-1l513,5738xe" filled="f" strokecolor="#cdced7" strokeweight=".5pt">
+          <v:shape id="_x0000_s1214" alt="" style="position:absolute;margin-left:6.65pt;margin-top:1.7pt;width:550.75pt;height:353.8pt;z-index:-251597824" coordorigin="433,5738" coordsize="11015,4873" path="m513,5738r-46,1l443,5748r-9,24l433,5818r,4713l434,10577r9,24l467,10609r46,2l11368,10611r46,-2l11438,10601r8,-24l11448,10531r,-4713l11446,5772r-8,-24l11414,5739r-46,-1l513,5738xe" filled="f" strokecolor="#cdced7" strokeweight=".5pt">
             <v:path arrowok="t"/>
           </v:shape>
         </w:pict>
@@ -10185,12 +10457,12 @@
           <w:noProof/>
         </w:rPr>
         <w:pict w14:anchorId="04BE2A62">
-          <v:group id="_x0000_s2239" style="position:absolute;margin-left:14.7pt;margin-top:11.65pt;width:533.6pt;height:43.2pt;z-index:-251596800" coordorigin="594,1023" coordsize="10672,864">
-            <v:shape id="_x0000_s2240" alt="" style="position:absolute;left:594;top:1023;width:10672;height:854" coordorigin="595,5877" coordsize="10672,347" path="m11207,5877r-10552,l620,5878r-18,6l596,5902r-1,35l595,6163r1,35l602,6216r18,6l655,6223r10552,l11241,6222r18,-6l11266,6198r1,-35l11267,5937r-1,-35l11259,5884r-18,-6l11207,5877xe" fillcolor="#ebedf6" stroked="f">
+          <v:group id="_x0000_s1215" style="position:absolute;margin-left:14.7pt;margin-top:11.65pt;width:533.6pt;height:43.2pt;z-index:-251596800" coordorigin="594,1023" coordsize="10672,864">
+            <v:shape id="_x0000_s1216" alt="" style="position:absolute;left:594;top:1023;width:10672;height:854" coordorigin="595,5877" coordsize="10672,347" path="m11207,5877r-10552,l620,5878r-18,6l596,5902r-1,35l595,6163r1,35l602,6216r18,6l655,6223r10552,l11241,6222r18,-6l11266,6198r1,-35l11267,5937r-1,-35l11259,5884r-18,-6l11207,5877xe" fillcolor="#ebedf6" stroked="f">
               <v:path arrowok="t"/>
             </v:shape>
-            <v:shape id="_x0000_s2241" type="#_x0000_t202" alt="" style="position:absolute;left:720;top:1079;width:4020;height:808;v-text-anchor:top" filled="f" stroked="f">
-              <v:textbox style="mso-next-textbox:#_x0000_s2241" inset="0,0,0,0">
+            <v:shape id="_x0000_s1217" type="#_x0000_t202" alt="" style="position:absolute;left:720;top:1079;width:4020;height:808;v-text-anchor:top" filled="f" stroked="f">
+              <v:textbox style="mso-next-textbox:#_x0000_s1217" inset="0,0,0,0">
                 <w:txbxContent>
                   <w:p>
                     <w:pPr>
@@ -11073,7 +11345,7 @@
         </w:rPr>
         <w:lastRenderedPageBreak/>
         <w:pict w14:anchorId="10FCE859">
-          <v:shape id="_x0000_s2243" type="#_x0000_t202" style="position:absolute;margin-left:6.35pt;margin-top:31pt;width:550.15pt;height:170.1pt;z-index:251721728;visibility:visible;mso-wrap-distance-left:9pt;mso-wrap-distance-top:3.6pt;mso-wrap-distance-right:9pt;mso-wrap-distance-bottom:3.6pt;mso-position-horizontal-relative:text;mso-position-vertical-relative:text;mso-width-relative:margin;mso-height-relative:margin;v-text-anchor:top" fillcolor="white [3201]" strokecolor="#4f81bd [3204]" strokeweight=".5pt">
+          <v:shape id="_x0000_s1219" type="#_x0000_t202" style="position:absolute;margin-left:6.35pt;margin-top:31pt;width:550.15pt;height:170.1pt;z-index:251721728;visibility:visible;mso-wrap-distance-left:9pt;mso-wrap-distance-top:3.6pt;mso-wrap-distance-right:9pt;mso-wrap-distance-bottom:3.6pt;mso-position-horizontal-relative:text;mso-position-vertical-relative:text;mso-width-relative:margin;mso-height-relative:margin;v-text-anchor:top" fillcolor="white [3201]" strokecolor="#4f81bd [3204]" strokeweight=".5pt">
             <v:shadow color="#868686"/>
             <v:textbox>
               <w:txbxContent>
@@ -11090,12 +11362,12 @@
       </w:r>
       <w:r>
         <w:pict w14:anchorId="5E1E4E9A">
-          <v:group id="_x0000_s2080" alt="" style="position:absolute;margin-left:20.6pt;margin-top:9.4pt;width:551.25pt;height:17.6pt;z-index:251625472;mso-wrap-distance-left:0;mso-wrap-distance-right:0;mso-position-horizontal-relative:page" coordorigin="412,188" coordsize="11025,352">
-            <v:shape id="_x0000_s2081" alt="" style="position:absolute;left:412;top:187;width:11025;height:347" coordorigin="412,188" coordsize="11025,347" path="m11377,188l472,188r-35,1l420,195r-7,18l412,248r,226l413,509r7,18l437,533r35,1l11377,534r34,-1l11429,527r7,-18l11437,474r,-226l11436,213r-7,-18l11411,189r-34,-1xe" fillcolor="#ebedf6" stroked="f">
+          <v:group id="_x0000_s1056" alt="" style="position:absolute;margin-left:20.6pt;margin-top:9.4pt;width:551.25pt;height:17.6pt;z-index:251625472;mso-wrap-distance-left:0;mso-wrap-distance-right:0;mso-position-horizontal-relative:page" coordorigin="412,188" coordsize="11025,352">
+            <v:shape id="_x0000_s1057" alt="" style="position:absolute;left:412;top:187;width:11025;height:347" coordorigin="412,188" coordsize="11025,347" path="m11377,188l472,188r-35,1l420,195r-7,18l412,248r,226l413,509r7,18l437,533r35,1l11377,534r34,-1l11429,527r7,-18l11437,474r,-226l11436,213r-7,-18l11411,189r-34,-1xe" fillcolor="#ebedf6" stroked="f">
               <v:path arrowok="t"/>
             </v:shape>
-            <v:shape id="_x0000_s2082" type="#_x0000_t202" alt="" style="position:absolute;left:412;top:187;width:11025;height:352;mso-wrap-style:square;v-text-anchor:top" filled="f" stroked="f">
-              <v:textbox style="mso-next-textbox:#_x0000_s2082" inset="0,0,0,0">
+            <v:shape id="_x0000_s1058" type="#_x0000_t202" alt="" style="position:absolute;left:412;top:187;width:11025;height:352;mso-wrap-style:square;v-text-anchor:top" filled="f" stroked="f">
+              <v:textbox style="mso-next-textbox:#_x0000_s1058" inset="0,0,0,0">
                 <w:txbxContent>
                   <w:p>
                     <w:pPr>
@@ -11145,12 +11417,12 @@
       </w:pPr>
       <w:r>
         <w:pict w14:anchorId="0E039B8E">
-          <v:group id="_x0000_s2075" alt="" style="position:absolute;margin-left:21.1pt;margin-top:9.35pt;width:550.9pt;height:17.85pt;z-index:251626496;mso-wrap-distance-left:0;mso-wrap-distance-right:0;mso-position-horizontal-relative:page" coordorigin="422,187" coordsize="11018,357">
-            <v:shape id="_x0000_s2076" alt="" style="position:absolute;left:427;top:191;width:11008;height:347" coordorigin="427,192" coordsize="11008,347" path="m487,192r-34,1l435,199r-7,18l427,252r,226l428,513r7,18l453,537r34,1l11374,538r35,-1l11427,531r6,-18l11434,478r,-226l11433,217r-6,-18l11409,193r-35,-1l487,192xe" filled="f" strokecolor="#cdced7" strokeweight=".5pt">
+          <v:group id="_x0000_s1051" alt="" style="position:absolute;margin-left:21.1pt;margin-top:9.35pt;width:550.9pt;height:17.85pt;z-index:251626496;mso-wrap-distance-left:0;mso-wrap-distance-right:0;mso-position-horizontal-relative:page" coordorigin="422,187" coordsize="11018,357">
+            <v:shape id="_x0000_s1052" alt="" style="position:absolute;left:427;top:191;width:11008;height:347" coordorigin="427,192" coordsize="11008,347" path="m487,192r-34,1l435,199r-7,18l427,252r,226l428,513r7,18l453,537r34,1l11374,538r35,-1l11427,531r6,-18l11434,478r,-226l11433,217r-6,-18l11409,193r-35,-1l487,192xe" filled="f" strokecolor="#cdced7" strokeweight=".5pt">
               <v:path arrowok="t"/>
             </v:shape>
-            <v:shape id="_x0000_s2077" type="#_x0000_t202" alt="" style="position:absolute;left:432;top:196;width:10998;height:337;mso-wrap-style:square;v-text-anchor:top" filled="f" stroked="f">
-              <v:textbox style="mso-next-textbox:#_x0000_s2077" inset="0,0,0,0">
+            <v:shape id="_x0000_s1053" type="#_x0000_t202" alt="" style="position:absolute;left:432;top:196;width:10998;height:337;mso-wrap-style:square;v-text-anchor:top" filled="f" stroked="f">
+              <v:textbox style="mso-next-textbox:#_x0000_s1053" inset="0,0,0,0">
                 <w:txbxContent>
                   <w:p>
                     <w:pPr>
@@ -11327,14 +11599,14 @@
       </w:pPr>
       <w:r>
         <w:pict w14:anchorId="3B73500E">
-          <v:group id="_x0000_s2071" alt="" style="position:absolute;left:0;text-align:left;margin-left:20.6pt;margin-top:-6.3pt;width:551.25pt;height:273.65pt;z-index:-251656192;mso-position-horizontal-relative:page" coordorigin="412,-126" coordsize="11025,5473">
-            <v:shape id="_x0000_s2072" alt="" style="position:absolute;left:578;top:76;width:10672;height:347" coordorigin="579,77" coordsize="10672,347" path="m11191,77l639,77r-35,1l586,84r-6,18l579,137r,226l580,398r6,18l604,422r35,1l11191,423r34,-1l11243,416r7,-18l11251,363r,-226l11250,102r-7,-18l11225,78r-34,-1xe" fillcolor="#ebedf6" stroked="f">
+          <v:group id="_x0000_s1047" alt="" style="position:absolute;left:0;text-align:left;margin-left:20.6pt;margin-top:-6.3pt;width:551.25pt;height:273.65pt;z-index:-251656192;mso-position-horizontal-relative:page" coordorigin="412,-126" coordsize="11025,5473">
+            <v:shape id="_x0000_s1048" alt="" style="position:absolute;left:578;top:76;width:10672;height:347" coordorigin="579,77" coordsize="10672,347" path="m11191,77l639,77r-35,1l586,84r-6,18l579,137r,226l580,398r6,18l604,422r35,1l11191,423r34,-1l11243,416r7,-18l11251,363r,-226l11250,102r-7,-18l11225,78r-34,-1xe" fillcolor="#ebedf6" stroked="f">
               <v:path arrowok="t"/>
             </v:shape>
-            <v:shape id="_x0000_s2073" alt="" style="position:absolute;left:417;top:-122;width:11015;height:5463" coordorigin="417,-121" coordsize="11015,5463" path="m497,-121r-46,1l427,-111r-9,24l417,-41r,5302l418,5307r9,24l451,5340r46,1l11352,5341r46,-1l11422,5331r9,-24l11432,5261r,-5302l11431,-87r-9,-24l11398,-120r-46,-1l497,-121xe" filled="f" strokecolor="#cdced7" strokeweight=".5pt">
+            <v:shape id="_x0000_s1049" alt="" style="position:absolute;left:417;top:-122;width:11015;height:5463" coordorigin="417,-121" coordsize="11015,5463" path="m497,-121r-46,1l427,-111r-9,24l417,-41r,5302l418,5307r9,24l451,5340r46,1l11352,5341r46,-1l11422,5331r9,-24l11432,5261r,-5302l11431,-87r-9,-24l11398,-120r-46,-1l497,-121xe" filled="f" strokecolor="#cdced7" strokeweight=".5pt">
               <v:path arrowok="t"/>
             </v:shape>
-            <v:line id="_x0000_s2074" alt="" style="position:absolute" from="11199,2433" to="578,2433" strokecolor="#e6e7eb" strokeweight=".5pt"/>
+            <v:line id="_x0000_s1050" alt="" style="position:absolute" from="11199,2433" to="578,2433" strokecolor="#e6e7eb" strokeweight=".5pt"/>
             <w10:wrap anchorx="page"/>
           </v:group>
         </w:pict>
@@ -11379,12 +11651,21 @@
           <w:sz w:val="16"/>
         </w:rPr>
       </w:pPr>
+      <w:proofErr w:type="gramStart"/>
       <w:r>
         <w:rPr>
           <w:color w:val="81859A"/>
           <w:sz w:val="16"/>
         </w:rPr>
-        <w:t>dans les 10 jours suivant sa date de réalisation pour tout élément concernant le</w:t>
+        <w:t>dans</w:t>
+      </w:r>
+      <w:proofErr w:type="gramEnd"/>
+      <w:r>
+        <w:rPr>
+          <w:color w:val="81859A"/>
+          <w:sz w:val="16"/>
+        </w:rPr>
+        <w:t xml:space="preserve"> les 10 jours suivant sa date de réalisation pour tout élément concernant le</w:t>
       </w:r>
       <w:r>
         <w:rPr>
@@ -11417,12 +11698,21 @@
           <w:sz w:val="16"/>
         </w:rPr>
       </w:pPr>
+      <w:proofErr w:type="gramStart"/>
       <w:r>
         <w:rPr>
           <w:color w:val="81859A"/>
           <w:sz w:val="16"/>
         </w:rPr>
-        <w:t>le premier mois de la période de chauffe concernant l’état des éléments de</w:t>
+        <w:t>le</w:t>
+      </w:r>
+      <w:proofErr w:type="gramEnd"/>
+      <w:r>
+        <w:rPr>
+          <w:color w:val="81859A"/>
+          <w:sz w:val="16"/>
+        </w:rPr>
+        <w:t xml:space="preserve"> premier mois de la période de chauffe concernant l’état des éléments de</w:t>
       </w:r>
       <w:r>
         <w:rPr>
@@ -11467,7 +11757,35 @@
         <w:rPr>
           <w:color w:val="81859A"/>
         </w:rPr>
-        <w:t>Le locataire doit veiller à maintenir en l’état le logement qu’il occupe. À ce titre, il doit assurer l’entretien normal du logement et de ses éléments d’équipement, ainsi que les menues réparations nécessaires à moins qu’il ne prouve qu’elles sont dues à la vétusté, à une malfaçon ou à la force majeure. À défaut, le bailleur peut retenir sur le dépôt de garantie les sommes correspondant aux réparations locatives qui n’ont pas été effectuées par le locataire, justificatifs à l’appui.</w:t>
+        <w:t xml:space="preserve">Le locataire doit veiller à maintenir en l’état le logement qu’il occupe. À ce titre, il doit assurer l’entretien normal du logement et de ses éléments d’équipement, ainsi que les menues réparations nécessaires à moins qu’il ne prouve qu’elles </w:t>
+      </w:r>
+      <w:proofErr w:type="gramStart"/>
+      <w:r>
+        <w:rPr>
+          <w:color w:val="81859A"/>
+        </w:rPr>
+        <w:t>sont</w:t>
+      </w:r>
+      <w:proofErr w:type="gramEnd"/>
+      <w:r>
+        <w:rPr>
+          <w:color w:val="81859A"/>
+        </w:rPr>
+        <w:t xml:space="preserve"> dues à la vétusté, à une malfaçon ou à la force majeure. À défaut, le bailleur peut retenir sur le dépôt de garantie </w:t>
+      </w:r>
+      <w:proofErr w:type="gramStart"/>
+      <w:r>
+        <w:rPr>
+          <w:color w:val="81859A"/>
+        </w:rPr>
+        <w:t>les sommes correspondant</w:t>
+      </w:r>
+      <w:proofErr w:type="gramEnd"/>
+      <w:r>
+        <w:rPr>
+          <w:color w:val="81859A"/>
+        </w:rPr>
+        <w:t xml:space="preserve"> aux réparations locatives qui n’ont pas été effectuées par le locataire, justificatifs à l’appui.</w:t>
       </w:r>
     </w:p>
     <w:p>
@@ -11666,7 +11984,7 @@
           <w:sz w:val="20"/>
         </w:rPr>
         <w:sectPr>
-          <w:footerReference w:type="default" r:id="rId10"/>
+          <w:footerReference w:type="default" r:id="rId13"/>
           <w:pgSz w:w="11910" w:h="16840"/>
           <w:pgMar w:top="480" w:right="340" w:bottom="1220" w:left="300" w:header="0" w:footer="1035" w:gutter="0"/>
           <w:cols w:space="720"/>
@@ -11680,13 +11998,24 @@
         <w:ind w:left="1038"/>
       </w:pPr>
       <w:r>
-        <w:t>Signature précédée de la mention manuscrite «</w:t>
+        <w:t>Signature précédée de la mention manuscrite</w:t>
+      </w:r>
+      <w:proofErr w:type="gramStart"/>
+      <w:r>
+        <w:t xml:space="preserve"> «</w:t>
       </w:r>
       <w:r>
         <w:rPr>
           <w:rFonts w:ascii="Avenir" w:hAnsi="Avenir"/>
         </w:rPr>
-        <w:t>certifié exact</w:t>
+        <w:t>certifié</w:t>
+      </w:r>
+      <w:proofErr w:type="gramEnd"/>
+      <w:r>
+        <w:rPr>
+          <w:rFonts w:ascii="Avenir" w:hAnsi="Avenir"/>
+        </w:rPr>
+        <w:t xml:space="preserve"> exact</w:t>
       </w:r>
       <w:r>
         <w:t>»</w:t>
@@ -11707,7 +12036,7 @@
           <w:noProof/>
         </w:rPr>
         <w:pict w14:anchorId="437B5E90">
-          <v:shape id="_x0000_s2164" type="#_x0000_t202" style="position:absolute;left:0;text-align:left;margin-left:0;margin-top:108.5pt;width:410.25pt;height:20.3pt;z-index:251623424;visibility:visible;mso-wrap-style:square;mso-width-percent:0;mso-height-percent:0;mso-wrap-distance-left:9pt;mso-wrap-distance-top:0;mso-wrap-distance-right:9pt;mso-wrap-distance-bottom:0;mso-position-horizontal:absolute;mso-position-horizontal-relative:text;mso-position-vertical:absolute;mso-position-vertical-relative:text;mso-width-percent:0;mso-height-percent:0;mso-width-relative:margin;mso-height-relative:margin;v-text-anchor:top" o:gfxdata="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" filled="f" stroked="f">
+          <v:shape id="_x0000_s1140" type="#_x0000_t202" style="position:absolute;left:0;text-align:left;margin-left:0;margin-top:108.5pt;width:410.25pt;height:20.3pt;z-index:251623424;visibility:visible;mso-wrap-style:square;mso-width-percent:0;mso-height-percent:0;mso-wrap-distance-left:9pt;mso-wrap-distance-top:0;mso-wrap-distance-right:9pt;mso-wrap-distance-bottom:0;mso-position-horizontal:absolute;mso-position-horizontal-relative:text;mso-position-vertical:absolute;mso-position-vertical-relative:text;mso-width-percent:0;mso-height-percent:0;mso-width-relative:margin;mso-height-relative:margin;v-text-anchor:top" o:gfxdata="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" filled="f" stroked="f">
             <o:lock v:ext="edit" aspectratio="t" verticies="t" text="t" shapetype="t"/>
             <v:textbox inset="0,0,0,0">
               <w:txbxContent>
@@ -11869,14 +12198,30 @@
           <w:rFonts w:ascii="Avenir-Roman" w:hAnsi="Avenir-Roman"/>
           <w:sz w:val="17"/>
         </w:rPr>
-        <w:t>Signature précédée de votre nom, prénom et «</w:t>
+        <w:t>Signature précédée de votre nom, prénom et</w:t>
+      </w:r>
+      <w:proofErr w:type="gramStart"/>
+      <w:r>
+        <w:rPr>
+          <w:rFonts w:ascii="Avenir-Roman" w:hAnsi="Avenir-Roman"/>
+          <w:sz w:val="17"/>
+        </w:rPr>
+        <w:t xml:space="preserve"> «</w:t>
       </w:r>
       <w:r>
         <w:rPr>
           <w:rFonts w:ascii="Avenir" w:hAnsi="Avenir"/>
           <w:sz w:val="17"/>
         </w:rPr>
-        <w:t>certifié exact</w:t>
+        <w:t>certifié</w:t>
+      </w:r>
+      <w:proofErr w:type="gramEnd"/>
+      <w:r>
+        <w:rPr>
+          <w:rFonts w:ascii="Avenir" w:hAnsi="Avenir"/>
+          <w:sz w:val="17"/>
+        </w:rPr>
+        <w:t xml:space="preserve"> exact</w:t>
       </w:r>
       <w:r>
         <w:rPr>
@@ -11899,7 +12244,21 @@
         <w:rPr>
           <w:sz w:val="13"/>
         </w:rPr>
-        <w:t>(Si le locataire représente d’autres locataires, inscrire : «Je me porte fort pour tous les autres titulaires»)</w:t>
+        <w:t>(Si le locataire représente d’autres locataires, inscrire :</w:t>
+      </w:r>
+      <w:proofErr w:type="gramStart"/>
+      <w:r>
+        <w:rPr>
+          <w:sz w:val="13"/>
+        </w:rPr>
+        <w:t xml:space="preserve"> «Je</w:t>
+      </w:r>
+      <w:proofErr w:type="gramEnd"/>
+      <w:r>
+        <w:rPr>
+          <w:sz w:val="13"/>
+        </w:rPr>
+        <w:t xml:space="preserve"> me porte fort pour tous les autres titulaires»)</w:t>
       </w:r>
     </w:p>
     <w:p>
@@ -12054,7 +12413,7 @@
       </w:pPr>
       <w:r>
         <w:pict w14:anchorId="68838347">
-          <v:shape id="_x0000_s2066" alt="" style="position:absolute;left:0;text-align:left;margin-left:26.15pt;margin-top:32.9pt;width:541.7pt;height:187.5pt;z-index:-251655168;mso-wrap-edited:f;mso-width-percent:0;mso-height-percent:0;mso-position-horizontal-relative:page;mso-width-percent:0;mso-height-percent:0" coordsize="10834,3750" path="m80,l34,1,10,10,1,34,,80,,3670r1,46l10,3740r24,9l80,3750r10674,l10800,3749r24,-9l10832,3716r2,-46l10834,80r-2,-46l10824,10r-24,-9l10754,,80,xe" filled="f" strokecolor="#cdced7" strokeweight=".5pt">
+          <v:shape id="_x0000_s1042" alt="" style="position:absolute;left:0;text-align:left;margin-left:26.15pt;margin-top:32.9pt;width:541.7pt;height:187.5pt;z-index:-251655168;mso-wrap-edited:f;mso-width-percent:0;mso-height-percent:0;mso-position-horizontal-relative:page;mso-width-percent:0;mso-height-percent:0" coordsize="10834,3750" path="m80,l34,1,10,10,1,34,,80,,3670r1,46l10,3740r24,9l80,3750r10674,l10800,3749r24,-9l10832,3716r2,-46l10834,80r-2,-46l10824,10r-24,-9l10754,,80,xe" filled="f" strokecolor="#cdced7" strokeweight=".5pt">
             <v:path arrowok="t" o:connecttype="custom" o:connectlocs="2147483646,2147483646;2147483646,2147483646;2147483646,2147483646;2147483646,2147483646;0,2147483646;0,2147483646;2147483646,2147483646;2147483646,2147483646;2147483646,2147483646;2147483646,2147483646;2147483646,2147483646;2147483646,2147483646;2147483646,2147483646;2147483646,2147483646;2147483646,2147483646;2147483646,2147483646;2147483646,2147483646;2147483646,2147483646;2147483646,2147483646;2147483646,2147483646;2147483646,2147483646" o:connectangles="0,0,0,0,0,0,0,0,0,0,0,0,0,0,0,0,0,0,0,0,0"/>
             <w10:wrap anchorx="page"/>
           </v:shape>
@@ -12152,7 +12511,7 @@
           <w:noProof/>
         </w:rPr>
         <w:pict w14:anchorId="18502E56">
-          <v:shape id="_x0000_s2065" alt="" style="position:absolute;margin-left:15.3pt;margin-top:202.35pt;width:533.1pt;height:17.3pt;z-index:251627520;mso-wrap-edited:f;mso-width-percent:0;mso-height-percent:0;mso-width-percent:0;mso-height-percent:0" coordsize="10672,347" path="m10612,l60,,25,1,7,8,1,25,,60,,286r1,35l7,339r18,7l60,346r10552,l10646,346r18,-7l10671,321r1,-35l10672,60r-1,-35l10664,8r-18,-7l10612,xe" fillcolor="#ebedf6" stroked="f">
+          <v:shape id="_x0000_s1041" alt="" style="position:absolute;margin-left:15.3pt;margin-top:202.35pt;width:533.1pt;height:17.3pt;z-index:251627520;mso-wrap-edited:f;mso-width-percent:0;mso-height-percent:0;mso-width-percent:0;mso-height-percent:0" coordsize="10672,347" path="m10612,l60,,25,1,7,8,1,25,,60,,286r1,35l7,339r18,7l60,346r10552,l10646,346r18,-7l10671,321r1,-35l10672,60r-1,-35l10664,8r-18,-7l10612,xe" fillcolor="#ebedf6" stroked="f">
             <v:path arrowok="t" o:connecttype="custom" o:connectlocs="2147483646,2147483646;2147483646,2147483646;2147483646,2147483646;2147483646,2147483646;2147483646,2147483646;0,2147483646;0,2147483646;2147483646,2147483646;2147483646,2147483646;2147483646,2147483646;2147483646,2147483646;2147483646,2147483646;2147483646,2147483646;2147483646,2147483646;2147483646,2147483646;2147483646,2147483646;2147483646,2147483646;2147483646,2147483646;2147483646,2147483646;2147483646,2147483646;2147483646,2147483646" o:connectangles="0,0,0,0,0,0,0,0,0,0,0,0,0,0,0,0,0,0,0,0,0"/>
             <w10:wrap type="topAndBottom" anchorx="page"/>
           </v:shape>
@@ -12163,7 +12522,7 @@
           <w:noProof/>
         </w:rPr>
         <w:pict w14:anchorId="570E502A">
-          <v:shape id="_x0000_s2064" alt="" style="position:absolute;margin-left:12.65pt;margin-top:200.1pt;width:540.65pt;height:178.75pt;z-index:251628544;mso-wrap-edited:f;mso-width-percent:0;mso-height-percent:0;mso-width-percent:0;mso-height-percent:0" coordsize="10823,3585" path="m80,l34,1,10,10,1,34,,80,,3504r1,47l10,3574r24,9l80,3584r10663,l10789,3583r24,-9l10821,3551r2,-47l10823,80r-2,-46l10813,10r-24,-9l10743,,80,xe" filled="f" strokecolor="#cdced7" strokeweight=".5pt">
+          <v:shape id="_x0000_s1040" alt="" style="position:absolute;margin-left:12.65pt;margin-top:200.1pt;width:540.65pt;height:178.75pt;z-index:251628544;mso-wrap-edited:f;mso-width-percent:0;mso-height-percent:0;mso-width-percent:0;mso-height-percent:0" coordsize="10823,3585" path="m80,l34,1,10,10,1,34,,80,,3504r1,47l10,3574r24,9l80,3584r10663,l10789,3583r24,-9l10821,3551r2,-47l10823,80r-2,-46l10813,10r-24,-9l10743,,80,xe" filled="f" strokecolor="#cdced7" strokeweight=".5pt">
             <v:path arrowok="t" o:connecttype="custom" o:connectlocs="2147483646,2147483646;2147483646,2147483646;2147483646,2147483646;2147483646,2147483646;0,2147483646;0,2147483646;2147483646,2147483646;2147483646,2147483646;2147483646,2147483646;2147483646,2147483646;2147483646,2147483646;2147483646,2147483646;2147483646,2147483646;2147483646,2147483646;2147483646,2147483646;2147483646,2147483646;2147483646,2147483646;2147483646,2147483646;2147483646,2147483646;2147483646,2147483646;2147483646,2147483646" o:connectangles="0,0,0,0,0,0,0,0,0,0,0,0,0,0,0,0,0,0,0,0,0"/>
             <w10:wrap type="topAndBottom" anchorx="page"/>
           </v:shape>
@@ -12174,7 +12533,7 @@
           <w:noProof/>
         </w:rPr>
         <w:pict w14:anchorId="5B263A91">
-          <v:shape id="_x0000_s2063" type="#_x0000_t202" alt="" style="position:absolute;margin-left:15.15pt;margin-top:202.05pt;width:295.9pt;height:46.3pt;z-index:251638784;mso-wrap-style:square;mso-wrap-edited:f;mso-width-percent:0;mso-height-percent:0;mso-width-percent:0;mso-height-percent:0;v-text-anchor:top" filled="f" stroked="f">
+          <v:shape id="_x0000_s1039" type="#_x0000_t202" alt="" style="position:absolute;margin-left:15.15pt;margin-top:202.05pt;width:295.9pt;height:46.3pt;z-index:251638784;mso-wrap-style:square;mso-wrap-edited:f;mso-width-percent:0;mso-height-percent:0;mso-width-percent:0;mso-height-percent:0;v-text-anchor:top" filled="f" stroked="f">
             <v:textbox inset="0,0,0,0">
               <w:txbxContent>
                 <w:p>
@@ -12312,7 +12671,7 @@
                     </pic:cNvPicPr>
                   </pic:nvPicPr>
                   <pic:blipFill>
-                    <a:blip r:embed="rId11">
+                    <a:blip r:embed="rId14">
                       <a:extLst>
                         <a:ext uri="{28A0092B-C50C-407E-A947-70E740481C1C}">
                           <a14:useLocalDpi xmlns:a14="http://schemas.microsoft.com/office/drawing/2010/main" val="0"/>
@@ -12376,7 +12735,7 @@
                     </pic:cNvPicPr>
                   </pic:nvPicPr>
                   <pic:blipFill>
-                    <a:blip r:embed="rId12">
+                    <a:blip r:embed="rId15">
                       <a:extLst>
                         <a:ext uri="{28A0092B-C50C-407E-A947-70E740481C1C}">
                           <a14:useLocalDpi xmlns:a14="http://schemas.microsoft.com/office/drawing/2010/main" val="0"/>
@@ -12440,7 +12799,7 @@
                     </pic:cNvPicPr>
                   </pic:nvPicPr>
                   <pic:blipFill>
-                    <a:blip r:embed="rId13">
+                    <a:blip r:embed="rId16">
                       <a:extLst>
                         <a:ext uri="{28A0092B-C50C-407E-A947-70E740481C1C}">
                           <a14:useLocalDpi xmlns:a14="http://schemas.microsoft.com/office/drawing/2010/main" val="0"/>
@@ -12504,7 +12863,7 @@
                     </pic:cNvPicPr>
                   </pic:nvPicPr>
                   <pic:blipFill>
-                    <a:blip r:embed="rId14">
+                    <a:blip r:embed="rId17">
                       <a:extLst>
                         <a:ext uri="{28A0092B-C50C-407E-A947-70E740481C1C}">
                           <a14:useLocalDpi xmlns:a14="http://schemas.microsoft.com/office/drawing/2010/main" val="0"/>
@@ -12543,7 +12902,7 @@
           <w:noProof/>
         </w:rPr>
         <w:pict w14:anchorId="63E08D51">
-          <v:shape id="_x0000_s2058" type="#_x0000_t202" alt="" style="position:absolute;margin-left:125.7pt;margin-top:348.75pt;width:313.95pt;height:13.65pt;z-index:251633664;mso-wrap-style:square;mso-wrap-edited:f;mso-width-percent:0;mso-height-percent:0;mso-position-horizontal-relative:text;mso-position-vertical-relative:text;mso-width-percent:0;mso-height-percent:0;v-text-anchor:top" filled="f" stroked="f">
+          <v:shape id="_x0000_s1034" type="#_x0000_t202" alt="" style="position:absolute;margin-left:125.7pt;margin-top:348.75pt;width:313.95pt;height:13.65pt;z-index:251633664;mso-wrap-style:square;mso-wrap-edited:f;mso-width-percent:0;mso-height-percent:0;mso-position-horizontal-relative:text;mso-position-vertical-relative:text;mso-width-percent:0;mso-height-percent:0;v-text-anchor:top" filled="f" stroked="f">
             <v:textbox inset="0,0,0,0">
               <w:txbxContent>
                 <w:p>
@@ -12560,7 +12919,25 @@
                       <w:position w:val="1"/>
                       <w:sz w:val="19"/>
                     </w:rPr>
-                    <w:t xml:space="preserve">Ouverture de compteur (Gaz / Electricité ): </w:t>
+                    <w:t xml:space="preserve">Ouverture de compteur (Gaz / </w:t>
+                  </w:r>
+                  <w:proofErr w:type="gramStart"/>
+                  <w:r>
+                    <w:rPr>
+                      <w:rFonts w:ascii="Avenir" w:hAnsi="Avenir"/>
+                      <w:position w:val="1"/>
+                      <w:sz w:val="19"/>
+                    </w:rPr>
+                    <w:t>Electricité )</w:t>
+                  </w:r>
+                  <w:proofErr w:type="gramEnd"/>
+                  <w:r>
+                    <w:rPr>
+                      <w:rFonts w:ascii="Avenir" w:hAnsi="Avenir"/>
+                      <w:position w:val="1"/>
+                      <w:sz w:val="19"/>
+                    </w:rPr>
+                    <w:t xml:space="preserve">: </w:t>
                   </w:r>
                   <w:r>
                     <w:rPr>
@@ -12591,7 +12968,7 @@
           <w:noProof/>
         </w:rPr>
         <w:pict w14:anchorId="389A52F7">
-          <v:shape id="_x0000_s2057" type="#_x0000_t202" alt="" style="position:absolute;margin-left:264.4pt;margin-top:321.3pt;width:145.4pt;height:14.15pt;z-index:251634688;mso-wrap-style:square;mso-wrap-edited:f;mso-width-percent:0;mso-height-percent:0;mso-position-horizontal-relative:text;mso-position-vertical-relative:text;mso-width-percent:0;mso-height-percent:0;v-text-anchor:top" filled="f" stroked="f">
+          <v:shape id="_x0000_s1033" type="#_x0000_t202" alt="" style="position:absolute;margin-left:264.4pt;margin-top:321.3pt;width:145.4pt;height:14.15pt;z-index:251634688;mso-wrap-style:square;mso-wrap-edited:f;mso-width-percent:0;mso-height-percent:0;mso-position-horizontal-relative:text;mso-position-vertical-relative:text;mso-width-percent:0;mso-height-percent:0;v-text-anchor:top" filled="f" stroked="f">
             <v:textbox inset="0,0,0,0">
               <w:txbxContent>
                 <w:p>
@@ -12685,7 +13062,7 @@
           <w:noProof/>
         </w:rPr>
         <w:pict w14:anchorId="136D8ED9">
-          <v:shape id="_x0000_s2056" type="#_x0000_t202" alt="" style="position:absolute;margin-left:36.4pt;margin-top:319.85pt;width:184.9pt;height:15.05pt;z-index:251635712;mso-wrap-style:square;mso-wrap-edited:f;mso-width-percent:0;mso-height-percent:0;mso-position-horizontal-relative:text;mso-position-vertical-relative:text;mso-width-percent:0;mso-height-percent:0;v-text-anchor:top" filled="f" stroked="f">
+          <v:shape id="_x0000_s1032" type="#_x0000_t202" alt="" style="position:absolute;margin-left:36.4pt;margin-top:319.85pt;width:184.9pt;height:15.05pt;z-index:251635712;mso-wrap-style:square;mso-wrap-edited:f;mso-width-percent:0;mso-height-percent:0;mso-position-horizontal-relative:text;mso-position-vertical-relative:text;mso-width-percent:0;mso-height-percent:0;v-text-anchor:top" filled="f" stroked="f">
             <v:textbox inset="0,0,0,0">
               <w:txbxContent>
                 <w:p>
@@ -12772,7 +13149,7 @@
           <w:noProof/>
         </w:rPr>
         <w:pict w14:anchorId="6D0DC863">
-          <v:shape id="_x0000_s2055" type="#_x0000_t202" alt="" style="position:absolute;margin-left:36.4pt;margin-top:281pt;width:334.9pt;height:16.15pt;z-index:251636736;mso-wrap-style:square;mso-wrap-edited:f;mso-width-percent:0;mso-height-percent:0;mso-position-horizontal-relative:text;mso-position-vertical-relative:text;mso-width-percent:0;mso-height-percent:0;v-text-anchor:top" filled="f" stroked="f">
+          <v:shape id="_x0000_s1031" type="#_x0000_t202" alt="" style="position:absolute;margin-left:36.4pt;margin-top:281pt;width:334.9pt;height:16.15pt;z-index:251636736;mso-wrap-style:square;mso-wrap-edited:f;mso-width-percent:0;mso-height-percent:0;mso-position-horizontal-relative:text;mso-position-vertical-relative:text;mso-width-percent:0;mso-height-percent:0;v-text-anchor:top" filled="f" stroked="f">
             <v:textbox inset="0,0,0,0">
               <w:txbxContent>
                 <w:p>
@@ -12859,7 +13236,7 @@
           <w:noProof/>
         </w:rPr>
         <w:pict w14:anchorId="44CD6896">
-          <v:shape id="_x0000_s2054" type="#_x0000_t202" alt="" style="position:absolute;margin-left:334.55pt;margin-top:234.45pt;width:208.45pt;height:36.8pt;z-index:251637760;mso-wrap-style:square;mso-wrap-edited:f;mso-width-percent:0;mso-height-percent:0;mso-position-horizontal-relative:text;mso-position-vertical-relative:text;mso-width-percent:0;mso-height-percent:0;v-text-anchor:top" filled="f" stroked="f">
+          <v:shape id="_x0000_s1030" type="#_x0000_t202" alt="" style="position:absolute;margin-left:334.55pt;margin-top:234.45pt;width:208.45pt;height:36.8pt;z-index:251637760;mso-wrap-style:square;mso-wrap-edited:f;mso-width-percent:0;mso-height-percent:0;mso-position-horizontal-relative:text;mso-position-vertical-relative:text;mso-width-percent:0;mso-height-percent:0;v-text-anchor:top" filled="f" stroked="f">
             <v:textbox inset="0,0,0,0">
               <w:txbxContent>
                 <w:p>
@@ -13439,11 +13816,11 @@
       </w:pPr>
       <w:r>
         <w:pict w14:anchorId="17322E9E">
-          <v:group id="_x0000_s2051" alt="" style="position:absolute;margin-left:26.2pt;margin-top:209.3pt;width:541.35pt;height:17.6pt;z-index:251639808;mso-wrap-distance-left:0;mso-wrap-distance-right:0;mso-position-horizontal-relative:page;mso-position-vertical-relative:text" coordorigin="524,4186" coordsize="10827,352">
-            <v:shape id="_x0000_s2052" alt="" style="position:absolute;left:524;top:4186;width:10827;height:347" coordorigin="524,4186" coordsize="10827,347" path="m11291,4186r-10707,l550,4187r-18,7l525,4212r-1,34l524,4473r1,34l532,4525r18,7l584,4533r10707,l11325,4532r18,-7l11350,4507r1,-34l11351,4246r-1,-34l11343,4194r-18,-7l11291,4186xe" fillcolor="#ebedf6" stroked="f">
+          <v:group id="_x0000_s1027" alt="" style="position:absolute;margin-left:26.2pt;margin-top:209.3pt;width:541.35pt;height:17.6pt;z-index:251639808;mso-wrap-distance-left:0;mso-wrap-distance-right:0;mso-position-horizontal-relative:page;mso-position-vertical-relative:text" coordorigin="524,4186" coordsize="10827,352">
+            <v:shape id="_x0000_s1028" alt="" style="position:absolute;left:524;top:4186;width:10827;height:347" coordorigin="524,4186" coordsize="10827,347" path="m11291,4186r-10707,l550,4187r-18,7l525,4212r-1,34l524,4473r1,34l532,4525r18,7l584,4533r10707,l11325,4532r18,-7l11350,4507r1,-34l11351,4246r-1,-34l11343,4194r-18,-7l11291,4186xe" fillcolor="#ebedf6" stroked="f">
               <v:path arrowok="t"/>
             </v:shape>
-            <v:shape id="_x0000_s2053" type="#_x0000_t202" alt="" style="position:absolute;left:524;top:4186;width:10827;height:352;mso-wrap-style:square;v-text-anchor:top" filled="f" stroked="f">
+            <v:shape id="_x0000_s1029" type="#_x0000_t202" alt="" style="position:absolute;left:524;top:4186;width:10827;height:352;mso-wrap-style:square;v-text-anchor:top" filled="f" stroked="f">
               <v:textbox inset="0,0,0,0">
                 <w:txbxContent>
                   <w:p>
@@ -13474,7 +13851,7 @@
       </w:r>
       <w:r>
         <w:pict w14:anchorId="7B331AFE">
-          <v:shape id="_x0000_s2050" alt="" style="position:absolute;margin-left:26.05pt;margin-top:233.95pt;width:541.4pt;height:62.5pt;z-index:251640832;mso-wrap-edited:f;mso-width-percent:0;mso-height-percent:0;mso-wrap-distance-left:0;mso-wrap-distance-right:0;mso-position-horizontal-relative:page;mso-position-vertical-relative:text;mso-width-percent:0;mso-height-percent:0" coordsize="10828,1250" path="m80,l33,1,10,10,1,33,,80,,1169r1,46l10,1239r23,9l80,1249r10667,l10793,1248r24,-9l10826,1215r1,-46l10827,80r-1,-47l10817,10r-24,-9l10747,,80,xe" filled="f" strokecolor="#cdced7" strokeweight=".25pt">
+          <v:shape id="_x0000_s1026" alt="" style="position:absolute;margin-left:26.05pt;margin-top:233.95pt;width:541.4pt;height:62.5pt;z-index:251640832;mso-wrap-edited:f;mso-width-percent:0;mso-height-percent:0;mso-wrap-distance-left:0;mso-wrap-distance-right:0;mso-position-horizontal-relative:page;mso-position-vertical-relative:text;mso-width-percent:0;mso-height-percent:0" coordsize="10828,1250" path="m80,l33,1,10,10,1,33,,80,,1169r1,46l10,1239r23,9l80,1249r10667,l10793,1248r24,-9l10826,1215r1,-46l10827,80r-1,-47l10817,10r-24,-9l10747,,80,xe" filled="f" strokecolor="#cdced7" strokeweight=".25pt">
             <v:path arrowok="t" o:connecttype="custom" o:connectlocs="2147483646,2147483646;2147483646,2147483646;2147483646,2147483646;2147483646,2147483646;0,2147483646;0,2147483646;2147483646,2147483646;2147483646,2147483646;2147483646,2147483646;2147483646,2147483646;2147483646,2147483646;2147483646,2147483646;2147483646,2147483646;2147483646,2147483646;2147483646,2147483646;2147483646,2147483646;2147483646,2147483646;2147483646,2147483646;2147483646,2147483646;2147483646,2147483646;2147483646,2147483646" o:connectangles="0,0,0,0,0,0,0,0,0,0,0,0,0,0,0,0,0,0,0,0,0"/>
             <w10:wrap type="topAndBottom" anchorx="page"/>
           </v:shape>
@@ -13717,13 +14094,24 @@
         <w:ind w:left="1048" w:right="16"/>
       </w:pPr>
       <w:r>
-        <w:t>Signature précédée de la mention manuscrite «</w:t>
+        <w:t>Signature précédée de la mention manuscrite</w:t>
+      </w:r>
+      <w:proofErr w:type="gramStart"/>
+      <w:r>
+        <w:t xml:space="preserve"> «</w:t>
       </w:r>
       <w:r>
         <w:rPr>
           <w:rFonts w:ascii="Avenir" w:hAnsi="Avenir"/>
         </w:rPr>
-        <w:t>certifié exact</w:t>
+        <w:t>certifié</w:t>
+      </w:r>
+      <w:proofErr w:type="gramEnd"/>
+      <w:r>
+        <w:rPr>
+          <w:rFonts w:ascii="Avenir" w:hAnsi="Avenir"/>
+        </w:rPr>
+        <w:t xml:space="preserve"> exact</w:t>
       </w:r>
       <w:r>
         <w:t>»</w:t>
@@ -13744,7 +14132,7 @@
           <w:noProof/>
         </w:rPr>
         <w:pict w14:anchorId="65483427">
-          <v:shape id="Text Box 71" o:spid="_x0000_s2163" type="#_x0000_t202" style="position:absolute;left:0;text-align:left;margin-left:-.2pt;margin-top:48.9pt;width:410.25pt;height:20.3pt;z-index:251622400;visibility:visible;mso-wrap-style:square;mso-width-percent:0;mso-height-percent:0;mso-wrap-distance-left:9pt;mso-wrap-distance-top:0;mso-wrap-distance-right:9pt;mso-wrap-distance-bottom:0;mso-position-horizontal:absolute;mso-position-horizontal-relative:text;mso-position-vertical:absolute;mso-position-vertical-relative:text;mso-width-percent:0;mso-height-percent:0;mso-width-relative:margin;mso-height-relative:margin;v-text-anchor:top" o:gfxdata="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" filled="f" stroked="f">
+          <v:shape id="Text Box 71" o:spid="_x0000_s1139" type="#_x0000_t202" style="position:absolute;left:0;text-align:left;margin-left:-.2pt;margin-top:48.9pt;width:410.25pt;height:20.3pt;z-index:251622400;visibility:visible;mso-wrap-style:square;mso-width-percent:0;mso-height-percent:0;mso-wrap-distance-left:9pt;mso-wrap-distance-top:0;mso-wrap-distance-right:9pt;mso-wrap-distance-bottom:0;mso-position-horizontal:absolute;mso-position-horizontal-relative:text;mso-position-vertical:absolute;mso-position-vertical-relative:text;mso-width-percent:0;mso-height-percent:0;mso-width-relative:margin;mso-height-relative:margin;v-text-anchor:top" o:gfxdata="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" filled="f" stroked="f">
             <o:lock v:ext="edit" aspectratio="t" verticies="t" text="t" shapetype="t"/>
             <v:textbox inset="0,0,0,0">
               <w:txbxContent>
@@ -13780,14 +14168,30 @@
           <w:rFonts w:ascii="Avenir-Roman" w:hAnsi="Avenir-Roman"/>
           <w:sz w:val="17"/>
         </w:rPr>
-        <w:t>Signature précédée de votre nom, prénom et «</w:t>
+        <w:t>Signature précédée de votre nom, prénom et</w:t>
+      </w:r>
+      <w:proofErr w:type="gramStart"/>
+      <w:r>
+        <w:rPr>
+          <w:rFonts w:ascii="Avenir-Roman" w:hAnsi="Avenir-Roman"/>
+          <w:sz w:val="17"/>
+        </w:rPr>
+        <w:t xml:space="preserve"> «</w:t>
       </w:r>
       <w:r>
         <w:rPr>
           <w:rFonts w:ascii="Avenir" w:hAnsi="Avenir"/>
           <w:sz w:val="17"/>
         </w:rPr>
-        <w:t>certifié exact</w:t>
+        <w:t>certifié</w:t>
+      </w:r>
+      <w:proofErr w:type="gramEnd"/>
+      <w:r>
+        <w:rPr>
+          <w:rFonts w:ascii="Avenir" w:hAnsi="Avenir"/>
+          <w:sz w:val="17"/>
+        </w:rPr>
+        <w:t xml:space="preserve"> exact</w:t>
       </w:r>
       <w:r>
         <w:rPr>
@@ -13810,7 +14214,21 @@
         <w:rPr>
           <w:sz w:val="13"/>
         </w:rPr>
-        <w:t>(Si le locataire représente d’autres locataires, inscrire : «Je me porte fort pour tous les autres titulaires»)</w:t>
+        <w:t>(Si le locataire représente d’autres locataires, inscrire :</w:t>
+      </w:r>
+      <w:proofErr w:type="gramStart"/>
+      <w:r>
+        <w:rPr>
+          <w:sz w:val="13"/>
+        </w:rPr>
+        <w:t xml:space="preserve"> «Je</w:t>
+      </w:r>
+      <w:proofErr w:type="gramEnd"/>
+      <w:r>
+        <w:rPr>
+          <w:sz w:val="13"/>
+        </w:rPr>
+        <w:t xml:space="preserve"> me porte fort pour tous les autres titulaires»)</w:t>
       </w:r>
     </w:p>
     <w:sectPr>
@@ -13827,7 +14245,7 @@
 </file>
 
 <file path=word/endnotes.xml><?xml version="1.0" encoding="utf-8"?>
-<w:endnotes xmlns:wpc="http://schemas.microsoft.com/office/word/2010/wordprocessingCanvas" xmlns:cx="http://schemas.microsoft.com/office/drawing/2014/chartex" xmlns:cx1="http://schemas.microsoft.com/office/drawing/2015/9/8/chartex" xmlns:cx2="http://schemas.microsoft.com/office/drawing/2015/10/21/chartex" xmlns:cx3="http://schemas.microsoft.com/office/drawing/2016/5/9/chartex" xmlns:cx4="http://schemas.microsoft.com/office/drawing/2016/5/10/chartex" xmlns:cx5="http://schemas.microsoft.com/office/drawing/2016/5/11/chartex" xmlns:cx6="http://schemas.microsoft.com/office/drawing/2016/5/12/chartex" xmlns:cx7="http://schemas.microsoft.com/office/drawing/2016/5/13/chartex" xmlns:cx8="http://schemas.microsoft.com/office/drawing/2016/5/14/chartex" xmlns:mc="http://schemas.openxmlformats.org/markup-compatibility/2006" xmlns:aink="http://schemas.microsoft.com/office/drawing/2016/ink" xmlns:am3d="http://schemas.microsoft.com/office/drawing/2017/model3d" xmlns:o="urn:schemas-microsoft-com:office:office" xmlns:oel="http://schemas.microsoft.com/office/2019/extlst" xmlns:r="http://schemas.openxmlformats.org/officeDocument/2006/relationships" xmlns:m="http://schemas.openxmlformats.org/officeDocument/2006/math" xmlns:v="urn:schemas-microsoft-com:vml" xmlns:wp14="http://schemas.microsoft.com/office/word/2010/wordprocessingDrawing" xmlns:wp="http://schemas.openxmlformats.org/drawingml/2006/wordprocessingDrawing" xmlns:w10="urn:schemas-microsoft-com:office:word" xmlns:w="http://schemas.openxmlformats.org/wordprocessingml/2006/main" xmlns:w14="http://schemas.microsoft.com/office/word/2010/wordml" xmlns:w15="http://schemas.microsoft.com/office/word/2012/wordml" xmlns:w16cex="http://schemas.microsoft.com/office/word/2018/wordml/cex" xmlns:w16cid="http://schemas.microsoft.com/office/word/2016/wordml/cid" xmlns:w16="http://schemas.microsoft.com/office/word/2018/wordml" xmlns:w16du="http://schemas.microsoft.com/office/word/2023/wordml/word16du" xmlns:w16sdtdh="http://schemas.microsoft.com/office/word/2020/wordml/sdtdatahash" xmlns:w16se="http://schemas.microsoft.com/office/word/2015/wordml/symex" xmlns:wpg="http://schemas.microsoft.com/office/word/2010/wordprocessingGroup" xmlns:wpi="http://schemas.microsoft.com/office/word/2010/wordprocessingInk" xmlns:wne="http://schemas.microsoft.com/office/word/2006/wordml" xmlns:wps="http://schemas.microsoft.com/office/word/2010/wordprocessingShape" mc:Ignorable="w14 w15 w16se w16cid w16 w16cex w16sdtdh w16du wp14">
+<w:endnotes xmlns:wpc="http://schemas.microsoft.com/office/word/2010/wordprocessingCanvas" xmlns:cx="http://schemas.microsoft.com/office/drawing/2014/chartex" xmlns:cx1="http://schemas.microsoft.com/office/drawing/2015/9/8/chartex" xmlns:cx2="http://schemas.microsoft.com/office/drawing/2015/10/21/chartex" xmlns:cx3="http://schemas.microsoft.com/office/drawing/2016/5/9/chartex" xmlns:cx4="http://schemas.microsoft.com/office/drawing/2016/5/10/chartex" xmlns:cx5="http://schemas.microsoft.com/office/drawing/2016/5/11/chartex" xmlns:cx6="http://schemas.microsoft.com/office/drawing/2016/5/12/chartex" xmlns:cx7="http://schemas.microsoft.com/office/drawing/2016/5/13/chartex" xmlns:cx8="http://schemas.microsoft.com/office/drawing/2016/5/14/chartex" xmlns:mc="http://schemas.openxmlformats.org/markup-compatibility/2006" xmlns:aink="http://schemas.microsoft.com/office/drawing/2016/ink" xmlns:am3d="http://schemas.microsoft.com/office/drawing/2017/model3d" xmlns:o="urn:schemas-microsoft-com:office:office" xmlns:r="http://schemas.openxmlformats.org/officeDocument/2006/relationships" xmlns:m="http://schemas.openxmlformats.org/officeDocument/2006/math" xmlns:v="urn:schemas-microsoft-com:vml" xmlns:wp14="http://schemas.microsoft.com/office/word/2010/wordprocessingDrawing" xmlns:wp="http://schemas.openxmlformats.org/drawingml/2006/wordprocessingDrawing" xmlns:w10="urn:schemas-microsoft-com:office:word" xmlns:w="http://schemas.openxmlformats.org/wordprocessingml/2006/main" xmlns:w14="http://schemas.microsoft.com/office/word/2010/wordml" xmlns:w15="http://schemas.microsoft.com/office/word/2012/wordml" xmlns:w16cex="http://schemas.microsoft.com/office/word/2018/wordml/cex" xmlns:w16cid="http://schemas.microsoft.com/office/word/2016/wordml/cid" xmlns:w16="http://schemas.microsoft.com/office/word/2018/wordml" xmlns:w16sdtdh="http://schemas.microsoft.com/office/word/2020/wordml/sdtdatahash" xmlns:w16se="http://schemas.microsoft.com/office/word/2015/wordml/symex" xmlns:wpg="http://schemas.microsoft.com/office/word/2010/wordprocessingGroup" xmlns:wpi="http://schemas.microsoft.com/office/word/2010/wordprocessingInk" xmlns:wne="http://schemas.microsoft.com/office/word/2006/wordml" xmlns:wps="http://schemas.microsoft.com/office/word/2010/wordprocessingShape" mc:Ignorable="w14 w15 w16se w16cid w16 w16cex w16sdtdh wp14">
   <w:endnote w:type="separator" w:id="-1">
     <w:p>
       <w:r>
@@ -13846,7 +14264,7 @@
 </file>
 
 <file path=word/footer1.xml><?xml version="1.0" encoding="utf-8"?>
-<w:ftr xmlns:wpc="http://schemas.microsoft.com/office/word/2010/wordprocessingCanvas" xmlns:cx="http://schemas.microsoft.com/office/drawing/2014/chartex" xmlns:cx1="http://schemas.microsoft.com/office/drawing/2015/9/8/chartex" xmlns:cx2="http://schemas.microsoft.com/office/drawing/2015/10/21/chartex" xmlns:cx3="http://schemas.microsoft.com/office/drawing/2016/5/9/chartex" xmlns:cx4="http://schemas.microsoft.com/office/drawing/2016/5/10/chartex" xmlns:cx5="http://schemas.microsoft.com/office/drawing/2016/5/11/chartex" xmlns:cx6="http://schemas.microsoft.com/office/drawing/2016/5/12/chartex" xmlns:cx7="http://schemas.microsoft.com/office/drawing/2016/5/13/chartex" xmlns:cx8="http://schemas.microsoft.com/office/drawing/2016/5/14/chartex" xmlns:mc="http://schemas.openxmlformats.org/markup-compatibility/2006" xmlns:aink="http://schemas.microsoft.com/office/drawing/2016/ink" xmlns:am3d="http://schemas.microsoft.com/office/drawing/2017/model3d" xmlns:o="urn:schemas-microsoft-com:office:office" xmlns:oel="http://schemas.microsoft.com/office/2019/extlst" xmlns:r="http://schemas.openxmlformats.org/officeDocument/2006/relationships" xmlns:m="http://schemas.openxmlformats.org/officeDocument/2006/math" xmlns:v="urn:schemas-microsoft-com:vml" xmlns:wp14="http://schemas.microsoft.com/office/word/2010/wordprocessingDrawing" xmlns:wp="http://schemas.openxmlformats.org/drawingml/2006/wordprocessingDrawing" xmlns:w10="urn:schemas-microsoft-com:office:word" xmlns:w="http://schemas.openxmlformats.org/wordprocessingml/2006/main" xmlns:w14="http://schemas.microsoft.com/office/word/2010/wordml" xmlns:w15="http://schemas.microsoft.com/office/word/2012/wordml" xmlns:w16cex="http://schemas.microsoft.com/office/word/2018/wordml/cex" xmlns:w16cid="http://schemas.microsoft.com/office/word/2016/wordml/cid" xmlns:w16="http://schemas.microsoft.com/office/word/2018/wordml" xmlns:w16du="http://schemas.microsoft.com/office/word/2023/wordml/word16du" xmlns:w16sdtdh="http://schemas.microsoft.com/office/word/2020/wordml/sdtdatahash" xmlns:w16se="http://schemas.microsoft.com/office/word/2015/wordml/symex" xmlns:wpg="http://schemas.microsoft.com/office/word/2010/wordprocessingGroup" xmlns:wpi="http://schemas.microsoft.com/office/word/2010/wordprocessingInk" xmlns:wne="http://schemas.microsoft.com/office/word/2006/wordml" xmlns:wps="http://schemas.microsoft.com/office/word/2010/wordprocessingShape" mc:Ignorable="w14 w15 w16se w16cid w16 w16cex w16sdtdh w16du wp14">
+<w:ftr xmlns:wpc="http://schemas.microsoft.com/office/word/2010/wordprocessingCanvas" xmlns:cx="http://schemas.microsoft.com/office/drawing/2014/chartex" xmlns:cx1="http://schemas.microsoft.com/office/drawing/2015/9/8/chartex" xmlns:cx2="http://schemas.microsoft.com/office/drawing/2015/10/21/chartex" xmlns:cx3="http://schemas.microsoft.com/office/drawing/2016/5/9/chartex" xmlns:cx4="http://schemas.microsoft.com/office/drawing/2016/5/10/chartex" xmlns:cx5="http://schemas.microsoft.com/office/drawing/2016/5/11/chartex" xmlns:cx6="http://schemas.microsoft.com/office/drawing/2016/5/12/chartex" xmlns:cx7="http://schemas.microsoft.com/office/drawing/2016/5/13/chartex" xmlns:cx8="http://schemas.microsoft.com/office/drawing/2016/5/14/chartex" xmlns:mc="http://schemas.openxmlformats.org/markup-compatibility/2006" xmlns:aink="http://schemas.microsoft.com/office/drawing/2016/ink" xmlns:am3d="http://schemas.microsoft.com/office/drawing/2017/model3d" xmlns:o="urn:schemas-microsoft-com:office:office" xmlns:r="http://schemas.openxmlformats.org/officeDocument/2006/relationships" xmlns:m="http://schemas.openxmlformats.org/officeDocument/2006/math" xmlns:v="urn:schemas-microsoft-com:vml" xmlns:wp14="http://schemas.microsoft.com/office/word/2010/wordprocessingDrawing" xmlns:wp="http://schemas.openxmlformats.org/drawingml/2006/wordprocessingDrawing" xmlns:w10="urn:schemas-microsoft-com:office:word" xmlns:w="http://schemas.openxmlformats.org/wordprocessingml/2006/main" xmlns:w14="http://schemas.microsoft.com/office/word/2010/wordml" xmlns:w15="http://schemas.microsoft.com/office/word/2012/wordml" xmlns:w16cex="http://schemas.microsoft.com/office/word/2018/wordml/cex" xmlns:w16cid="http://schemas.microsoft.com/office/word/2016/wordml/cid" xmlns:w16="http://schemas.microsoft.com/office/word/2018/wordml" xmlns:w16sdtdh="http://schemas.microsoft.com/office/word/2020/wordml/sdtdatahash" xmlns:w16se="http://schemas.microsoft.com/office/word/2015/wordml/symex" xmlns:wpg="http://schemas.microsoft.com/office/word/2010/wordprocessingGroup" xmlns:wpi="http://schemas.microsoft.com/office/word/2010/wordprocessingInk" xmlns:wne="http://schemas.microsoft.com/office/word/2006/wordml" xmlns:wps="http://schemas.microsoft.com/office/word/2010/wordprocessingShape" mc:Ignorable="w14 w15 w16se w16cid w16 w16cex w16sdtdh wp14">
   <w:p>
     <w:pPr>
       <w:pStyle w:val="Corpsdetexte"/>
@@ -13857,7 +14275,7 @@
     </w:pPr>
     <w:r>
       <w:pict w14:anchorId="68F6C1BB">
-        <v:shape id="_x0000_s1034" alt="" style="position:absolute;margin-left:26pt;margin-top:805.4pt;width:388.5pt;height:12.8pt;z-index:-41128;mso-wrap-edited:f;mso-width-percent:0;mso-height-percent:0;mso-position-horizontal-relative:page;mso-position-vertical-relative:page;mso-width-percent:0;mso-height-percent:0" coordsize="7770,256" path="m60,l25,1,7,8,1,25,,60,,195r1,35l7,248r18,6l60,255r7650,l7744,254r18,-6l7769,230r1,-35l7770,60r-1,-35l7762,8,7744,1,7710,,60,xe" filled="f" strokecolor="#cdced7" strokeweight=".5pt">
+        <v:shape id="_x0000_s2058" alt="" style="position:absolute;margin-left:26pt;margin-top:805.4pt;width:388.5pt;height:12.8pt;z-index:-41128;mso-wrap-edited:f;mso-width-percent:0;mso-height-percent:0;mso-position-horizontal-relative:page;mso-position-vertical-relative:page;mso-width-percent:0;mso-height-percent:0" coordsize="7770,256" path="m60,l25,1,7,8,1,25,,60,,195r1,35l7,248r18,6l60,255r7650,l7744,254r18,-6l7769,230r1,-35l7770,60r-1,-35l7762,8,7744,1,7710,,60,xe" filled="f" strokecolor="#cdced7" strokeweight=".5pt">
           <v:path arrowok="t" o:connecttype="custom" o:connectlocs="2147483646,2147483646;2147483646,2147483646;2147483646,2147483646;2147483646,2147483646;0,2147483646;0,2147483646;2147483646,2147483646;2147483646,2147483646;2147483646,2147483646;2147483646,2147483646;2147483646,2147483646;2147483646,2147483646;2147483646,2147483646;2147483646,2147483646;2147483646,2147483646;2147483646,2147483646;2147483646,2147483646;2147483646,2147483646;2147483646,2147483646;2147483646,2147483646;2147483646,2147483646" o:connectangles="0,0,0,0,0,0,0,0,0,0,0,0,0,0,0,0,0,0,0,0,0"/>
           <w10:wrap anchorx="page" anchory="page"/>
         </v:shape>
@@ -13869,8 +14287,8 @@
           <v:stroke joinstyle="miter"/>
           <v:path gradientshapeok="t" o:connecttype="rect"/>
         </v:shapetype>
-        <v:shape id="_x0000_s1033" type="#_x0000_t202" alt="" style="position:absolute;margin-left:434.15pt;margin-top:804.8pt;width:44.55pt;height:14.3pt;z-index:-41104;mso-wrap-style:square;mso-wrap-edited:f;mso-width-percent:0;mso-height-percent:0;mso-position-horizontal-relative:page;mso-position-vertical-relative:page;mso-width-percent:0;mso-height-percent:0;v-text-anchor:top" filled="f" stroked="f">
-          <v:textbox style="mso-next-textbox:#_x0000_s1033" inset="0,0,0,0">
+        <v:shape id="_x0000_s2057" type="#_x0000_t202" alt="" style="position:absolute;margin-left:434.15pt;margin-top:804.8pt;width:44.55pt;height:14.3pt;z-index:-41104;mso-wrap-style:square;mso-wrap-edited:f;mso-width-percent:0;mso-height-percent:0;mso-position-horizontal-relative:page;mso-position-vertical-relative:page;mso-width-percent:0;mso-height-percent:0;v-text-anchor:top" filled="f" stroked="f">
+          <v:textbox style="mso-next-textbox:#_x0000_s2057" inset="0,0,0,0">
             <w:txbxContent>
               <w:p>
                 <w:pPr>
@@ -13897,8 +14315,8 @@
     </w:r>
     <w:r>
       <w:pict w14:anchorId="2306DF2F">
-        <v:shape id="_x0000_s1032" type="#_x0000_t202" alt="" style="position:absolute;margin-left:30.9pt;margin-top:807.35pt;width:39.5pt;height:10.2pt;z-index:-41080;mso-wrap-style:square;mso-wrap-edited:f;mso-width-percent:0;mso-height-percent:0;mso-position-horizontal-relative:page;mso-position-vertical-relative:page;mso-width-percent:0;mso-height-percent:0;v-text-anchor:top" filled="f" stroked="f">
-          <v:textbox style="mso-next-textbox:#_x0000_s1032" inset="0,0,0,0">
+        <v:shape id="_x0000_s2056" type="#_x0000_t202" alt="" style="position:absolute;margin-left:30.9pt;margin-top:807.35pt;width:39.5pt;height:10.2pt;z-index:-41080;mso-wrap-style:square;mso-wrap-edited:f;mso-width-percent:0;mso-height-percent:0;mso-position-horizontal-relative:page;mso-position-vertical-relative:page;mso-width-percent:0;mso-height-percent:0;v-text-anchor:top" filled="f" stroked="f">
+          <v:textbox style="mso-next-textbox:#_x0000_s2056" inset="0,0,0,0">
             <w:txbxContent>
               <w:p>
                 <w:pPr>
@@ -13928,8 +14346,8 @@
     </w:r>
     <w:r>
       <w:pict w14:anchorId="59ACDE79">
-        <v:shape id="_x0000_s1031" type="#_x0000_t202" alt="" style="position:absolute;margin-left:83.35pt;margin-top:807.35pt;width:49.4pt;height:10.2pt;z-index:-41056;mso-wrap-style:square;mso-wrap-edited:f;mso-width-percent:0;mso-height-percent:0;mso-position-horizontal-relative:page;mso-position-vertical-relative:page;mso-width-percent:0;mso-height-percent:0;v-text-anchor:top" filled="f" stroked="f">
-          <v:textbox style="mso-next-textbox:#_x0000_s1031" inset="0,0,0,0">
+        <v:shape id="_x0000_s2055" type="#_x0000_t202" alt="" style="position:absolute;margin-left:83.35pt;margin-top:807.35pt;width:49.4pt;height:10.2pt;z-index:-41056;mso-wrap-style:square;mso-wrap-edited:f;mso-width-percent:0;mso-height-percent:0;mso-position-horizontal-relative:page;mso-position-vertical-relative:page;mso-width-percent:0;mso-height-percent:0;v-text-anchor:top" filled="f" stroked="f">
+          <v:textbox style="mso-next-textbox:#_x0000_s2055" inset="0,0,0,0">
             <w:txbxContent>
               <w:p>
                 <w:pPr>
@@ -13959,8 +14377,8 @@
     </w:r>
     <w:r>
       <w:pict w14:anchorId="57DF9DF9">
-        <v:shape id="_x0000_s1030" type="#_x0000_t202" alt="" style="position:absolute;margin-left:145.75pt;margin-top:807.35pt;width:33.95pt;height:10.2pt;z-index:-41032;mso-wrap-style:square;mso-wrap-edited:f;mso-width-percent:0;mso-height-percent:0;mso-position-horizontal-relative:page;mso-position-vertical-relative:page;mso-width-percent:0;mso-height-percent:0;v-text-anchor:top" filled="f" stroked="f">
-          <v:textbox style="mso-next-textbox:#_x0000_s1030" inset="0,0,0,0">
+        <v:shape id="_x0000_s2054" type="#_x0000_t202" alt="" style="position:absolute;margin-left:145.75pt;margin-top:807.35pt;width:33.95pt;height:10.2pt;z-index:-41032;mso-wrap-style:square;mso-wrap-edited:f;mso-width-percent:0;mso-height-percent:0;mso-position-horizontal-relative:page;mso-position-vertical-relative:page;mso-width-percent:0;mso-height-percent:0;v-text-anchor:top" filled="f" stroked="f">
+          <v:textbox style="mso-next-textbox:#_x0000_s2054" inset="0,0,0,0">
             <w:txbxContent>
               <w:p>
                 <w:pPr>
@@ -13990,8 +14408,8 @@
     </w:r>
     <w:r>
       <w:pict w14:anchorId="38BC4761">
-        <v:shape id="_x0000_s1029" type="#_x0000_t202" alt="" style="position:absolute;margin-left:192.65pt;margin-top:807.35pt;width:42.15pt;height:10.2pt;z-index:-41008;mso-wrap-style:square;mso-wrap-edited:f;mso-width-percent:0;mso-height-percent:0;mso-position-horizontal-relative:page;mso-position-vertical-relative:page;mso-width-percent:0;mso-height-percent:0;v-text-anchor:top" filled="f" stroked="f">
-          <v:textbox style="mso-next-textbox:#_x0000_s1029" inset="0,0,0,0">
+        <v:shape id="_x0000_s2053" type="#_x0000_t202" alt="" style="position:absolute;margin-left:192.65pt;margin-top:807.35pt;width:42.15pt;height:10.2pt;z-index:-41008;mso-wrap-style:square;mso-wrap-edited:f;mso-width-percent:0;mso-height-percent:0;mso-position-horizontal-relative:page;mso-position-vertical-relative:page;mso-width-percent:0;mso-height-percent:0;v-text-anchor:top" filled="f" stroked="f">
+          <v:textbox style="mso-next-textbox:#_x0000_s2053" inset="0,0,0,0">
             <w:txbxContent>
               <w:p>
                 <w:pPr>
@@ -14021,8 +14439,8 @@
     </w:r>
     <w:r>
       <w:pict w14:anchorId="2A0B19A0">
-        <v:shape id="_x0000_s1028" type="#_x0000_t202" alt="" style="position:absolute;margin-left:246.15pt;margin-top:807.35pt;width:46.8pt;height:10.2pt;z-index:-40984;mso-wrap-style:square;mso-wrap-edited:f;mso-width-percent:0;mso-height-percent:0;mso-position-horizontal-relative:page;mso-position-vertical-relative:page;mso-width-percent:0;mso-height-percent:0;v-text-anchor:top" filled="f" stroked="f">
-          <v:textbox style="mso-next-textbox:#_x0000_s1028" inset="0,0,0,0">
+        <v:shape id="_x0000_s2052" type="#_x0000_t202" alt="" style="position:absolute;margin-left:246.15pt;margin-top:807.35pt;width:46.8pt;height:10.2pt;z-index:-40984;mso-wrap-style:square;mso-wrap-edited:f;mso-width-percent:0;mso-height-percent:0;mso-position-horizontal-relative:page;mso-position-vertical-relative:page;mso-width-percent:0;mso-height-percent:0;v-text-anchor:top" filled="f" stroked="f">
+          <v:textbox style="mso-next-textbox:#_x0000_s2052" inset="0,0,0,0">
             <w:txbxContent>
               <w:p>
                 <w:pPr>
@@ -14052,8 +14470,8 @@
     </w:r>
     <w:r>
       <w:pict w14:anchorId="06E2CA3F">
-        <v:shape id="_x0000_s1027" type="#_x0000_t202" alt="" style="position:absolute;margin-left:304.25pt;margin-top:807.35pt;width:47.15pt;height:10.2pt;z-index:-40960;mso-wrap-style:square;mso-wrap-edited:f;mso-width-percent:0;mso-height-percent:0;mso-position-horizontal-relative:page;mso-position-vertical-relative:page;mso-width-percent:0;mso-height-percent:0;v-text-anchor:top" filled="f" stroked="f">
-          <v:textbox style="mso-next-textbox:#_x0000_s1027" inset="0,0,0,0">
+        <v:shape id="_x0000_s2051" type="#_x0000_t202" alt="" style="position:absolute;margin-left:304.25pt;margin-top:807.35pt;width:47.15pt;height:10.2pt;z-index:-40960;mso-wrap-style:square;mso-wrap-edited:f;mso-width-percent:0;mso-height-percent:0;mso-position-horizontal-relative:page;mso-position-vertical-relative:page;mso-width-percent:0;mso-height-percent:0;v-text-anchor:top" filled="f" stroked="f">
+          <v:textbox style="mso-next-textbox:#_x0000_s2051" inset="0,0,0,0">
             <w:txbxContent>
               <w:p>
                 <w:pPr>
@@ -14083,8 +14501,8 @@
     </w:r>
     <w:r>
       <w:pict w14:anchorId="4575926D">
-        <v:shape id="_x0000_s1026" type="#_x0000_t202" alt="" style="position:absolute;margin-left:362.75pt;margin-top:807.35pt;width:44.15pt;height:10.2pt;z-index:-40936;mso-wrap-style:square;mso-wrap-edited:f;mso-width-percent:0;mso-height-percent:0;mso-position-horizontal-relative:page;mso-position-vertical-relative:page;mso-width-percent:0;mso-height-percent:0;v-text-anchor:top" filled="f" stroked="f">
-          <v:textbox style="mso-next-textbox:#_x0000_s1026" inset="0,0,0,0">
+        <v:shape id="_x0000_s2050" type="#_x0000_t202" alt="" style="position:absolute;margin-left:362.75pt;margin-top:807.35pt;width:44.15pt;height:10.2pt;z-index:-40936;mso-wrap-style:square;mso-wrap-edited:f;mso-width-percent:0;mso-height-percent:0;mso-position-horizontal-relative:page;mso-position-vertical-relative:page;mso-width-percent:0;mso-height-percent:0;v-text-anchor:top" filled="f" stroked="f">
+          <v:textbox style="mso-next-textbox:#_x0000_s2050" inset="0,0,0,0">
             <w:txbxContent>
               <w:p>
                 <w:pPr>
@@ -14117,7 +14535,7 @@
 </file>
 
 <file path=word/footer2.xml><?xml version="1.0" encoding="utf-8"?>
-<w:ftr xmlns:wpc="http://schemas.microsoft.com/office/word/2010/wordprocessingCanvas" xmlns:cx="http://schemas.microsoft.com/office/drawing/2014/chartex" xmlns:cx1="http://schemas.microsoft.com/office/drawing/2015/9/8/chartex" xmlns:cx2="http://schemas.microsoft.com/office/drawing/2015/10/21/chartex" xmlns:cx3="http://schemas.microsoft.com/office/drawing/2016/5/9/chartex" xmlns:cx4="http://schemas.microsoft.com/office/drawing/2016/5/10/chartex" xmlns:cx5="http://schemas.microsoft.com/office/drawing/2016/5/11/chartex" xmlns:cx6="http://schemas.microsoft.com/office/drawing/2016/5/12/chartex" xmlns:cx7="http://schemas.microsoft.com/office/drawing/2016/5/13/chartex" xmlns:cx8="http://schemas.microsoft.com/office/drawing/2016/5/14/chartex" xmlns:mc="http://schemas.openxmlformats.org/markup-compatibility/2006" xmlns:aink="http://schemas.microsoft.com/office/drawing/2016/ink" xmlns:am3d="http://schemas.microsoft.com/office/drawing/2017/model3d" xmlns:o="urn:schemas-microsoft-com:office:office" xmlns:oel="http://schemas.microsoft.com/office/2019/extlst" xmlns:r="http://schemas.openxmlformats.org/officeDocument/2006/relationships" xmlns:m="http://schemas.openxmlformats.org/officeDocument/2006/math" xmlns:v="urn:schemas-microsoft-com:vml" xmlns:wp14="http://schemas.microsoft.com/office/word/2010/wordprocessingDrawing" xmlns:wp="http://schemas.openxmlformats.org/drawingml/2006/wordprocessingDrawing" xmlns:w10="urn:schemas-microsoft-com:office:word" xmlns:w="http://schemas.openxmlformats.org/wordprocessingml/2006/main" xmlns:w14="http://schemas.microsoft.com/office/word/2010/wordml" xmlns:w15="http://schemas.microsoft.com/office/word/2012/wordml" xmlns:w16cex="http://schemas.microsoft.com/office/word/2018/wordml/cex" xmlns:w16cid="http://schemas.microsoft.com/office/word/2016/wordml/cid" xmlns:w16="http://schemas.microsoft.com/office/word/2018/wordml" xmlns:w16du="http://schemas.microsoft.com/office/word/2023/wordml/word16du" xmlns:w16sdtdh="http://schemas.microsoft.com/office/word/2020/wordml/sdtdatahash" xmlns:w16se="http://schemas.microsoft.com/office/word/2015/wordml/symex" xmlns:wpg="http://schemas.microsoft.com/office/word/2010/wordprocessingGroup" xmlns:wpi="http://schemas.microsoft.com/office/word/2010/wordprocessingInk" xmlns:wne="http://schemas.microsoft.com/office/word/2006/wordml" xmlns:wps="http://schemas.microsoft.com/office/word/2010/wordprocessingShape" mc:Ignorable="w14 w15 w16se w16cid w16 w16cex w16sdtdh w16du wp14">
+<w:ftr xmlns:wpc="http://schemas.microsoft.com/office/word/2010/wordprocessingCanvas" xmlns:cx="http://schemas.microsoft.com/office/drawing/2014/chartex" xmlns:cx1="http://schemas.microsoft.com/office/drawing/2015/9/8/chartex" xmlns:cx2="http://schemas.microsoft.com/office/drawing/2015/10/21/chartex" xmlns:cx3="http://schemas.microsoft.com/office/drawing/2016/5/9/chartex" xmlns:cx4="http://schemas.microsoft.com/office/drawing/2016/5/10/chartex" xmlns:cx5="http://schemas.microsoft.com/office/drawing/2016/5/11/chartex" xmlns:cx6="http://schemas.microsoft.com/office/drawing/2016/5/12/chartex" xmlns:cx7="http://schemas.microsoft.com/office/drawing/2016/5/13/chartex" xmlns:cx8="http://schemas.microsoft.com/office/drawing/2016/5/14/chartex" xmlns:mc="http://schemas.openxmlformats.org/markup-compatibility/2006" xmlns:aink="http://schemas.microsoft.com/office/drawing/2016/ink" xmlns:am3d="http://schemas.microsoft.com/office/drawing/2017/model3d" xmlns:o="urn:schemas-microsoft-com:office:office" xmlns:r="http://schemas.openxmlformats.org/officeDocument/2006/relationships" xmlns:m="http://schemas.openxmlformats.org/officeDocument/2006/math" xmlns:v="urn:schemas-microsoft-com:vml" xmlns:wp14="http://schemas.microsoft.com/office/word/2010/wordprocessingDrawing" xmlns:wp="http://schemas.openxmlformats.org/drawingml/2006/wordprocessingDrawing" xmlns:w10="urn:schemas-microsoft-com:office:word" xmlns:w="http://schemas.openxmlformats.org/wordprocessingml/2006/main" xmlns:w14="http://schemas.microsoft.com/office/word/2010/wordml" xmlns:w15="http://schemas.microsoft.com/office/word/2012/wordml" xmlns:w16cex="http://schemas.microsoft.com/office/word/2018/wordml/cex" xmlns:w16cid="http://schemas.microsoft.com/office/word/2016/wordml/cid" xmlns:w16="http://schemas.microsoft.com/office/word/2018/wordml" xmlns:w16sdtdh="http://schemas.microsoft.com/office/word/2020/wordml/sdtdatahash" xmlns:w16se="http://schemas.microsoft.com/office/word/2015/wordml/symex" xmlns:wpg="http://schemas.microsoft.com/office/word/2010/wordprocessingGroup" xmlns:wpi="http://schemas.microsoft.com/office/word/2010/wordprocessingInk" xmlns:wne="http://schemas.microsoft.com/office/word/2006/wordml" xmlns:wps="http://schemas.microsoft.com/office/word/2010/wordprocessingShape" mc:Ignorable="w14 w15 w16se w16cid w16 w16cex w16sdtdh wp14">
   <w:p>
     <w:pPr>
       <w:pStyle w:val="Corpsdetexte"/>
@@ -14141,8 +14559,8 @@
           <v:stroke joinstyle="miter"/>
           <v:path gradientshapeok="t" o:connecttype="rect"/>
         </v:shapetype>
-        <v:shape id="_x0000_s1025" type="#_x0000_t202" alt="" style="position:absolute;margin-left:20.15pt;margin-top:812.9pt;width:91.6pt;height:15.45pt;z-index:-40864;mso-wrap-style:square;mso-wrap-edited:f;mso-width-percent:0;mso-height-percent:0;mso-position-horizontal-relative:page;mso-position-vertical-relative:page;mso-width-percent:0;mso-height-percent:0;v-text-anchor:top" filled="f" stroked="f">
-          <v:textbox style="mso-next-textbox:#_x0000_s1025" inset="0,0,0,0">
+        <v:shape id="_x0000_s2049" type="#_x0000_t202" alt="" style="position:absolute;margin-left:20.15pt;margin-top:812.9pt;width:91.6pt;height:15.45pt;z-index:-40864;mso-wrap-style:square;mso-wrap-edited:f;mso-width-percent:0;mso-height-percent:0;mso-position-horizontal-relative:page;mso-position-vertical-relative:page;mso-width-percent:0;mso-height-percent:0;v-text-anchor:top" filled="f" stroked="f">
+          <v:textbox style="mso-next-textbox:#_x0000_s2049" inset="0,0,0,0">
             <w:txbxContent>
               <w:p>
                 <w:pPr>
@@ -14173,7 +14591,7 @@
 </file>
 
 <file path=word/footnotes.xml><?xml version="1.0" encoding="utf-8"?>
-<w:footnotes xmlns:wpc="http://schemas.microsoft.com/office/word/2010/wordprocessingCanvas" xmlns:cx="http://schemas.microsoft.com/office/drawing/2014/chartex" xmlns:cx1="http://schemas.microsoft.com/office/drawing/2015/9/8/chartex" xmlns:cx2="http://schemas.microsoft.com/office/drawing/2015/10/21/chartex" xmlns:cx3="http://schemas.microsoft.com/office/drawing/2016/5/9/chartex" xmlns:cx4="http://schemas.microsoft.com/office/drawing/2016/5/10/chartex" xmlns:cx5="http://schemas.microsoft.com/office/drawing/2016/5/11/chartex" xmlns:cx6="http://schemas.microsoft.com/office/drawing/2016/5/12/chartex" xmlns:cx7="http://schemas.microsoft.com/office/drawing/2016/5/13/chartex" xmlns:cx8="http://schemas.microsoft.com/office/drawing/2016/5/14/chartex" xmlns:mc="http://schemas.openxmlformats.org/markup-compatibility/2006" xmlns:aink="http://schemas.microsoft.com/office/drawing/2016/ink" xmlns:am3d="http://schemas.microsoft.com/office/drawing/2017/model3d" xmlns:o="urn:schemas-microsoft-com:office:office" xmlns:oel="http://schemas.microsoft.com/office/2019/extlst" xmlns:r="http://schemas.openxmlformats.org/officeDocument/2006/relationships" xmlns:m="http://schemas.openxmlformats.org/officeDocument/2006/math" xmlns:v="urn:schemas-microsoft-com:vml" xmlns:wp14="http://schemas.microsoft.com/office/word/2010/wordprocessingDrawing" xmlns:wp="http://schemas.openxmlformats.org/drawingml/2006/wordprocessingDrawing" xmlns:w10="urn:schemas-microsoft-com:office:word" xmlns:w="http://schemas.openxmlformats.org/wordprocessingml/2006/main" xmlns:w14="http://schemas.microsoft.com/office/word/2010/wordml" xmlns:w15="http://schemas.microsoft.com/office/word/2012/wordml" xmlns:w16cex="http://schemas.microsoft.com/office/word/2018/wordml/cex" xmlns:w16cid="http://schemas.microsoft.com/office/word/2016/wordml/cid" xmlns:w16="http://schemas.microsoft.com/office/word/2018/wordml" xmlns:w16du="http://schemas.microsoft.com/office/word/2023/wordml/word16du" xmlns:w16sdtdh="http://schemas.microsoft.com/office/word/2020/wordml/sdtdatahash" xmlns:w16se="http://schemas.microsoft.com/office/word/2015/wordml/symex" xmlns:wpg="http://schemas.microsoft.com/office/word/2010/wordprocessingGroup" xmlns:wpi="http://schemas.microsoft.com/office/word/2010/wordprocessingInk" xmlns:wne="http://schemas.microsoft.com/office/word/2006/wordml" xmlns:wps="http://schemas.microsoft.com/office/word/2010/wordprocessingShape" mc:Ignorable="w14 w15 w16se w16cid w16 w16cex w16sdtdh w16du wp14">
+<w:footnotes xmlns:wpc="http://schemas.microsoft.com/office/word/2010/wordprocessingCanvas" xmlns:cx="http://schemas.microsoft.com/office/drawing/2014/chartex" xmlns:cx1="http://schemas.microsoft.com/office/drawing/2015/9/8/chartex" xmlns:cx2="http://schemas.microsoft.com/office/drawing/2015/10/21/chartex" xmlns:cx3="http://schemas.microsoft.com/office/drawing/2016/5/9/chartex" xmlns:cx4="http://schemas.microsoft.com/office/drawing/2016/5/10/chartex" xmlns:cx5="http://schemas.microsoft.com/office/drawing/2016/5/11/chartex" xmlns:cx6="http://schemas.microsoft.com/office/drawing/2016/5/12/chartex" xmlns:cx7="http://schemas.microsoft.com/office/drawing/2016/5/13/chartex" xmlns:cx8="http://schemas.microsoft.com/office/drawing/2016/5/14/chartex" xmlns:mc="http://schemas.openxmlformats.org/markup-compatibility/2006" xmlns:aink="http://schemas.microsoft.com/office/drawing/2016/ink" xmlns:am3d="http://schemas.microsoft.com/office/drawing/2017/model3d" xmlns:o="urn:schemas-microsoft-com:office:office" xmlns:r="http://schemas.openxmlformats.org/officeDocument/2006/relationships" xmlns:m="http://schemas.openxmlformats.org/officeDocument/2006/math" xmlns:v="urn:schemas-microsoft-com:vml" xmlns:wp14="http://schemas.microsoft.com/office/word/2010/wordprocessingDrawing" xmlns:wp="http://schemas.openxmlformats.org/drawingml/2006/wordprocessingDrawing" xmlns:w10="urn:schemas-microsoft-com:office:word" xmlns:w="http://schemas.openxmlformats.org/wordprocessingml/2006/main" xmlns:w14="http://schemas.microsoft.com/office/word/2010/wordml" xmlns:w15="http://schemas.microsoft.com/office/word/2012/wordml" xmlns:w16cex="http://schemas.microsoft.com/office/word/2018/wordml/cex" xmlns:w16cid="http://schemas.microsoft.com/office/word/2016/wordml/cid" xmlns:w16="http://schemas.microsoft.com/office/word/2018/wordml" xmlns:w16sdtdh="http://schemas.microsoft.com/office/word/2020/wordml/sdtdatahash" xmlns:w16se="http://schemas.microsoft.com/office/word/2015/wordml/symex" xmlns:wpg="http://schemas.microsoft.com/office/word/2010/wordprocessingGroup" xmlns:wpi="http://schemas.microsoft.com/office/word/2010/wordprocessingInk" xmlns:wne="http://schemas.microsoft.com/office/word/2006/wordml" xmlns:wps="http://schemas.microsoft.com/office/word/2010/wordprocessingShape" mc:Ignorable="w14 w15 w16se w16cid w16 w16cex w16sdtdh wp14">
   <w:footnote w:type="separator" w:id="-1">
     <w:p>
       <w:r>
@@ -14192,7 +14610,7 @@
 </file>
 
 <file path=word/numbering.xml><?xml version="1.0" encoding="utf-8"?>
-<w:numbering xmlns:wpc="http://schemas.microsoft.com/office/word/2010/wordprocessingCanvas" xmlns:cx="http://schemas.microsoft.com/office/drawing/2014/chartex" xmlns:cx1="http://schemas.microsoft.com/office/drawing/2015/9/8/chartex" xmlns:cx2="http://schemas.microsoft.com/office/drawing/2015/10/21/chartex" xmlns:cx3="http://schemas.microsoft.com/office/drawing/2016/5/9/chartex" xmlns:cx4="http://schemas.microsoft.com/office/drawing/2016/5/10/chartex" xmlns:cx5="http://schemas.microsoft.com/office/drawing/2016/5/11/chartex" xmlns:cx6="http://schemas.microsoft.com/office/drawing/2016/5/12/chartex" xmlns:cx7="http://schemas.microsoft.com/office/drawing/2016/5/13/chartex" xmlns:cx8="http://schemas.microsoft.com/office/drawing/2016/5/14/chartex" xmlns:mc="http://schemas.openxmlformats.org/markup-compatibility/2006" xmlns:aink="http://schemas.microsoft.com/office/drawing/2016/ink" xmlns:am3d="http://schemas.microsoft.com/office/drawing/2017/model3d" xmlns:o="urn:schemas-microsoft-com:office:office" xmlns:oel="http://schemas.microsoft.com/office/2019/extlst" xmlns:r="http://schemas.openxmlformats.org/officeDocument/2006/relationships" xmlns:m="http://schemas.openxmlformats.org/officeDocument/2006/math" xmlns:v="urn:schemas-microsoft-com:vml" xmlns:wp14="http://schemas.microsoft.com/office/word/2010/wordprocessingDrawing" xmlns:wp="http://schemas.openxmlformats.org/drawingml/2006/wordprocessingDrawing" xmlns:w10="urn:schemas-microsoft-com:office:word" xmlns:w="http://schemas.openxmlformats.org/wordprocessingml/2006/main" xmlns:w14="http://schemas.microsoft.com/office/word/2010/wordml" xmlns:w15="http://schemas.microsoft.com/office/word/2012/wordml" xmlns:w16cex="http://schemas.microsoft.com/office/word/2018/wordml/cex" xmlns:w16cid="http://schemas.microsoft.com/office/word/2016/wordml/cid" xmlns:w16="http://schemas.microsoft.com/office/word/2018/wordml" xmlns:w16du="http://schemas.microsoft.com/office/word/2023/wordml/word16du" xmlns:w16sdtdh="http://schemas.microsoft.com/office/word/2020/wordml/sdtdatahash" xmlns:w16se="http://schemas.microsoft.com/office/word/2015/wordml/symex" xmlns:wpg="http://schemas.microsoft.com/office/word/2010/wordprocessingGroup" xmlns:wpi="http://schemas.microsoft.com/office/word/2010/wordprocessingInk" xmlns:wne="http://schemas.microsoft.com/office/word/2006/wordml" xmlns:wps="http://schemas.microsoft.com/office/word/2010/wordprocessingShape" mc:Ignorable="w14 w15 w16se w16cid w16 w16cex w16sdtdh w16du wp14">
+<w:numbering xmlns:wpc="http://schemas.microsoft.com/office/word/2010/wordprocessingCanvas" xmlns:cx="http://schemas.microsoft.com/office/drawing/2014/chartex" xmlns:cx1="http://schemas.microsoft.com/office/drawing/2015/9/8/chartex" xmlns:cx2="http://schemas.microsoft.com/office/drawing/2015/10/21/chartex" xmlns:cx3="http://schemas.microsoft.com/office/drawing/2016/5/9/chartex" xmlns:cx4="http://schemas.microsoft.com/office/drawing/2016/5/10/chartex" xmlns:cx5="http://schemas.microsoft.com/office/drawing/2016/5/11/chartex" xmlns:cx6="http://schemas.microsoft.com/office/drawing/2016/5/12/chartex" xmlns:cx7="http://schemas.microsoft.com/office/drawing/2016/5/13/chartex" xmlns:cx8="http://schemas.microsoft.com/office/drawing/2016/5/14/chartex" xmlns:mc="http://schemas.openxmlformats.org/markup-compatibility/2006" xmlns:aink="http://schemas.microsoft.com/office/drawing/2016/ink" xmlns:am3d="http://schemas.microsoft.com/office/drawing/2017/model3d" xmlns:o="urn:schemas-microsoft-com:office:office" xmlns:r="http://schemas.openxmlformats.org/officeDocument/2006/relationships" xmlns:m="http://schemas.openxmlformats.org/officeDocument/2006/math" xmlns:v="urn:schemas-microsoft-com:vml" xmlns:wp14="http://schemas.microsoft.com/office/word/2010/wordprocessingDrawing" xmlns:wp="http://schemas.openxmlformats.org/drawingml/2006/wordprocessingDrawing" xmlns:w10="urn:schemas-microsoft-com:office:word" xmlns:w="http://schemas.openxmlformats.org/wordprocessingml/2006/main" xmlns:w14="http://schemas.microsoft.com/office/word/2010/wordml" xmlns:w15="http://schemas.microsoft.com/office/word/2012/wordml" xmlns:w16cex="http://schemas.microsoft.com/office/word/2018/wordml/cex" xmlns:w16cid="http://schemas.microsoft.com/office/word/2016/wordml/cid" xmlns:w16="http://schemas.microsoft.com/office/word/2018/wordml" xmlns:w16sdtdh="http://schemas.microsoft.com/office/word/2020/wordml/sdtdatahash" xmlns:w16se="http://schemas.microsoft.com/office/word/2015/wordml/symex" xmlns:wpg="http://schemas.microsoft.com/office/word/2010/wordprocessingGroup" xmlns:wpi="http://schemas.microsoft.com/office/word/2010/wordprocessingInk" xmlns:wne="http://schemas.microsoft.com/office/word/2006/wordml" xmlns:wps="http://schemas.microsoft.com/office/word/2010/wordprocessingShape" mc:Ignorable="w14 w15 w16se w16cid w16 w16cex w16sdtdh wp14">
   <w:abstractNum w:abstractNumId="0" w15:restartNumberingAfterBreak="0">
     <w:nsid w:val="319D221F"/>
     <w:multiLevelType w:val="hybridMultilevel"/>
@@ -14311,14 +14729,14 @@
       </w:rPr>
     </w:lvl>
   </w:abstractNum>
-  <w:num w:numId="1" w16cid:durableId="1791895017">
+  <w:num w:numId="1">
     <w:abstractNumId w:val="0"/>
   </w:num>
 </w:numbering>
 </file>
 
 <file path=word/styles.xml><?xml version="1.0" encoding="utf-8"?>
-<w:styles xmlns:mc="http://schemas.openxmlformats.org/markup-compatibility/2006" xmlns:r="http://schemas.openxmlformats.org/officeDocument/2006/relationships" xmlns:w="http://schemas.openxmlformats.org/wordprocessingml/2006/main" xmlns:w14="http://schemas.microsoft.com/office/word/2010/wordml" xmlns:w15="http://schemas.microsoft.com/office/word/2012/wordml" xmlns:w16cex="http://schemas.microsoft.com/office/word/2018/wordml/cex" xmlns:w16cid="http://schemas.microsoft.com/office/word/2016/wordml/cid" xmlns:w16="http://schemas.microsoft.com/office/word/2018/wordml" xmlns:w16du="http://schemas.microsoft.com/office/word/2023/wordml/word16du" xmlns:w16sdtdh="http://schemas.microsoft.com/office/word/2020/wordml/sdtdatahash" xmlns:w16se="http://schemas.microsoft.com/office/word/2015/wordml/symex" mc:Ignorable="w14 w15 w16se w16cid w16 w16cex w16sdtdh w16du">
+<w:styles xmlns:mc="http://schemas.openxmlformats.org/markup-compatibility/2006" xmlns:r="http://schemas.openxmlformats.org/officeDocument/2006/relationships" xmlns:w="http://schemas.openxmlformats.org/wordprocessingml/2006/main" xmlns:w14="http://schemas.microsoft.com/office/word/2010/wordml" xmlns:w15="http://schemas.microsoft.com/office/word/2012/wordml" xmlns:w16cex="http://schemas.microsoft.com/office/word/2018/wordml/cex" xmlns:w16cid="http://schemas.microsoft.com/office/word/2016/wordml/cid" xmlns:w16="http://schemas.microsoft.com/office/word/2018/wordml" xmlns:w16sdtdh="http://schemas.microsoft.com/office/word/2020/wordml/sdtdatahash" xmlns:w16se="http://schemas.microsoft.com/office/word/2015/wordml/symex" mc:Ignorable="w14 w15 w16se w16cid w16 w16cex w16sdtdh">
   <w:docDefaults>
     <w:rPrDefault>
       <w:rPr>
@@ -14809,6 +15227,7 @@
   <w:style w:type="character" w:default="1" w:styleId="Policepardfaut">
     <w:name w:val="Default Paragraph Font"/>
     <w:uiPriority w:val="1"/>
+    <w:semiHidden/>
     <w:unhideWhenUsed/>
   </w:style>
   <w:style w:type="table" w:default="1" w:styleId="TableauNormal">
@@ -15555,13 +15974,39 @@
 </file>
 
 <file path=customXml/itemProps2.xml><?xml version="1.0" encoding="utf-8"?>
-<ds:datastoreItem xmlns:ds="http://schemas.openxmlformats.org/officeDocument/2006/customXml" ds:itemID="{0A2AA6C9-0FF7-447B-BB39-0D1F4C0F277C}"/>
+<ds:datastoreItem xmlns:ds="http://schemas.openxmlformats.org/officeDocument/2006/customXml" ds:itemID="{0A2AA6C9-0FF7-447B-BB39-0D1F4C0F277C}">
+  <ds:schemaRefs>
+    <ds:schemaRef ds:uri="http://schemas.microsoft.com/office/2006/metadata/contentType"/>
+    <ds:schemaRef ds:uri="http://schemas.microsoft.com/office/2006/metadata/properties/metaAttributes"/>
+    <ds:schemaRef ds:uri="http://www.w3.org/2001/XMLSchema"/>
+    <ds:schemaRef ds:uri="http://schemas.microsoft.com/office/2006/metadata/properties"/>
+    <ds:schemaRef ds:uri="35ea5db1-c23b-4d74-a988-d81980da43f5"/>
+    <ds:schemaRef ds:uri="1161a12f-4207-4731-a08b-3ca05f6be25b"/>
+    <ds:schemaRef ds:uri="http://schemas.microsoft.com/office/2006/documentManagement/types"/>
+    <ds:schemaRef ds:uri="http://schemas.microsoft.com/office/infopath/2007/PartnerControls"/>
+    <ds:schemaRef ds:uri="http://schemas.openxmlformats.org/package/2006/metadata/core-properties"/>
+    <ds:schemaRef ds:uri="http://purl.org/dc/elements/1.1/"/>
+    <ds:schemaRef ds:uri="http://purl.org/dc/terms/"/>
+    <ds:schemaRef ds:uri="http://schemas.microsoft.com/internal/obd"/>
+  </ds:schemaRefs>
+</ds:datastoreItem>
 </file>
 
 <file path=customXml/itemProps3.xml><?xml version="1.0" encoding="utf-8"?>
-<ds:datastoreItem xmlns:ds="http://schemas.openxmlformats.org/officeDocument/2006/customXml" ds:itemID="{D00ABA5C-9409-4427-A44C-DE068F881191}"/>
+<ds:datastoreItem xmlns:ds="http://schemas.openxmlformats.org/officeDocument/2006/customXml" ds:itemID="{D00ABA5C-9409-4427-A44C-DE068F881191}">
+  <ds:schemaRefs>
+    <ds:schemaRef ds:uri="http://schemas.microsoft.com/sharepoint/v3/contenttype/forms"/>
+  </ds:schemaRefs>
+</ds:datastoreItem>
 </file>
 
 <file path=customXml/itemProps4.xml><?xml version="1.0" encoding="utf-8"?>
-<ds:datastoreItem xmlns:ds="http://schemas.openxmlformats.org/officeDocument/2006/customXml" ds:itemID="{5B188D58-DDFF-4798-91DC-AA20A34B9E64}"/>
+<ds:datastoreItem xmlns:ds="http://schemas.openxmlformats.org/officeDocument/2006/customXml" ds:itemID="{5B188D58-DDFF-4798-91DC-AA20A34B9E64}">
+  <ds:schemaRefs>
+    <ds:schemaRef ds:uri="http://schemas.microsoft.com/office/2006/metadata/properties"/>
+    <ds:schemaRef ds:uri="http://schemas.microsoft.com/office/infopath/2007/PartnerControls"/>
+    <ds:schemaRef ds:uri="35ea5db1-c23b-4d74-a988-d81980da43f5"/>
+    <ds:schemaRef ds:uri="1161a12f-4207-4731-a08b-3ca05f6be25b"/>
+  </ds:schemaRefs>
+</ds:datastoreItem>
 </file>
</xml_diff>

<commit_message>
correction antipattern copier coller
</commit_message>
<xml_diff>
--- a/MediasClients/Etat-Des-Lieux(Modele).docx
+++ b/MediasClients/Etat-Des-Lieux(Modele).docx
@@ -3143,7 +3143,19 @@
               <w:rPr>
                 <w:sz w:val="18"/>
               </w:rPr>
-              <w:t>${}</w:t>
+              <w:t>${</w:t>
+            </w:r>
+            <w:r>
+              <w:rPr>
+                <w:sz w:val="18"/>
+              </w:rPr>
+              <w:t>État de la plaque de cuisson et du four (entrée)</w:t>
+            </w:r>
+            <w:r>
+              <w:rPr>
+                <w:sz w:val="18"/>
+              </w:rPr>
+              <w:t>}</w:t>
             </w:r>
           </w:p>
         </w:tc>
@@ -3172,7 +3184,31 @@
               <w:rPr>
                 <w:sz w:val="18"/>
               </w:rPr>
-              <w:t>${}</w:t>
+              <w:t>${</w:t>
+            </w:r>
+            <w:r>
+              <w:rPr>
+                <w:sz w:val="18"/>
+              </w:rPr>
+              <w:t>État de la plaque de cuisson et du four (</w:t>
+            </w:r>
+            <w:r>
+              <w:rPr>
+                <w:sz w:val="18"/>
+              </w:rPr>
+              <w:t>sortie</w:t>
+            </w:r>
+            <w:r>
+              <w:rPr>
+                <w:sz w:val="18"/>
+              </w:rPr>
+              <w:t>)</w:t>
+            </w:r>
+            <w:r>
+              <w:rPr>
+                <w:sz w:val="18"/>
+              </w:rPr>
+              <w:t>}</w:t>
             </w:r>
           </w:p>
         </w:tc>
@@ -3200,7 +3236,19 @@
               <w:rPr>
                 <w:sz w:val="18"/>
               </w:rPr>
-              <w:t>${}</w:t>
+              <w:t>${</w:t>
+            </w:r>
+            <w:r>
+              <w:rPr>
+                <w:sz w:val="18"/>
+              </w:rPr>
+              <w:t>Description de la plaque de cuisson et four</w:t>
+            </w:r>
+            <w:r>
+              <w:rPr>
+                <w:sz w:val="18"/>
+              </w:rPr>
+              <w:t>}</w:t>
             </w:r>
           </w:p>
         </w:tc>
@@ -3262,7 +3310,19 @@
               <w:rPr>
                 <w:sz w:val="18"/>
               </w:rPr>
-              <w:t>${}</w:t>
+              <w:t>${</w:t>
+            </w:r>
+            <w:r>
+              <w:rPr>
+                <w:sz w:val="18"/>
+              </w:rPr>
+              <w:t>État de la hotte (entrée)</w:t>
+            </w:r>
+            <w:r>
+              <w:rPr>
+                <w:sz w:val="18"/>
+              </w:rPr>
+              <w:t>}</w:t>
             </w:r>
           </w:p>
         </w:tc>
@@ -3291,7 +3351,31 @@
               <w:rPr>
                 <w:sz w:val="18"/>
               </w:rPr>
-              <w:t>${}</w:t>
+              <w:t>${</w:t>
+            </w:r>
+            <w:r>
+              <w:rPr>
+                <w:sz w:val="18"/>
+              </w:rPr>
+              <w:t>État de la hotte (</w:t>
+            </w:r>
+            <w:r>
+              <w:rPr>
+                <w:sz w:val="18"/>
+              </w:rPr>
+              <w:t>sortie</w:t>
+            </w:r>
+            <w:r>
+              <w:rPr>
+                <w:sz w:val="18"/>
+              </w:rPr>
+              <w:t>)</w:t>
+            </w:r>
+            <w:r>
+              <w:rPr>
+                <w:sz w:val="18"/>
+              </w:rPr>
+              <w:t>}</w:t>
             </w:r>
           </w:p>
         </w:tc>
@@ -3319,7 +3403,19 @@
               <w:rPr>
                 <w:sz w:val="18"/>
               </w:rPr>
-              <w:t>${}</w:t>
+              <w:t>${</w:t>
+            </w:r>
+            <w:r>
+              <w:rPr>
+                <w:sz w:val="18"/>
+              </w:rPr>
+              <w:t>Description de la hotte</w:t>
+            </w:r>
+            <w:r>
+              <w:rPr>
+                <w:sz w:val="18"/>
+              </w:rPr>
+              <w:t>}</w:t>
             </w:r>
           </w:p>
         </w:tc>
@@ -3375,7 +3471,19 @@
               <w:rPr>
                 <w:sz w:val="18"/>
               </w:rPr>
-              <w:t>${}</w:t>
+              <w:t>${</w:t>
+            </w:r>
+            <w:r>
+              <w:rPr>
+                <w:sz w:val="18"/>
+              </w:rPr>
+              <w:t>Nom de l'électroménager</w:t>
+            </w:r>
+            <w:r>
+              <w:rPr>
+                <w:sz w:val="18"/>
+              </w:rPr>
+              <w:t>}</w:t>
             </w:r>
             <w:r>
               <w:rPr>
@@ -3413,11 +3521,46 @@
                 <w:sz w:val="18"/>
               </w:rPr>
             </w:pPr>
-            <w:r>
-              <w:rPr>
-                <w:sz w:val="18"/>
-              </w:rPr>
-              <w:t>${}</w:t>
+            <w:proofErr w:type="gramStart"/>
+            <w:r>
+              <w:rPr>
+                <w:sz w:val="18"/>
+              </w:rPr>
+              <w:t>${</w:t>
+            </w:r>
+            <w:r>
+              <w:t xml:space="preserve"> </w:t>
+            </w:r>
+            <w:r>
+              <w:rPr>
+                <w:sz w:val="18"/>
+              </w:rPr>
+              <w:t>État</w:t>
+            </w:r>
+            <w:proofErr w:type="gramEnd"/>
+            <w:r>
+              <w:rPr>
+                <w:sz w:val="18"/>
+              </w:rPr>
+              <w:t xml:space="preserve"> de </w:t>
+            </w:r>
+            <w:r>
+              <w:rPr>
+                <w:sz w:val="18"/>
+              </w:rPr>
+              <w:t>l</w:t>
+            </w:r>
+            <w:r>
+              <w:rPr>
+                <w:sz w:val="18"/>
+              </w:rPr>
+              <w:t>'électroménager (entrée)</w:t>
+            </w:r>
+            <w:r>
+              <w:rPr>
+                <w:sz w:val="18"/>
+              </w:rPr>
+              <w:t>}</w:t>
             </w:r>
           </w:p>
         </w:tc>
@@ -3441,11 +3584,52 @@
                 <w:sz w:val="18"/>
               </w:rPr>
             </w:pPr>
-            <w:r>
-              <w:rPr>
-                <w:sz w:val="18"/>
-              </w:rPr>
-              <w:t>${}</w:t>
+            <w:proofErr w:type="gramStart"/>
+            <w:r>
+              <w:rPr>
+                <w:sz w:val="18"/>
+              </w:rPr>
+              <w:t>${</w:t>
+            </w:r>
+            <w:r>
+              <w:t xml:space="preserve"> </w:t>
+            </w:r>
+            <w:r>
+              <w:rPr>
+                <w:sz w:val="18"/>
+              </w:rPr>
+              <w:t>État</w:t>
+            </w:r>
+            <w:proofErr w:type="gramEnd"/>
+            <w:r>
+              <w:rPr>
+                <w:sz w:val="18"/>
+              </w:rPr>
+              <w:t xml:space="preserve"> de l'électroménager (</w:t>
+            </w:r>
+            <w:r>
+              <w:rPr>
+                <w:sz w:val="18"/>
+              </w:rPr>
+              <w:t>sortie</w:t>
+            </w:r>
+            <w:r>
+              <w:rPr>
+                <w:sz w:val="18"/>
+              </w:rPr>
+              <w:t>)</w:t>
+            </w:r>
+            <w:r>
+              <w:rPr>
+                <w:sz w:val="18"/>
+              </w:rPr>
+              <w:t xml:space="preserve"> </w:t>
+            </w:r>
+            <w:r>
+              <w:rPr>
+                <w:sz w:val="18"/>
+              </w:rPr>
+              <w:t>}</w:t>
             </w:r>
           </w:p>
         </w:tc>
@@ -3472,7 +3656,25 @@
               <w:rPr>
                 <w:sz w:val="18"/>
               </w:rPr>
-              <w:t>${}</w:t>
+              <w:t>${</w:t>
+            </w:r>
+            <w:r>
+              <w:rPr>
+                <w:sz w:val="18"/>
+              </w:rPr>
+              <w:t>Description de l'électroménage</w:t>
+            </w:r>
+            <w:r>
+              <w:rPr>
+                <w:sz w:val="18"/>
+              </w:rPr>
+              <w:t>r</w:t>
+            </w:r>
+            <w:r>
+              <w:rPr>
+                <w:sz w:val="18"/>
+              </w:rPr>
+              <w:t>}</w:t>
             </w:r>
           </w:p>
         </w:tc>
@@ -3832,7 +4034,19 @@
               <w:rPr>
                 <w:sz w:val="18"/>
               </w:rPr>
-              <w:t>${}</w:t>
+              <w:t>${</w:t>
+            </w:r>
+            <w:r>
+              <w:rPr>
+                <w:sz w:val="18"/>
+              </w:rPr>
+              <w:t>État du mur (entrée)</w:t>
+            </w:r>
+            <w:r>
+              <w:rPr>
+                <w:sz w:val="18"/>
+              </w:rPr>
+              <w:t>}</w:t>
             </w:r>
           </w:p>
         </w:tc>
@@ -3860,7 +4074,31 @@
               <w:rPr>
                 <w:sz w:val="18"/>
               </w:rPr>
-              <w:t>${}</w:t>
+              <w:t>${</w:t>
+            </w:r>
+            <w:r>
+              <w:rPr>
+                <w:sz w:val="18"/>
+              </w:rPr>
+              <w:t>État du mur (</w:t>
+            </w:r>
+            <w:r>
+              <w:rPr>
+                <w:sz w:val="18"/>
+              </w:rPr>
+              <w:t>sortie</w:t>
+            </w:r>
+            <w:r>
+              <w:rPr>
+                <w:sz w:val="18"/>
+              </w:rPr>
+              <w:t>)</w:t>
+            </w:r>
+            <w:r>
+              <w:rPr>
+                <w:sz w:val="18"/>
+              </w:rPr>
+              <w:t>}</w:t>
             </w:r>
           </w:p>
         </w:tc>
@@ -3888,7 +4126,19 @@
               <w:rPr>
                 <w:sz w:val="18"/>
               </w:rPr>
-              <w:t>${}</w:t>
+              <w:t>${</w:t>
+            </w:r>
+            <w:r>
+              <w:rPr>
+                <w:sz w:val="18"/>
+              </w:rPr>
+              <w:t>Mur salle de bain 1</w:t>
+            </w:r>
+            <w:r>
+              <w:rPr>
+                <w:sz w:val="18"/>
+              </w:rPr>
+              <w:t>}</w:t>
             </w:r>
           </w:p>
         </w:tc>
@@ -3949,7 +4199,19 @@
               <w:rPr>
                 <w:sz w:val="18"/>
               </w:rPr>
-              <w:t>${}</w:t>
+              <w:t>${</w:t>
+            </w:r>
+            <w:r>
+              <w:rPr>
+                <w:sz w:val="18"/>
+              </w:rPr>
+              <w:t>État du sol (entrée)</w:t>
+            </w:r>
+            <w:r>
+              <w:rPr>
+                <w:sz w:val="18"/>
+              </w:rPr>
+              <w:t>}</w:t>
             </w:r>
           </w:p>
         </w:tc>
@@ -3977,7 +4239,31 @@
               <w:rPr>
                 <w:sz w:val="18"/>
               </w:rPr>
-              <w:t>${}</w:t>
+              <w:t>${</w:t>
+            </w:r>
+            <w:r>
+              <w:rPr>
+                <w:sz w:val="18"/>
+              </w:rPr>
+              <w:t>État du sol (</w:t>
+            </w:r>
+            <w:r>
+              <w:rPr>
+                <w:sz w:val="18"/>
+              </w:rPr>
+              <w:t>sortie</w:t>
+            </w:r>
+            <w:r>
+              <w:rPr>
+                <w:sz w:val="18"/>
+              </w:rPr>
+              <w:t>)</w:t>
+            </w:r>
+            <w:r>
+              <w:rPr>
+                <w:sz w:val="18"/>
+              </w:rPr>
+              <w:t>}</w:t>
             </w:r>
           </w:p>
         </w:tc>
@@ -4005,7 +4291,19 @@
               <w:rPr>
                 <w:sz w:val="18"/>
               </w:rPr>
-              <w:t>${}</w:t>
+              <w:t>${</w:t>
+            </w:r>
+            <w:r>
+              <w:rPr>
+                <w:sz w:val="18"/>
+              </w:rPr>
+              <w:t>Sol salle de bain 1</w:t>
+            </w:r>
+            <w:r>
+              <w:rPr>
+                <w:sz w:val="18"/>
+              </w:rPr>
+              <w:t>}</w:t>
             </w:r>
           </w:p>
         </w:tc>
@@ -4066,7 +4364,19 @@
               <w:rPr>
                 <w:sz w:val="18"/>
               </w:rPr>
-              <w:t>${}</w:t>
+              <w:t>${</w:t>
+            </w:r>
+            <w:r>
+              <w:rPr>
+                <w:sz w:val="18"/>
+              </w:rPr>
+              <w:t>État du vitrage (entrée)</w:t>
+            </w:r>
+            <w:r>
+              <w:rPr>
+                <w:sz w:val="18"/>
+              </w:rPr>
+              <w:t>}</w:t>
             </w:r>
           </w:p>
         </w:tc>
@@ -4094,7 +4404,31 @@
               <w:rPr>
                 <w:sz w:val="18"/>
               </w:rPr>
-              <w:t>${}</w:t>
+              <w:t>${</w:t>
+            </w:r>
+            <w:r>
+              <w:rPr>
+                <w:sz w:val="18"/>
+              </w:rPr>
+              <w:t>État du vitrage (</w:t>
+            </w:r>
+            <w:r>
+              <w:rPr>
+                <w:sz w:val="18"/>
+              </w:rPr>
+              <w:t>sortie</w:t>
+            </w:r>
+            <w:r>
+              <w:rPr>
+                <w:sz w:val="18"/>
+              </w:rPr>
+              <w:t>)</w:t>
+            </w:r>
+            <w:r>
+              <w:rPr>
+                <w:sz w:val="18"/>
+              </w:rPr>
+              <w:t>}</w:t>
             </w:r>
           </w:p>
         </w:tc>
@@ -4122,7 +4456,19 @@
               <w:rPr>
                 <w:sz w:val="18"/>
               </w:rPr>
-              <w:t>${}</w:t>
+              <w:t>${</w:t>
+            </w:r>
+            <w:r>
+              <w:rPr>
+                <w:sz w:val="18"/>
+              </w:rPr>
+              <w:t>Vitrage salle de bain 1</w:t>
+            </w:r>
+            <w:r>
+              <w:rPr>
+                <w:sz w:val="18"/>
+              </w:rPr>
+              <w:t xml:space="preserve"> </w:t>
             </w:r>
           </w:p>
         </w:tc>
@@ -4183,7 +4529,19 @@
               <w:rPr>
                 <w:sz w:val="18"/>
               </w:rPr>
-              <w:t>${}</w:t>
+              <w:t>${</w:t>
+            </w:r>
+            <w:r>
+              <w:rPr>
+                <w:sz w:val="18"/>
+              </w:rPr>
+              <w:t>État du plafond (entrée)'</w:t>
+            </w:r>
+            <w:r>
+              <w:rPr>
+                <w:sz w:val="18"/>
+              </w:rPr>
+              <w:t>}</w:t>
             </w:r>
           </w:p>
         </w:tc>
@@ -4211,7 +4569,31 @@
               <w:rPr>
                 <w:sz w:val="18"/>
               </w:rPr>
-              <w:t>${}</w:t>
+              <w:t>${</w:t>
+            </w:r>
+            <w:r>
+              <w:rPr>
+                <w:sz w:val="18"/>
+              </w:rPr>
+              <w:t>État du plafond (</w:t>
+            </w:r>
+            <w:r>
+              <w:rPr>
+                <w:sz w:val="18"/>
+              </w:rPr>
+              <w:t>sortie</w:t>
+            </w:r>
+            <w:r>
+              <w:rPr>
+                <w:sz w:val="18"/>
+              </w:rPr>
+              <w:t>)'</w:t>
+            </w:r>
+            <w:r>
+              <w:rPr>
+                <w:sz w:val="18"/>
+              </w:rPr>
+              <w:t>}</w:t>
             </w:r>
           </w:p>
         </w:tc>
@@ -4239,7 +4621,19 @@
               <w:rPr>
                 <w:sz w:val="18"/>
               </w:rPr>
-              <w:t>${}</w:t>
+              <w:t>${</w:t>
+            </w:r>
+            <w:r>
+              <w:rPr>
+                <w:sz w:val="18"/>
+              </w:rPr>
+              <w:t>plafond de la salle de bain 1</w:t>
+            </w:r>
+            <w:r>
+              <w:rPr>
+                <w:sz w:val="18"/>
+              </w:rPr>
+              <w:t>}</w:t>
             </w:r>
           </w:p>
         </w:tc>
@@ -4300,7 +4694,19 @@
               <w:rPr>
                 <w:sz w:val="18"/>
               </w:rPr>
-              <w:t>${}</w:t>
+              <w:t>${</w:t>
+            </w:r>
+            <w:r>
+              <w:rPr>
+                <w:sz w:val="18"/>
+              </w:rPr>
+              <w:t>État de l'éclairage (entrée)</w:t>
+            </w:r>
+            <w:r>
+              <w:rPr>
+                <w:sz w:val="18"/>
+              </w:rPr>
+              <w:t>}</w:t>
             </w:r>
           </w:p>
         </w:tc>
@@ -4328,7 +4734,31 @@
               <w:rPr>
                 <w:sz w:val="18"/>
               </w:rPr>
-              <w:t>${}</w:t>
+              <w:t>${</w:t>
+            </w:r>
+            <w:r>
+              <w:rPr>
+                <w:sz w:val="18"/>
+              </w:rPr>
+              <w:t>État de l'éclairage (</w:t>
+            </w:r>
+            <w:r>
+              <w:rPr>
+                <w:sz w:val="18"/>
+              </w:rPr>
+              <w:t>sortie</w:t>
+            </w:r>
+            <w:r>
+              <w:rPr>
+                <w:sz w:val="18"/>
+              </w:rPr>
+              <w:t>)</w:t>
+            </w:r>
+            <w:r>
+              <w:rPr>
+                <w:sz w:val="18"/>
+              </w:rPr>
+              <w:t>}</w:t>
             </w:r>
           </w:p>
         </w:tc>
@@ -4356,7 +4786,19 @@
               <w:rPr>
                 <w:sz w:val="18"/>
               </w:rPr>
-              <w:t>${}</w:t>
+              <w:t>${</w:t>
+            </w:r>
+            <w:r>
+              <w:rPr>
+                <w:sz w:val="18"/>
+              </w:rPr>
+              <w:t>Éclairage salle de bain 1</w:t>
+            </w:r>
+            <w:r>
+              <w:rPr>
+                <w:sz w:val="18"/>
+              </w:rPr>
+              <w:t>}</w:t>
             </w:r>
           </w:p>
         </w:tc>
@@ -4410,14 +4852,30 @@
               <w:jc w:val="center"/>
               <w:rPr>
                 <w:rFonts w:ascii="Times New Roman"/>
-                <w:sz w:val="16"/>
-              </w:rPr>
-            </w:pPr>
-            <w:r>
-              <w:rPr>
-                <w:sz w:val="18"/>
-              </w:rPr>
-              <w:t>${}</w:t>
+                <w:sz w:val="18"/>
+                <w:szCs w:val="18"/>
+              </w:rPr>
+            </w:pPr>
+            <w:r>
+              <w:rPr>
+                <w:sz w:val="18"/>
+                <w:szCs w:val="18"/>
+              </w:rPr>
+              <w:t>${</w:t>
+            </w:r>
+            <w:r>
+              <w:rPr>
+                <w:sz w:val="18"/>
+                <w:szCs w:val="18"/>
+              </w:rPr>
+              <w:t>État de la prise (entrée)</w:t>
+            </w:r>
+            <w:r>
+              <w:rPr>
+                <w:sz w:val="18"/>
+                <w:szCs w:val="18"/>
+              </w:rPr>
+              <w:t>}</w:t>
             </w:r>
           </w:p>
         </w:tc>
@@ -4444,8 +4902,30 @@
             <w:r>
               <w:rPr>
                 <w:sz w:val="18"/>
-              </w:rPr>
-              <w:t>${}</w:t>
+                <w:szCs w:val="18"/>
+              </w:rPr>
+              <w:t>${État de la prise (</w:t>
+            </w:r>
+            <w:r>
+              <w:rPr>
+                <w:sz w:val="18"/>
+                <w:szCs w:val="18"/>
+              </w:rPr>
+              <w:t>sortie</w:t>
+            </w:r>
+            <w:r>
+              <w:rPr>
+                <w:sz w:val="18"/>
+                <w:szCs w:val="18"/>
+              </w:rPr>
+              <w:t>)</w:t>
+            </w:r>
+            <w:r>
+              <w:rPr>
+                <w:sz w:val="18"/>
+                <w:szCs w:val="18"/>
+              </w:rPr>
+              <w:t>}</w:t>
             </w:r>
           </w:p>
         </w:tc>
@@ -4479,7 +4959,22 @@
               <w:rPr>
                 <w:sz w:val="18"/>
               </w:rPr>
-              <w:t>${}</w:t>
+              <w:t>${</w:t>
+            </w:r>
+            <w:r>
+              <w:t>N</w:t>
+            </w:r>
+            <w:r>
+              <w:rPr>
+                <w:sz w:val="18"/>
+              </w:rPr>
+              <w:t>ombre de prises salle de bain1</w:t>
+            </w:r>
+            <w:r>
+              <w:rPr>
+                <w:sz w:val="18"/>
+              </w:rPr>
+              <w:t>}</w:t>
             </w:r>
             <w:r>
               <w:rPr>
@@ -4538,7 +5033,7 @@
               <w:rPr>
                 <w:sz w:val="18"/>
               </w:rPr>
-              <w:t>Placards et tiroirs</w:t>
+              <w:t>Lavabo et robinetterie</w:t>
             </w:r>
           </w:p>
         </w:tc>
@@ -4566,7 +5061,19 @@
               <w:rPr>
                 <w:sz w:val="18"/>
               </w:rPr>
-              <w:t>${}</w:t>
+              <w:t>${</w:t>
+            </w:r>
+            <w:r>
+              <w:rPr>
+                <w:sz w:val="18"/>
+              </w:rPr>
+              <w:t>État du lavabo (entrée)</w:t>
+            </w:r>
+            <w:r>
+              <w:rPr>
+                <w:sz w:val="18"/>
+              </w:rPr>
+              <w:t>}</w:t>
             </w:r>
           </w:p>
         </w:tc>
@@ -4594,7 +5101,31 @@
               <w:rPr>
                 <w:sz w:val="18"/>
               </w:rPr>
-              <w:t>${}</w:t>
+              <w:t>${</w:t>
+            </w:r>
+            <w:r>
+              <w:rPr>
+                <w:sz w:val="18"/>
+              </w:rPr>
+              <w:t>État du lavabo (</w:t>
+            </w:r>
+            <w:r>
+              <w:rPr>
+                <w:sz w:val="18"/>
+              </w:rPr>
+              <w:t>sortie</w:t>
+            </w:r>
+            <w:r>
+              <w:rPr>
+                <w:sz w:val="18"/>
+              </w:rPr>
+              <w:t>)</w:t>
+            </w:r>
+            <w:r>
+              <w:rPr>
+                <w:sz w:val="18"/>
+              </w:rPr>
+              <w:t>}</w:t>
             </w:r>
           </w:p>
         </w:tc>
@@ -4622,7 +5153,19 @@
               <w:rPr>
                 <w:sz w:val="18"/>
               </w:rPr>
-              <w:t>${}</w:t>
+              <w:t>${</w:t>
+            </w:r>
+            <w:r>
+              <w:rPr>
+                <w:sz w:val="18"/>
+              </w:rPr>
+              <w:t>Lavabo salle de bain 1</w:t>
+            </w:r>
+            <w:r>
+              <w:rPr>
+                <w:sz w:val="18"/>
+              </w:rPr>
+              <w:t>}</w:t>
             </w:r>
           </w:p>
         </w:tc>
@@ -4655,7 +5198,7 @@
               <w:rPr>
                 <w:sz w:val="18"/>
               </w:rPr>
-              <w:t>Lavabo et robinetterie</w:t>
+              <w:t>Baignoire / douche</w:t>
             </w:r>
           </w:p>
         </w:tc>
@@ -4683,7 +5226,19 @@
               <w:rPr>
                 <w:sz w:val="18"/>
               </w:rPr>
-              <w:t>${}</w:t>
+              <w:t>${</w:t>
+            </w:r>
+            <w:r>
+              <w:rPr>
+                <w:sz w:val="18"/>
+              </w:rPr>
+              <w:t>État de la baignoire (entrée</w:t>
+            </w:r>
+            <w:r>
+              <w:rPr>
+                <w:sz w:val="18"/>
+              </w:rPr>
+              <w:t>}</w:t>
             </w:r>
           </w:p>
         </w:tc>
@@ -4711,7 +5266,25 @@
               <w:rPr>
                 <w:sz w:val="18"/>
               </w:rPr>
-              <w:t>${}</w:t>
+              <w:t>${</w:t>
+            </w:r>
+            <w:r>
+              <w:rPr>
+                <w:sz w:val="18"/>
+              </w:rPr>
+              <w:t>État de la baignoire (</w:t>
+            </w:r>
+            <w:r>
+              <w:rPr>
+                <w:sz w:val="18"/>
+              </w:rPr>
+              <w:t>sortie</w:t>
+            </w:r>
+            <w:r>
+              <w:rPr>
+                <w:sz w:val="18"/>
+              </w:rPr>
+              <w:t>}</w:t>
             </w:r>
           </w:p>
         </w:tc>
@@ -4739,7 +5312,19 @@
               <w:rPr>
                 <w:sz w:val="18"/>
               </w:rPr>
-              <w:t>${}</w:t>
+              <w:t>${</w:t>
+            </w:r>
+            <w:r>
+              <w:rPr>
+                <w:sz w:val="18"/>
+              </w:rPr>
+              <w:t xml:space="preserve">Baignoire salle de bain </w:t>
+            </w:r>
+            <w:r>
+              <w:rPr>
+                <w:sz w:val="18"/>
+              </w:rPr>
+              <w:t>1}</w:t>
             </w:r>
           </w:p>
         </w:tc>
@@ -4754,7 +5339,6 @@
             <w:tcBorders>
               <w:top w:val="single" w:sz="2" w:space="0" w:color="CDCED7"/>
               <w:left w:val="single" w:sz="4" w:space="0" w:color="CDCED7"/>
-              <w:bottom w:val="single" w:sz="2" w:space="0" w:color="CDCED7"/>
               <w:right w:val="single" w:sz="2" w:space="0" w:color="CDCED7"/>
             </w:tcBorders>
             <w:vAlign w:val="center"/>
@@ -4772,7 +5356,7 @@
               <w:rPr>
                 <w:sz w:val="18"/>
               </w:rPr>
-              <w:t>Baignoire / douche</w:t>
+              <w:t>WC</w:t>
             </w:r>
           </w:p>
         </w:tc>
@@ -4782,7 +5366,6 @@
             <w:tcBorders>
               <w:top w:val="single" w:sz="2" w:space="0" w:color="CDCED7"/>
               <w:left w:val="single" w:sz="2" w:space="0" w:color="CDCED7"/>
-              <w:bottom w:val="single" w:sz="2" w:space="0" w:color="CDCED7"/>
               <w:right w:val="single" w:sz="2" w:space="0" w:color="CDCED7"/>
             </w:tcBorders>
             <w:vAlign w:val="center"/>
@@ -4800,7 +5383,19 @@
               <w:rPr>
                 <w:sz w:val="18"/>
               </w:rPr>
-              <w:t>${}</w:t>
+              <w:t>${</w:t>
+            </w:r>
+            <w:r>
+              <w:rPr>
+                <w:sz w:val="18"/>
+              </w:rPr>
+              <w:t>État des WC (entrée)</w:t>
+            </w:r>
+            <w:r>
+              <w:rPr>
+                <w:sz w:val="18"/>
+              </w:rPr>
+              <w:t>}</w:t>
             </w:r>
           </w:p>
         </w:tc>
@@ -4810,7 +5405,6 @@
             <w:tcBorders>
               <w:top w:val="single" w:sz="2" w:space="0" w:color="CDCED7"/>
               <w:left w:val="single" w:sz="2" w:space="0" w:color="CDCED7"/>
-              <w:bottom w:val="single" w:sz="2" w:space="0" w:color="CDCED7"/>
               <w:right w:val="single" w:sz="2" w:space="0" w:color="CDCED7"/>
             </w:tcBorders>
             <w:vAlign w:val="center"/>
@@ -4828,7 +5422,31 @@
               <w:rPr>
                 <w:sz w:val="18"/>
               </w:rPr>
-              <w:t>${}</w:t>
+              <w:t>${</w:t>
+            </w:r>
+            <w:r>
+              <w:rPr>
+                <w:sz w:val="18"/>
+              </w:rPr>
+              <w:t>État des WC (</w:t>
+            </w:r>
+            <w:r>
+              <w:rPr>
+                <w:sz w:val="18"/>
+              </w:rPr>
+              <w:t>sortie</w:t>
+            </w:r>
+            <w:r>
+              <w:rPr>
+                <w:sz w:val="18"/>
+              </w:rPr>
+              <w:t>)</w:t>
+            </w:r>
+            <w:r>
+              <w:rPr>
+                <w:sz w:val="18"/>
+              </w:rPr>
+              <w:t>}</w:t>
             </w:r>
           </w:p>
         </w:tc>
@@ -4838,7 +5456,6 @@
             <w:tcBorders>
               <w:top w:val="single" w:sz="2" w:space="0" w:color="CDCED7"/>
               <w:left w:val="single" w:sz="2" w:space="0" w:color="CDCED7"/>
-              <w:bottom w:val="single" w:sz="2" w:space="0" w:color="CDCED7"/>
               <w:right w:val="single" w:sz="8" w:space="0" w:color="CDCED7"/>
             </w:tcBorders>
             <w:vAlign w:val="center"/>
@@ -4856,120 +5473,19 @@
               <w:rPr>
                 <w:sz w:val="18"/>
               </w:rPr>
-              <w:t>${}</w:t>
-            </w:r>
-          </w:p>
-        </w:tc>
-      </w:tr>
-      <w:tr>
-        <w:trPr>
-          <w:trHeight w:val="964"/>
-        </w:trPr>
-        <w:tc>
-          <w:tcPr>
-            <w:tcW w:w="2068" w:type="dxa"/>
-            <w:tcBorders>
-              <w:top w:val="single" w:sz="2" w:space="0" w:color="CDCED7"/>
-              <w:left w:val="single" w:sz="4" w:space="0" w:color="CDCED7"/>
-              <w:right w:val="single" w:sz="2" w:space="0" w:color="CDCED7"/>
-            </w:tcBorders>
-            <w:vAlign w:val="center"/>
-          </w:tcPr>
-          <w:p>
-            <w:pPr>
-              <w:pStyle w:val="TableParagraph"/>
-              <w:spacing w:before="77"/>
-              <w:ind w:left="81"/>
-              <w:rPr>
-                <w:sz w:val="18"/>
-              </w:rPr>
-            </w:pPr>
-            <w:r>
-              <w:rPr>
-                <w:sz w:val="18"/>
-              </w:rPr>
-              <w:t>WC</w:t>
-            </w:r>
-          </w:p>
-        </w:tc>
-        <w:tc>
-          <w:tcPr>
-            <w:tcW w:w="1420" w:type="dxa"/>
-            <w:tcBorders>
-              <w:top w:val="single" w:sz="2" w:space="0" w:color="CDCED7"/>
-              <w:left w:val="single" w:sz="2" w:space="0" w:color="CDCED7"/>
-              <w:right w:val="single" w:sz="2" w:space="0" w:color="CDCED7"/>
-            </w:tcBorders>
-            <w:vAlign w:val="center"/>
-          </w:tcPr>
-          <w:p>
-            <w:pPr>
-              <w:pStyle w:val="TableParagraph"/>
-              <w:jc w:val="center"/>
-              <w:rPr>
-                <w:rFonts w:ascii="Times New Roman"/>
-                <w:sz w:val="16"/>
-              </w:rPr>
-            </w:pPr>
-            <w:r>
-              <w:rPr>
-                <w:sz w:val="18"/>
-              </w:rPr>
-              <w:t>${}</w:t>
-            </w:r>
-          </w:p>
-        </w:tc>
-        <w:tc>
-          <w:tcPr>
-            <w:tcW w:w="1420" w:type="dxa"/>
-            <w:tcBorders>
-              <w:top w:val="single" w:sz="2" w:space="0" w:color="CDCED7"/>
-              <w:left w:val="single" w:sz="2" w:space="0" w:color="CDCED7"/>
-              <w:right w:val="single" w:sz="2" w:space="0" w:color="CDCED7"/>
-            </w:tcBorders>
-            <w:vAlign w:val="center"/>
-          </w:tcPr>
-          <w:p>
-            <w:pPr>
-              <w:pStyle w:val="TableParagraph"/>
-              <w:jc w:val="center"/>
-              <w:rPr>
-                <w:rFonts w:ascii="Times New Roman"/>
-                <w:sz w:val="16"/>
-              </w:rPr>
-            </w:pPr>
-            <w:r>
-              <w:rPr>
-                <w:sz w:val="18"/>
-              </w:rPr>
-              <w:t>${}</w:t>
-            </w:r>
-          </w:p>
-        </w:tc>
-        <w:tc>
-          <w:tcPr>
-            <w:tcW w:w="5774" w:type="dxa"/>
-            <w:tcBorders>
-              <w:top w:val="single" w:sz="2" w:space="0" w:color="CDCED7"/>
-              <w:left w:val="single" w:sz="2" w:space="0" w:color="CDCED7"/>
-              <w:right w:val="single" w:sz="8" w:space="0" w:color="CDCED7"/>
-            </w:tcBorders>
-            <w:vAlign w:val="center"/>
-          </w:tcPr>
-          <w:p>
-            <w:pPr>
-              <w:pStyle w:val="TableParagraph"/>
-              <w:spacing w:before="77" w:line="237" w:lineRule="exact"/>
-              <w:ind w:left="80"/>
-              <w:rPr>
-                <w:sz w:val="18"/>
-              </w:rPr>
-            </w:pPr>
-            <w:r>
-              <w:rPr>
-                <w:sz w:val="18"/>
-              </w:rPr>
-              <w:t>${}</w:t>
+              <w:t>${</w:t>
+            </w:r>
+            <w:r>
+              <w:rPr>
+                <w:sz w:val="18"/>
+              </w:rPr>
+              <w:t xml:space="preserve">WC salle de bain </w:t>
+            </w:r>
+            <w:r>
+              <w:rPr>
+                <w:sz w:val="18"/>
+              </w:rPr>
+              <w:t>1}</w:t>
             </w:r>
           </w:p>
         </w:tc>
@@ -5336,7 +5852,19 @@
               <w:rPr>
                 <w:sz w:val="18"/>
               </w:rPr>
-              <w:t>${}</w:t>
+              <w:t>${</w:t>
+            </w:r>
+            <w:r>
+              <w:rPr>
+                <w:sz w:val="18"/>
+              </w:rPr>
+              <w:t>État du mur (entrée)</w:t>
+            </w:r>
+            <w:r>
+              <w:rPr>
+                <w:sz w:val="18"/>
+              </w:rPr>
+              <w:t>}</w:t>
             </w:r>
           </w:p>
         </w:tc>
@@ -5364,7 +5892,31 @@
               <w:rPr>
                 <w:sz w:val="18"/>
               </w:rPr>
-              <w:t>${}</w:t>
+              <w:t>${</w:t>
+            </w:r>
+            <w:r>
+              <w:rPr>
+                <w:sz w:val="18"/>
+              </w:rPr>
+              <w:t>État du mur (</w:t>
+            </w:r>
+            <w:r>
+              <w:rPr>
+                <w:sz w:val="18"/>
+              </w:rPr>
+              <w:t>sortie</w:t>
+            </w:r>
+            <w:r>
+              <w:rPr>
+                <w:sz w:val="18"/>
+              </w:rPr>
+              <w:t>)</w:t>
+            </w:r>
+            <w:r>
+              <w:rPr>
+                <w:sz w:val="18"/>
+              </w:rPr>
+              <w:t>}</w:t>
             </w:r>
           </w:p>
         </w:tc>
@@ -5392,7 +5944,25 @@
               <w:rPr>
                 <w:sz w:val="18"/>
               </w:rPr>
-              <w:t>${}</w:t>
+              <w:t>${</w:t>
+            </w:r>
+            <w:r>
+              <w:rPr>
+                <w:sz w:val="18"/>
+              </w:rPr>
+              <w:t xml:space="preserve">Mur salle de bain </w:t>
+            </w:r>
+            <w:r>
+              <w:rPr>
+                <w:sz w:val="18"/>
+              </w:rPr>
+              <w:t>2</w:t>
+            </w:r>
+            <w:r>
+              <w:rPr>
+                <w:sz w:val="18"/>
+              </w:rPr>
+              <w:t>}</w:t>
             </w:r>
           </w:p>
         </w:tc>
@@ -5453,7 +6023,19 @@
               <w:rPr>
                 <w:sz w:val="18"/>
               </w:rPr>
-              <w:t>${}</w:t>
+              <w:t>${</w:t>
+            </w:r>
+            <w:r>
+              <w:rPr>
+                <w:sz w:val="18"/>
+              </w:rPr>
+              <w:t>État du sol (entrée)</w:t>
+            </w:r>
+            <w:r>
+              <w:rPr>
+                <w:sz w:val="18"/>
+              </w:rPr>
+              <w:t>}</w:t>
             </w:r>
           </w:p>
         </w:tc>
@@ -5481,7 +6063,31 @@
               <w:rPr>
                 <w:sz w:val="18"/>
               </w:rPr>
-              <w:t>${}</w:t>
+              <w:t>${</w:t>
+            </w:r>
+            <w:r>
+              <w:rPr>
+                <w:sz w:val="18"/>
+              </w:rPr>
+              <w:t>État du sol (</w:t>
+            </w:r>
+            <w:r>
+              <w:rPr>
+                <w:sz w:val="18"/>
+              </w:rPr>
+              <w:t>sortie</w:t>
+            </w:r>
+            <w:r>
+              <w:rPr>
+                <w:sz w:val="18"/>
+              </w:rPr>
+              <w:t>)</w:t>
+            </w:r>
+            <w:r>
+              <w:rPr>
+                <w:sz w:val="18"/>
+              </w:rPr>
+              <w:t>}</w:t>
             </w:r>
           </w:p>
         </w:tc>
@@ -5509,7 +6115,19 @@
               <w:rPr>
                 <w:sz w:val="18"/>
               </w:rPr>
-              <w:t>${}</w:t>
+              <w:t>${</w:t>
+            </w:r>
+            <w:r>
+              <w:rPr>
+                <w:sz w:val="18"/>
+              </w:rPr>
+              <w:t xml:space="preserve">Sol salle de bain </w:t>
+            </w:r>
+            <w:r>
+              <w:rPr>
+                <w:sz w:val="18"/>
+              </w:rPr>
+              <w:t>2}</w:t>
             </w:r>
           </w:p>
         </w:tc>
@@ -5570,7 +6188,19 @@
               <w:rPr>
                 <w:sz w:val="18"/>
               </w:rPr>
-              <w:t>${}</w:t>
+              <w:t>${</w:t>
+            </w:r>
+            <w:r>
+              <w:rPr>
+                <w:sz w:val="18"/>
+              </w:rPr>
+              <w:t>État du vitrage (entrée)</w:t>
+            </w:r>
+            <w:r>
+              <w:rPr>
+                <w:sz w:val="18"/>
+              </w:rPr>
+              <w:t>}</w:t>
             </w:r>
           </w:p>
         </w:tc>
@@ -5598,7 +6228,31 @@
               <w:rPr>
                 <w:sz w:val="18"/>
               </w:rPr>
-              <w:t>${}</w:t>
+              <w:t>${</w:t>
+            </w:r>
+            <w:r>
+              <w:rPr>
+                <w:sz w:val="18"/>
+              </w:rPr>
+              <w:t>État du vitrage (</w:t>
+            </w:r>
+            <w:r>
+              <w:rPr>
+                <w:sz w:val="18"/>
+              </w:rPr>
+              <w:t>sortie</w:t>
+            </w:r>
+            <w:r>
+              <w:rPr>
+                <w:sz w:val="18"/>
+              </w:rPr>
+              <w:t>)</w:t>
+            </w:r>
+            <w:r>
+              <w:rPr>
+                <w:sz w:val="18"/>
+              </w:rPr>
+              <w:t>}</w:t>
             </w:r>
           </w:p>
         </w:tc>
@@ -5626,7 +6280,19 @@
               <w:rPr>
                 <w:sz w:val="18"/>
               </w:rPr>
-              <w:t>${}</w:t>
+              <w:t>${</w:t>
+            </w:r>
+            <w:r>
+              <w:rPr>
+                <w:sz w:val="18"/>
+              </w:rPr>
+              <w:t xml:space="preserve">Vitrage salle de bain </w:t>
+            </w:r>
+            <w:r>
+              <w:rPr>
+                <w:sz w:val="18"/>
+              </w:rPr>
+              <w:t>2}</w:t>
             </w:r>
           </w:p>
         </w:tc>
@@ -5687,7 +6353,19 @@
               <w:rPr>
                 <w:sz w:val="18"/>
               </w:rPr>
-              <w:t>${}</w:t>
+              <w:t>${</w:t>
+            </w:r>
+            <w:r>
+              <w:rPr>
+                <w:sz w:val="18"/>
+              </w:rPr>
+              <w:t>État du plafond (entrée)'</w:t>
+            </w:r>
+            <w:r>
+              <w:rPr>
+                <w:sz w:val="18"/>
+              </w:rPr>
+              <w:t>}</w:t>
             </w:r>
           </w:p>
         </w:tc>
@@ -5715,7 +6393,31 @@
               <w:rPr>
                 <w:sz w:val="18"/>
               </w:rPr>
-              <w:t>${}</w:t>
+              <w:t>${</w:t>
+            </w:r>
+            <w:r>
+              <w:rPr>
+                <w:sz w:val="18"/>
+              </w:rPr>
+              <w:t>État du plafond (</w:t>
+            </w:r>
+            <w:r>
+              <w:rPr>
+                <w:sz w:val="18"/>
+              </w:rPr>
+              <w:t>sortie</w:t>
+            </w:r>
+            <w:r>
+              <w:rPr>
+                <w:sz w:val="18"/>
+              </w:rPr>
+              <w:t>)'</w:t>
+            </w:r>
+            <w:r>
+              <w:rPr>
+                <w:sz w:val="18"/>
+              </w:rPr>
+              <w:t>}</w:t>
             </w:r>
           </w:p>
         </w:tc>
@@ -5743,7 +6445,19 @@
               <w:rPr>
                 <w:sz w:val="18"/>
               </w:rPr>
-              <w:t>${}</w:t>
+              <w:t>${</w:t>
+            </w:r>
+            <w:r>
+              <w:rPr>
+                <w:sz w:val="18"/>
+              </w:rPr>
+              <w:t xml:space="preserve">plafond de la salle de bain </w:t>
+            </w:r>
+            <w:r>
+              <w:rPr>
+                <w:sz w:val="18"/>
+              </w:rPr>
+              <w:t>2}</w:t>
             </w:r>
           </w:p>
         </w:tc>
@@ -5804,7 +6518,19 @@
               <w:rPr>
                 <w:sz w:val="18"/>
               </w:rPr>
-              <w:t>${}</w:t>
+              <w:t>${</w:t>
+            </w:r>
+            <w:r>
+              <w:rPr>
+                <w:sz w:val="18"/>
+              </w:rPr>
+              <w:t>État de l'éclairage (entrée)</w:t>
+            </w:r>
+            <w:r>
+              <w:rPr>
+                <w:sz w:val="18"/>
+              </w:rPr>
+              <w:t>}</w:t>
             </w:r>
           </w:p>
         </w:tc>
@@ -5832,7 +6558,31 @@
               <w:rPr>
                 <w:sz w:val="18"/>
               </w:rPr>
-              <w:t>${}</w:t>
+              <w:t>${</w:t>
+            </w:r>
+            <w:r>
+              <w:rPr>
+                <w:sz w:val="18"/>
+              </w:rPr>
+              <w:t>État de l'éclairage (</w:t>
+            </w:r>
+            <w:r>
+              <w:rPr>
+                <w:sz w:val="18"/>
+              </w:rPr>
+              <w:t>sortie</w:t>
+            </w:r>
+            <w:r>
+              <w:rPr>
+                <w:sz w:val="18"/>
+              </w:rPr>
+              <w:t>)</w:t>
+            </w:r>
+            <w:r>
+              <w:rPr>
+                <w:sz w:val="18"/>
+              </w:rPr>
+              <w:t>}</w:t>
             </w:r>
           </w:p>
         </w:tc>
@@ -5860,7 +6610,19 @@
               <w:rPr>
                 <w:sz w:val="18"/>
               </w:rPr>
-              <w:t>${}</w:t>
+              <w:t>${</w:t>
+            </w:r>
+            <w:r>
+              <w:rPr>
+                <w:sz w:val="18"/>
+              </w:rPr>
+              <w:t xml:space="preserve">Éclairage salle de bain </w:t>
+            </w:r>
+            <w:r>
+              <w:rPr>
+                <w:sz w:val="18"/>
+              </w:rPr>
+              <w:t>2}</w:t>
             </w:r>
           </w:p>
         </w:tc>
@@ -5920,8 +6682,16 @@
             <w:r>
               <w:rPr>
                 <w:sz w:val="18"/>
-              </w:rPr>
-              <w:t>${}</w:t>
+                <w:szCs w:val="18"/>
+              </w:rPr>
+              <w:t>${État de la prise (entrée)</w:t>
+            </w:r>
+            <w:r>
+              <w:rPr>
+                <w:sz w:val="18"/>
+                <w:szCs w:val="18"/>
+              </w:rPr>
+              <w:t>}</w:t>
             </w:r>
           </w:p>
         </w:tc>
@@ -5948,8 +6718,30 @@
             <w:r>
               <w:rPr>
                 <w:sz w:val="18"/>
-              </w:rPr>
-              <w:t>${}</w:t>
+                <w:szCs w:val="18"/>
+              </w:rPr>
+              <w:t>${État de la prise (</w:t>
+            </w:r>
+            <w:r>
+              <w:rPr>
+                <w:sz w:val="18"/>
+                <w:szCs w:val="18"/>
+              </w:rPr>
+              <w:t>sortie</w:t>
+            </w:r>
+            <w:r>
+              <w:rPr>
+                <w:sz w:val="18"/>
+                <w:szCs w:val="18"/>
+              </w:rPr>
+              <w:t>)</w:t>
+            </w:r>
+            <w:r>
+              <w:rPr>
+                <w:sz w:val="18"/>
+                <w:szCs w:val="18"/>
+              </w:rPr>
+              <w:t>}</w:t>
             </w:r>
           </w:p>
         </w:tc>
@@ -5983,7 +6775,22 @@
               <w:rPr>
                 <w:sz w:val="18"/>
               </w:rPr>
-              <w:t>${}</w:t>
+              <w:t>${</w:t>
+            </w:r>
+            <w:r>
+              <w:t>N</w:t>
+            </w:r>
+            <w:r>
+              <w:rPr>
+                <w:sz w:val="18"/>
+              </w:rPr>
+              <w:t>ombre de prises salle de bain</w:t>
+            </w:r>
+            <w:r>
+              <w:rPr>
+                <w:sz w:val="18"/>
+              </w:rPr>
+              <w:t>2}</w:t>
             </w:r>
             <w:r>
               <w:rPr>
@@ -6070,7 +6877,19 @@
               <w:rPr>
                 <w:sz w:val="18"/>
               </w:rPr>
-              <w:t>${}</w:t>
+              <w:t>${</w:t>
+            </w:r>
+            <w:r>
+              <w:rPr>
+                <w:sz w:val="18"/>
+              </w:rPr>
+              <w:t>État du lavabo (entrée)</w:t>
+            </w:r>
+            <w:r>
+              <w:rPr>
+                <w:sz w:val="18"/>
+              </w:rPr>
+              <w:t>}</w:t>
             </w:r>
           </w:p>
         </w:tc>
@@ -6098,7 +6917,31 @@
               <w:rPr>
                 <w:sz w:val="18"/>
               </w:rPr>
-              <w:t>${}</w:t>
+              <w:t>${</w:t>
+            </w:r>
+            <w:r>
+              <w:rPr>
+                <w:sz w:val="18"/>
+              </w:rPr>
+              <w:t>État du lavabo (</w:t>
+            </w:r>
+            <w:r>
+              <w:rPr>
+                <w:sz w:val="18"/>
+              </w:rPr>
+              <w:t>sortie</w:t>
+            </w:r>
+            <w:r>
+              <w:rPr>
+                <w:sz w:val="18"/>
+              </w:rPr>
+              <w:t>)</w:t>
+            </w:r>
+            <w:r>
+              <w:rPr>
+                <w:sz w:val="18"/>
+              </w:rPr>
+              <w:t>}</w:t>
             </w:r>
           </w:p>
         </w:tc>
@@ -6126,7 +6969,19 @@
               <w:rPr>
                 <w:sz w:val="18"/>
               </w:rPr>
-              <w:t>${}</w:t>
+              <w:t>${</w:t>
+            </w:r>
+            <w:r>
+              <w:rPr>
+                <w:sz w:val="18"/>
+              </w:rPr>
+              <w:t xml:space="preserve">Lavabo salle de bain </w:t>
+            </w:r>
+            <w:r>
+              <w:rPr>
+                <w:sz w:val="18"/>
+              </w:rPr>
+              <w:t>2}</w:t>
             </w:r>
           </w:p>
         </w:tc>
@@ -6187,7 +7042,19 @@
               <w:rPr>
                 <w:sz w:val="18"/>
               </w:rPr>
-              <w:t>${}</w:t>
+              <w:t>${</w:t>
+            </w:r>
+            <w:r>
+              <w:rPr>
+                <w:sz w:val="18"/>
+              </w:rPr>
+              <w:t>État de la baignoire (entrée</w:t>
+            </w:r>
+            <w:r>
+              <w:rPr>
+                <w:sz w:val="18"/>
+              </w:rPr>
+              <w:t>}</w:t>
             </w:r>
           </w:p>
         </w:tc>
@@ -6215,7 +7082,19 @@
               <w:rPr>
                 <w:sz w:val="18"/>
               </w:rPr>
-              <w:t>${}</w:t>
+              <w:t>${</w:t>
+            </w:r>
+            <w:r>
+              <w:rPr>
+                <w:sz w:val="18"/>
+              </w:rPr>
+              <w:t>État de la baignoire (</w:t>
+            </w:r>
+            <w:r>
+              <w:rPr>
+                <w:sz w:val="18"/>
+              </w:rPr>
+              <w:t>sortie}</w:t>
             </w:r>
           </w:p>
         </w:tc>
@@ -6243,7 +7122,19 @@
               <w:rPr>
                 <w:sz w:val="18"/>
               </w:rPr>
-              <w:t>${}</w:t>
+              <w:t>${</w:t>
+            </w:r>
+            <w:r>
+              <w:rPr>
+                <w:sz w:val="18"/>
+              </w:rPr>
+              <w:t xml:space="preserve">Baignoire salle de bain </w:t>
+            </w:r>
+            <w:r>
+              <w:rPr>
+                <w:sz w:val="18"/>
+              </w:rPr>
+              <w:t>2}</w:t>
             </w:r>
           </w:p>
         </w:tc>
@@ -6304,7 +7195,19 @@
               <w:rPr>
                 <w:sz w:val="18"/>
               </w:rPr>
-              <w:t>${}</w:t>
+              <w:t>${</w:t>
+            </w:r>
+            <w:r>
+              <w:rPr>
+                <w:sz w:val="18"/>
+              </w:rPr>
+              <w:t>État des WC (entrée)</w:t>
+            </w:r>
+            <w:r>
+              <w:rPr>
+                <w:sz w:val="18"/>
+              </w:rPr>
+              <w:t>}</w:t>
             </w:r>
           </w:p>
         </w:tc>
@@ -6332,7 +7235,31 @@
               <w:rPr>
                 <w:sz w:val="18"/>
               </w:rPr>
-              <w:t>${}</w:t>
+              <w:t>${</w:t>
+            </w:r>
+            <w:r>
+              <w:rPr>
+                <w:sz w:val="18"/>
+              </w:rPr>
+              <w:t>État des WC (</w:t>
+            </w:r>
+            <w:r>
+              <w:rPr>
+                <w:sz w:val="18"/>
+              </w:rPr>
+              <w:t>sortie</w:t>
+            </w:r>
+            <w:r>
+              <w:rPr>
+                <w:sz w:val="18"/>
+              </w:rPr>
+              <w:t>)</w:t>
+            </w:r>
+            <w:r>
+              <w:rPr>
+                <w:sz w:val="18"/>
+              </w:rPr>
+              <w:t>}</w:t>
             </w:r>
           </w:p>
         </w:tc>
@@ -6360,7 +7287,19 @@
               <w:rPr>
                 <w:sz w:val="18"/>
               </w:rPr>
-              <w:t>${}</w:t>
+              <w:t>${</w:t>
+            </w:r>
+            <w:r>
+              <w:rPr>
+                <w:sz w:val="18"/>
+              </w:rPr>
+              <w:t xml:space="preserve">WC salle de bain </w:t>
+            </w:r>
+            <w:r>
+              <w:rPr>
+                <w:sz w:val="18"/>
+              </w:rPr>
+              <w:t>2}</w:t>
             </w:r>
           </w:p>
         </w:tc>
@@ -6419,7 +7358,19 @@
               <w:rPr>
                 <w:sz w:val="18"/>
               </w:rPr>
-              <w:t>${}</w:t>
+              <w:t>${</w:t>
+            </w:r>
+            <w:r>
+              <w:rPr>
+                <w:sz w:val="18"/>
+              </w:rPr>
+              <w:t>État du mur (entrée)</w:t>
+            </w:r>
+            <w:r>
+              <w:rPr>
+                <w:sz w:val="18"/>
+              </w:rPr>
+              <w:t>}</w:t>
             </w:r>
           </w:p>
         </w:tc>
@@ -6446,7 +7397,31 @@
               <w:rPr>
                 <w:sz w:val="18"/>
               </w:rPr>
-              <w:t>${}</w:t>
+              <w:t>${</w:t>
+            </w:r>
+            <w:r>
+              <w:rPr>
+                <w:sz w:val="18"/>
+              </w:rPr>
+              <w:t>État du mur (</w:t>
+            </w:r>
+            <w:r>
+              <w:rPr>
+                <w:sz w:val="18"/>
+              </w:rPr>
+              <w:t>sortie</w:t>
+            </w:r>
+            <w:r>
+              <w:rPr>
+                <w:sz w:val="18"/>
+              </w:rPr>
+              <w:t>)</w:t>
+            </w:r>
+            <w:r>
+              <w:rPr>
+                <w:sz w:val="18"/>
+              </w:rPr>
+              <w:t>}</w:t>
             </w:r>
           </w:p>
         </w:tc>
@@ -6473,7 +7448,19 @@
               <w:rPr>
                 <w:sz w:val="18"/>
               </w:rPr>
-              <w:t>${}</w:t>
+              <w:t>${</w:t>
+            </w:r>
+            <w:r>
+              <w:rPr>
+                <w:sz w:val="18"/>
+              </w:rPr>
+              <w:t xml:space="preserve">Mur salle de bain </w:t>
+            </w:r>
+            <w:r>
+              <w:rPr>
+                <w:sz w:val="18"/>
+              </w:rPr>
+              <w:t>2}</w:t>
             </w:r>
           </w:p>
         </w:tc>
@@ -6821,7 +7808,19 @@
               <w:rPr>
                 <w:sz w:val="18"/>
               </w:rPr>
-              <w:t>${}</w:t>
+              <w:t>${</w:t>
+            </w:r>
+            <w:r>
+              <w:rPr>
+                <w:sz w:val="18"/>
+              </w:rPr>
+              <w:t>'État du mur 1 (entrée)</w:t>
+            </w:r>
+            <w:r>
+              <w:rPr>
+                <w:sz w:val="18"/>
+              </w:rPr>
+              <w:t>}</w:t>
             </w:r>
           </w:p>
         </w:tc>
@@ -6849,7 +7848,31 @@
               <w:rPr>
                 <w:sz w:val="18"/>
               </w:rPr>
-              <w:t>${}</w:t>
+              <w:t>${</w:t>
+            </w:r>
+            <w:r>
+              <w:rPr>
+                <w:sz w:val="18"/>
+              </w:rPr>
+              <w:t>'État du mur 1 (</w:t>
+            </w:r>
+            <w:r>
+              <w:rPr>
+                <w:sz w:val="18"/>
+              </w:rPr>
+              <w:t>sortie</w:t>
+            </w:r>
+            <w:r>
+              <w:rPr>
+                <w:sz w:val="18"/>
+              </w:rPr>
+              <w:t>)</w:t>
+            </w:r>
+            <w:r>
+              <w:rPr>
+                <w:sz w:val="18"/>
+              </w:rPr>
+              <w:t>}</w:t>
             </w:r>
           </w:p>
         </w:tc>
@@ -6877,7 +7900,19 @@
               <w:rPr>
                 <w:sz w:val="18"/>
               </w:rPr>
-              <w:t>${}</w:t>
+              <w:t>${</w:t>
+            </w:r>
+            <w:r>
+              <w:rPr>
+                <w:sz w:val="18"/>
+              </w:rPr>
+              <w:t>Mur chambre 1</w:t>
+            </w:r>
+            <w:r>
+              <w:rPr>
+                <w:sz w:val="18"/>
+              </w:rPr>
+              <w:t>}</w:t>
             </w:r>
           </w:p>
         </w:tc>
@@ -6938,7 +7973,19 @@
               <w:rPr>
                 <w:sz w:val="18"/>
               </w:rPr>
-              <w:t>${}</w:t>
+              <w:t>${</w:t>
+            </w:r>
+            <w:r>
+              <w:rPr>
+                <w:sz w:val="18"/>
+              </w:rPr>
+              <w:t>État du sol 1 (entrée)</w:t>
+            </w:r>
+            <w:r>
+              <w:rPr>
+                <w:sz w:val="18"/>
+              </w:rPr>
+              <w:t>}</w:t>
             </w:r>
           </w:p>
         </w:tc>
@@ -6966,7 +8013,19 @@
               <w:rPr>
                 <w:sz w:val="18"/>
               </w:rPr>
-              <w:t>${}</w:t>
+              <w:t>${</w:t>
+            </w:r>
+            <w:r>
+              <w:rPr>
+                <w:sz w:val="18"/>
+              </w:rPr>
+              <w:t>État du sol 1 (sortie)</w:t>
+            </w:r>
+            <w:r>
+              <w:rPr>
+                <w:sz w:val="18"/>
+              </w:rPr>
+              <w:t>}</w:t>
             </w:r>
           </w:p>
         </w:tc>
@@ -6994,7 +8053,19 @@
               <w:rPr>
                 <w:sz w:val="18"/>
               </w:rPr>
-              <w:t>${}</w:t>
+              <w:t>${</w:t>
+            </w:r>
+            <w:r>
+              <w:rPr>
+                <w:sz w:val="18"/>
+              </w:rPr>
+              <w:t>solChambre1</w:t>
+            </w:r>
+            <w:r>
+              <w:rPr>
+                <w:sz w:val="18"/>
+              </w:rPr>
+              <w:t>}</w:t>
             </w:r>
           </w:p>
         </w:tc>
@@ -7055,7 +8126,31 @@
               <w:rPr>
                 <w:sz w:val="18"/>
               </w:rPr>
-              <w:t>${}</w:t>
+              <w:t>${</w:t>
+            </w:r>
+            <w:r>
+              <w:rPr>
+                <w:sz w:val="18"/>
+              </w:rPr>
+              <w:t xml:space="preserve">État des Vitrage et </w:t>
+            </w:r>
+            <w:r>
+              <w:rPr>
+                <w:sz w:val="18"/>
+              </w:rPr>
+              <w:t>volets 1</w:t>
+            </w:r>
+            <w:r>
+              <w:rPr>
+                <w:sz w:val="18"/>
+              </w:rPr>
+              <w:t xml:space="preserve"> (entrée)</w:t>
+            </w:r>
+            <w:r>
+              <w:rPr>
+                <w:sz w:val="18"/>
+              </w:rPr>
+              <w:t>}</w:t>
             </w:r>
           </w:p>
         </w:tc>
@@ -7083,7 +8178,31 @@
               <w:rPr>
                 <w:sz w:val="18"/>
               </w:rPr>
-              <w:t>${}</w:t>
+              <w:t>${</w:t>
+            </w:r>
+            <w:r>
+              <w:rPr>
+                <w:sz w:val="18"/>
+              </w:rPr>
+              <w:t>État des Vitrage et volets 1 (</w:t>
+            </w:r>
+            <w:r>
+              <w:rPr>
+                <w:sz w:val="18"/>
+              </w:rPr>
+              <w:t>sortie</w:t>
+            </w:r>
+            <w:r>
+              <w:rPr>
+                <w:sz w:val="18"/>
+              </w:rPr>
+              <w:t>)</w:t>
+            </w:r>
+            <w:r>
+              <w:rPr>
+                <w:sz w:val="18"/>
+              </w:rPr>
+              <w:t>}</w:t>
             </w:r>
           </w:p>
         </w:tc>
@@ -7111,7 +8230,19 @@
               <w:rPr>
                 <w:sz w:val="18"/>
               </w:rPr>
-              <w:t>${}</w:t>
+              <w:t>${</w:t>
+            </w:r>
+            <w:r>
+              <w:rPr>
+                <w:sz w:val="18"/>
+              </w:rPr>
+              <w:t>vitrages1</w:t>
+            </w:r>
+            <w:r>
+              <w:rPr>
+                <w:sz w:val="18"/>
+              </w:rPr>
+              <w:t>}</w:t>
             </w:r>
           </w:p>
         </w:tc>
@@ -7172,7 +8303,19 @@
               <w:rPr>
                 <w:sz w:val="18"/>
               </w:rPr>
-              <w:t>${}</w:t>
+              <w:t>${</w:t>
+            </w:r>
+            <w:r>
+              <w:rPr>
+                <w:sz w:val="18"/>
+              </w:rPr>
+              <w:t>État des plafonds de la chambre 1 (entrée)</w:t>
+            </w:r>
+            <w:r>
+              <w:rPr>
+                <w:sz w:val="18"/>
+              </w:rPr>
+              <w:t>}</w:t>
             </w:r>
           </w:p>
         </w:tc>
@@ -7200,7 +8343,19 @@
               <w:rPr>
                 <w:sz w:val="18"/>
               </w:rPr>
-              <w:t>${}</w:t>
+              <w:t>${</w:t>
+            </w:r>
+            <w:r>
+              <w:rPr>
+                <w:sz w:val="18"/>
+              </w:rPr>
+              <w:t>État des plafonds de la chambre 1 (sortie)</w:t>
+            </w:r>
+            <w:r>
+              <w:rPr>
+                <w:sz w:val="18"/>
+              </w:rPr>
+              <w:t>}</w:t>
             </w:r>
           </w:p>
         </w:tc>
@@ -7228,7 +8383,19 @@
               <w:rPr>
                 <w:sz w:val="18"/>
               </w:rPr>
-              <w:t>${}</w:t>
+              <w:t>${</w:t>
+            </w:r>
+            <w:r>
+              <w:rPr>
+                <w:sz w:val="18"/>
+              </w:rPr>
+              <w:t>plafond1</w:t>
+            </w:r>
+            <w:r>
+              <w:rPr>
+                <w:sz w:val="18"/>
+              </w:rPr>
+              <w:t>}</w:t>
             </w:r>
           </w:p>
         </w:tc>
@@ -7289,7 +8456,27 @@
               <w:rPr>
                 <w:sz w:val="18"/>
               </w:rPr>
-              <w:t>${}</w:t>
+              <w:t>${</w:t>
+            </w:r>
+            <w:proofErr w:type="spellStart"/>
+            <w:r>
+              <w:rPr>
+                <w:sz w:val="18"/>
+              </w:rPr>
+              <w:t>eclairage</w:t>
+            </w:r>
+            <w:proofErr w:type="spellEnd"/>
+            <w:r>
+              <w:rPr>
+                <w:sz w:val="18"/>
+              </w:rPr>
+              <w:t xml:space="preserve"> de la chambre 1 (entrée)</w:t>
+            </w:r>
+            <w:r>
+              <w:rPr>
+                <w:sz w:val="18"/>
+              </w:rPr>
+              <w:t>}</w:t>
             </w:r>
           </w:p>
         </w:tc>
@@ -7317,7 +8504,27 @@
               <w:rPr>
                 <w:sz w:val="18"/>
               </w:rPr>
-              <w:t>${}</w:t>
+              <w:t>${</w:t>
+            </w:r>
+            <w:proofErr w:type="spellStart"/>
+            <w:r>
+              <w:rPr>
+                <w:sz w:val="18"/>
+              </w:rPr>
+              <w:t>eclairage</w:t>
+            </w:r>
+            <w:proofErr w:type="spellEnd"/>
+            <w:r>
+              <w:rPr>
+                <w:sz w:val="18"/>
+              </w:rPr>
+              <w:t xml:space="preserve"> de la chambre 1 (sortie)</w:t>
+            </w:r>
+            <w:r>
+              <w:rPr>
+                <w:sz w:val="18"/>
+              </w:rPr>
+              <w:t>}</w:t>
             </w:r>
           </w:p>
         </w:tc>
@@ -7345,7 +8552,19 @@
               <w:rPr>
                 <w:sz w:val="18"/>
               </w:rPr>
-              <w:t>${}</w:t>
+              <w:t>${</w:t>
+            </w:r>
+            <w:r>
+              <w:rPr>
+                <w:sz w:val="18"/>
+              </w:rPr>
+              <w:t>eclairageChambre1</w:t>
+            </w:r>
+            <w:r>
+              <w:rPr>
+                <w:sz w:val="18"/>
+              </w:rPr>
+              <w:t>}</w:t>
             </w:r>
           </w:p>
         </w:tc>
@@ -7394,7 +8613,33 @@
               <w:rPr>
                 <w:sz w:val="18"/>
               </w:rPr>
-              <w:t xml:space="preserve">Nombre : </w:t>
+              <w:t>Nombre : ${</w:t>
+            </w:r>
+            <w:r>
+              <w:rPr>
+                <w:sz w:val="18"/>
+              </w:rPr>
+              <w:t xml:space="preserve">nombre des plafonds </w:t>
+            </w:r>
+            <w:proofErr w:type="spellStart"/>
+            <w:r>
+              <w:rPr>
+                <w:sz w:val="18"/>
+              </w:rPr>
+              <w:t>electrique</w:t>
+            </w:r>
+            <w:proofErr w:type="spellEnd"/>
+            <w:r>
+              <w:rPr>
+                <w:sz w:val="18"/>
+              </w:rPr>
+              <w:t xml:space="preserve"> chambre 1</w:t>
+            </w:r>
+            <w:r>
+              <w:rPr>
+                <w:sz w:val="18"/>
+              </w:rPr>
+              <w:t>}</w:t>
             </w:r>
             <w:r>
               <w:rPr>
@@ -7430,7 +8675,33 @@
               <w:rPr>
                 <w:sz w:val="18"/>
               </w:rPr>
-              <w:t>${}</w:t>
+              <w:t>${</w:t>
+            </w:r>
+            <w:r>
+              <w:rPr>
+                <w:sz w:val="18"/>
+              </w:rPr>
+              <w:t xml:space="preserve">État des plafonds </w:t>
+            </w:r>
+            <w:proofErr w:type="spellStart"/>
+            <w:r>
+              <w:rPr>
+                <w:sz w:val="18"/>
+              </w:rPr>
+              <w:t>electrique</w:t>
+            </w:r>
+            <w:proofErr w:type="spellEnd"/>
+            <w:r>
+              <w:rPr>
+                <w:sz w:val="18"/>
+              </w:rPr>
+              <w:t xml:space="preserve"> chambre 1 (entrée)</w:t>
+            </w:r>
+            <w:r>
+              <w:rPr>
+                <w:sz w:val="18"/>
+              </w:rPr>
+              <w:t>}</w:t>
             </w:r>
           </w:p>
         </w:tc>
@@ -7458,7 +8729,33 @@
               <w:rPr>
                 <w:sz w:val="18"/>
               </w:rPr>
-              <w:t>${}</w:t>
+              <w:t>${</w:t>
+            </w:r>
+            <w:r>
+              <w:rPr>
+                <w:sz w:val="18"/>
+              </w:rPr>
+              <w:t xml:space="preserve">État des plafonds </w:t>
+            </w:r>
+            <w:proofErr w:type="spellStart"/>
+            <w:r>
+              <w:rPr>
+                <w:sz w:val="18"/>
+              </w:rPr>
+              <w:t>electrique</w:t>
+            </w:r>
+            <w:proofErr w:type="spellEnd"/>
+            <w:r>
+              <w:rPr>
+                <w:sz w:val="18"/>
+              </w:rPr>
+              <w:t xml:space="preserve"> chambre 1 (sortie)</w:t>
+            </w:r>
+            <w:r>
+              <w:rPr>
+                <w:sz w:val="18"/>
+              </w:rPr>
+              <w:t>}</w:t>
             </w:r>
           </w:p>
         </w:tc>
@@ -7486,7 +8783,19 @@
               <w:rPr>
                 <w:sz w:val="18"/>
               </w:rPr>
-              <w:t>${}</w:t>
+              <w:t>${</w:t>
+            </w:r>
+            <w:r>
+              <w:rPr>
+                <w:sz w:val="18"/>
+              </w:rPr>
+              <w:t>plafondElectrique1</w:t>
+            </w:r>
+            <w:r>
+              <w:rPr>
+                <w:sz w:val="18"/>
+              </w:rPr>
+              <w:t>}</w:t>
             </w:r>
           </w:p>
         </w:tc>
@@ -7834,7 +9143,31 @@
               <w:rPr>
                 <w:sz w:val="18"/>
               </w:rPr>
-              <w:t>${}</w:t>
+              <w:t>${</w:t>
+            </w:r>
+            <w:r>
+              <w:rPr>
+                <w:sz w:val="18"/>
+              </w:rPr>
+              <w:t xml:space="preserve">'État du mur </w:t>
+            </w:r>
+            <w:r>
+              <w:rPr>
+                <w:sz w:val="18"/>
+              </w:rPr>
+              <w:t>2</w:t>
+            </w:r>
+            <w:r>
+              <w:rPr>
+                <w:sz w:val="18"/>
+              </w:rPr>
+              <w:t xml:space="preserve"> (entrée)</w:t>
+            </w:r>
+            <w:r>
+              <w:rPr>
+                <w:sz w:val="18"/>
+              </w:rPr>
+              <w:t>}</w:t>
             </w:r>
           </w:p>
         </w:tc>
@@ -7862,7 +9195,43 @@
               <w:rPr>
                 <w:sz w:val="18"/>
               </w:rPr>
-              <w:t>${}</w:t>
+              <w:t>${</w:t>
+            </w:r>
+            <w:r>
+              <w:rPr>
+                <w:sz w:val="18"/>
+              </w:rPr>
+              <w:t xml:space="preserve">'État du mur </w:t>
+            </w:r>
+            <w:r>
+              <w:rPr>
+                <w:sz w:val="18"/>
+              </w:rPr>
+              <w:t>2</w:t>
+            </w:r>
+            <w:r>
+              <w:rPr>
+                <w:sz w:val="18"/>
+              </w:rPr>
+              <w:t xml:space="preserve"> (</w:t>
+            </w:r>
+            <w:r>
+              <w:rPr>
+                <w:sz w:val="18"/>
+              </w:rPr>
+              <w:t>sortie</w:t>
+            </w:r>
+            <w:r>
+              <w:rPr>
+                <w:sz w:val="18"/>
+              </w:rPr>
+              <w:t>)</w:t>
+            </w:r>
+            <w:r>
+              <w:rPr>
+                <w:sz w:val="18"/>
+              </w:rPr>
+              <w:t>}</w:t>
             </w:r>
           </w:p>
         </w:tc>
@@ -7890,7 +9259,25 @@
               <w:rPr>
                 <w:sz w:val="18"/>
               </w:rPr>
-              <w:t>${}</w:t>
+              <w:t>${</w:t>
+            </w:r>
+            <w:r>
+              <w:rPr>
+                <w:sz w:val="18"/>
+              </w:rPr>
+              <w:t xml:space="preserve">Mur chambre </w:t>
+            </w:r>
+            <w:r>
+              <w:rPr>
+                <w:sz w:val="18"/>
+              </w:rPr>
+              <w:t>2</w:t>
+            </w:r>
+            <w:r>
+              <w:rPr>
+                <w:sz w:val="18"/>
+              </w:rPr>
+              <w:t>}</w:t>
             </w:r>
           </w:p>
         </w:tc>
@@ -7951,7 +9338,31 @@
               <w:rPr>
                 <w:sz w:val="18"/>
               </w:rPr>
-              <w:t>${}</w:t>
+              <w:t>${</w:t>
+            </w:r>
+            <w:r>
+              <w:rPr>
+                <w:sz w:val="18"/>
+              </w:rPr>
+              <w:t xml:space="preserve">État du sol </w:t>
+            </w:r>
+            <w:r>
+              <w:rPr>
+                <w:sz w:val="18"/>
+              </w:rPr>
+              <w:t>2</w:t>
+            </w:r>
+            <w:r>
+              <w:rPr>
+                <w:sz w:val="18"/>
+              </w:rPr>
+              <w:t xml:space="preserve"> (entrée)</w:t>
+            </w:r>
+            <w:r>
+              <w:rPr>
+                <w:sz w:val="18"/>
+              </w:rPr>
+              <w:t>}</w:t>
             </w:r>
           </w:p>
         </w:tc>
@@ -7979,7 +9390,31 @@
               <w:rPr>
                 <w:sz w:val="18"/>
               </w:rPr>
-              <w:t>${}</w:t>
+              <w:t>${</w:t>
+            </w:r>
+            <w:r>
+              <w:rPr>
+                <w:sz w:val="18"/>
+              </w:rPr>
+              <w:t xml:space="preserve">État du sol </w:t>
+            </w:r>
+            <w:r>
+              <w:rPr>
+                <w:sz w:val="18"/>
+              </w:rPr>
+              <w:t>2</w:t>
+            </w:r>
+            <w:r>
+              <w:rPr>
+                <w:sz w:val="18"/>
+              </w:rPr>
+              <w:t xml:space="preserve"> (sortie)</w:t>
+            </w:r>
+            <w:r>
+              <w:rPr>
+                <w:sz w:val="18"/>
+              </w:rPr>
+              <w:t>}</w:t>
             </w:r>
           </w:p>
         </w:tc>
@@ -8007,7 +9442,25 @@
               <w:rPr>
                 <w:sz w:val="18"/>
               </w:rPr>
-              <w:t>${}</w:t>
+              <w:t>${</w:t>
+            </w:r>
+            <w:r>
+              <w:rPr>
+                <w:sz w:val="18"/>
+              </w:rPr>
+              <w:t>solChambre</w:t>
+            </w:r>
+            <w:r>
+              <w:rPr>
+                <w:sz w:val="18"/>
+              </w:rPr>
+              <w:t>2</w:t>
+            </w:r>
+            <w:r>
+              <w:rPr>
+                <w:sz w:val="18"/>
+              </w:rPr>
+              <w:t>}</w:t>
             </w:r>
           </w:p>
         </w:tc>
@@ -8068,7 +9521,31 @@
               <w:rPr>
                 <w:sz w:val="18"/>
               </w:rPr>
-              <w:t>${}</w:t>
+              <w:t>${</w:t>
+            </w:r>
+            <w:r>
+              <w:rPr>
+                <w:sz w:val="18"/>
+              </w:rPr>
+              <w:t xml:space="preserve">État des Vitrage et volets </w:t>
+            </w:r>
+            <w:r>
+              <w:rPr>
+                <w:sz w:val="18"/>
+              </w:rPr>
+              <w:t>2</w:t>
+            </w:r>
+            <w:r>
+              <w:rPr>
+                <w:sz w:val="18"/>
+              </w:rPr>
+              <w:t xml:space="preserve"> (entrée)</w:t>
+            </w:r>
+            <w:r>
+              <w:rPr>
+                <w:sz w:val="18"/>
+              </w:rPr>
+              <w:t>}</w:t>
             </w:r>
           </w:p>
         </w:tc>
@@ -8096,7 +9573,43 @@
               <w:rPr>
                 <w:sz w:val="18"/>
               </w:rPr>
-              <w:t>${}</w:t>
+              <w:t>${</w:t>
+            </w:r>
+            <w:r>
+              <w:rPr>
+                <w:sz w:val="18"/>
+              </w:rPr>
+              <w:t xml:space="preserve">État des Vitrage et volets </w:t>
+            </w:r>
+            <w:r>
+              <w:rPr>
+                <w:sz w:val="18"/>
+              </w:rPr>
+              <w:t>2</w:t>
+            </w:r>
+            <w:r>
+              <w:rPr>
+                <w:sz w:val="18"/>
+              </w:rPr>
+              <w:t xml:space="preserve"> (</w:t>
+            </w:r>
+            <w:r>
+              <w:rPr>
+                <w:sz w:val="18"/>
+              </w:rPr>
+              <w:t>sortie</w:t>
+            </w:r>
+            <w:r>
+              <w:rPr>
+                <w:sz w:val="18"/>
+              </w:rPr>
+              <w:t>)</w:t>
+            </w:r>
+            <w:r>
+              <w:rPr>
+                <w:sz w:val="18"/>
+              </w:rPr>
+              <w:t>}</w:t>
             </w:r>
           </w:p>
         </w:tc>
@@ -8124,7 +9637,25 @@
               <w:rPr>
                 <w:sz w:val="18"/>
               </w:rPr>
-              <w:t>${}</w:t>
+              <w:t>${</w:t>
+            </w:r>
+            <w:r>
+              <w:rPr>
+                <w:sz w:val="18"/>
+              </w:rPr>
+              <w:t>vitrages</w:t>
+            </w:r>
+            <w:r>
+              <w:rPr>
+                <w:sz w:val="18"/>
+              </w:rPr>
+              <w:t>2</w:t>
+            </w:r>
+            <w:r>
+              <w:rPr>
+                <w:sz w:val="18"/>
+              </w:rPr>
+              <w:t>}</w:t>
             </w:r>
           </w:p>
         </w:tc>
@@ -8185,7 +9716,31 @@
               <w:rPr>
                 <w:sz w:val="18"/>
               </w:rPr>
-              <w:t>${}</w:t>
+              <w:t>${</w:t>
+            </w:r>
+            <w:r>
+              <w:rPr>
+                <w:sz w:val="18"/>
+              </w:rPr>
+              <w:t xml:space="preserve">État des plafonds de la chambre </w:t>
+            </w:r>
+            <w:r>
+              <w:rPr>
+                <w:sz w:val="18"/>
+              </w:rPr>
+              <w:t>2</w:t>
+            </w:r>
+            <w:r>
+              <w:rPr>
+                <w:sz w:val="18"/>
+              </w:rPr>
+              <w:t xml:space="preserve"> (entrée)</w:t>
+            </w:r>
+            <w:r>
+              <w:rPr>
+                <w:sz w:val="18"/>
+              </w:rPr>
+              <w:t>}</w:t>
             </w:r>
           </w:p>
         </w:tc>
@@ -8213,7 +9768,31 @@
               <w:rPr>
                 <w:sz w:val="18"/>
               </w:rPr>
-              <w:t>${}</w:t>
+              <w:t>${</w:t>
+            </w:r>
+            <w:r>
+              <w:rPr>
+                <w:sz w:val="18"/>
+              </w:rPr>
+              <w:t xml:space="preserve">État des plafonds de la chambre </w:t>
+            </w:r>
+            <w:r>
+              <w:rPr>
+                <w:sz w:val="18"/>
+              </w:rPr>
+              <w:t>2</w:t>
+            </w:r>
+            <w:r>
+              <w:rPr>
+                <w:sz w:val="18"/>
+              </w:rPr>
+              <w:t xml:space="preserve"> (sortie)</w:t>
+            </w:r>
+            <w:r>
+              <w:rPr>
+                <w:sz w:val="18"/>
+              </w:rPr>
+              <w:t>}</w:t>
             </w:r>
           </w:p>
         </w:tc>
@@ -8241,7 +9820,25 @@
               <w:rPr>
                 <w:sz w:val="18"/>
               </w:rPr>
-              <w:t>${}</w:t>
+              <w:t>${</w:t>
+            </w:r>
+            <w:r>
+              <w:rPr>
+                <w:sz w:val="18"/>
+              </w:rPr>
+              <w:t>plafond</w:t>
+            </w:r>
+            <w:r>
+              <w:rPr>
+                <w:sz w:val="18"/>
+              </w:rPr>
+              <w:t>2</w:t>
+            </w:r>
+            <w:r>
+              <w:rPr>
+                <w:sz w:val="18"/>
+              </w:rPr>
+              <w:t>}</w:t>
             </w:r>
           </w:p>
         </w:tc>
@@ -8302,7 +9899,39 @@
               <w:rPr>
                 <w:sz w:val="18"/>
               </w:rPr>
-              <w:t>${}</w:t>
+              <w:t>${</w:t>
+            </w:r>
+            <w:proofErr w:type="spellStart"/>
+            <w:r>
+              <w:rPr>
+                <w:sz w:val="18"/>
+              </w:rPr>
+              <w:t>eclairage</w:t>
+            </w:r>
+            <w:proofErr w:type="spellEnd"/>
+            <w:r>
+              <w:rPr>
+                <w:sz w:val="18"/>
+              </w:rPr>
+              <w:t xml:space="preserve"> de la chambre </w:t>
+            </w:r>
+            <w:r>
+              <w:rPr>
+                <w:sz w:val="18"/>
+              </w:rPr>
+              <w:t>2</w:t>
+            </w:r>
+            <w:r>
+              <w:rPr>
+                <w:sz w:val="18"/>
+              </w:rPr>
+              <w:t xml:space="preserve"> (entrée)</w:t>
+            </w:r>
+            <w:r>
+              <w:rPr>
+                <w:sz w:val="18"/>
+              </w:rPr>
+              <w:t>}</w:t>
             </w:r>
           </w:p>
         </w:tc>
@@ -8330,7 +9959,39 @@
               <w:rPr>
                 <w:sz w:val="18"/>
               </w:rPr>
-              <w:t>${}</w:t>
+              <w:t>${</w:t>
+            </w:r>
+            <w:proofErr w:type="spellStart"/>
+            <w:r>
+              <w:rPr>
+                <w:sz w:val="18"/>
+              </w:rPr>
+              <w:t>eclairage</w:t>
+            </w:r>
+            <w:proofErr w:type="spellEnd"/>
+            <w:r>
+              <w:rPr>
+                <w:sz w:val="18"/>
+              </w:rPr>
+              <w:t xml:space="preserve"> de la chambre </w:t>
+            </w:r>
+            <w:r>
+              <w:rPr>
+                <w:sz w:val="18"/>
+              </w:rPr>
+              <w:t>2</w:t>
+            </w:r>
+            <w:r>
+              <w:rPr>
+                <w:sz w:val="18"/>
+              </w:rPr>
+              <w:t xml:space="preserve"> (sortie)</w:t>
+            </w:r>
+            <w:r>
+              <w:rPr>
+                <w:sz w:val="18"/>
+              </w:rPr>
+              <w:t>}</w:t>
             </w:r>
           </w:p>
         </w:tc>
@@ -8358,7 +10019,25 @@
               <w:rPr>
                 <w:sz w:val="18"/>
               </w:rPr>
-              <w:t>${}</w:t>
+              <w:t>${</w:t>
+            </w:r>
+            <w:r>
+              <w:rPr>
+                <w:sz w:val="18"/>
+              </w:rPr>
+              <w:t>eclairageChambre</w:t>
+            </w:r>
+            <w:r>
+              <w:rPr>
+                <w:sz w:val="18"/>
+              </w:rPr>
+              <w:t>2</w:t>
+            </w:r>
+            <w:r>
+              <w:rPr>
+                <w:sz w:val="18"/>
+              </w:rPr>
+              <w:t>}</w:t>
             </w:r>
           </w:p>
         </w:tc>
@@ -8407,7 +10086,39 @@
               <w:rPr>
                 <w:sz w:val="18"/>
               </w:rPr>
-              <w:t xml:space="preserve">Nombre : </w:t>
+              <w:t>Nombre : ${</w:t>
+            </w:r>
+            <w:r>
+              <w:rPr>
+                <w:sz w:val="18"/>
+              </w:rPr>
+              <w:t xml:space="preserve">nombre des plafonds </w:t>
+            </w:r>
+            <w:proofErr w:type="spellStart"/>
+            <w:r>
+              <w:rPr>
+                <w:sz w:val="18"/>
+              </w:rPr>
+              <w:t>electrique</w:t>
+            </w:r>
+            <w:proofErr w:type="spellEnd"/>
+            <w:r>
+              <w:rPr>
+                <w:sz w:val="18"/>
+              </w:rPr>
+              <w:t xml:space="preserve"> chambre </w:t>
+            </w:r>
+            <w:r>
+              <w:rPr>
+                <w:sz w:val="18"/>
+              </w:rPr>
+              <w:t>2</w:t>
+            </w:r>
+            <w:r>
+              <w:rPr>
+                <w:sz w:val="18"/>
+              </w:rPr>
+              <w:t>}</w:t>
             </w:r>
             <w:r>
               <w:rPr>
@@ -8443,7 +10154,45 @@
               <w:rPr>
                 <w:sz w:val="18"/>
               </w:rPr>
-              <w:t>${}</w:t>
+              <w:t>${</w:t>
+            </w:r>
+            <w:r>
+              <w:rPr>
+                <w:sz w:val="18"/>
+              </w:rPr>
+              <w:t xml:space="preserve">État des plafonds </w:t>
+            </w:r>
+            <w:proofErr w:type="spellStart"/>
+            <w:r>
+              <w:rPr>
+                <w:sz w:val="18"/>
+              </w:rPr>
+              <w:t>electrique</w:t>
+            </w:r>
+            <w:proofErr w:type="spellEnd"/>
+            <w:r>
+              <w:rPr>
+                <w:sz w:val="18"/>
+              </w:rPr>
+              <w:t xml:space="preserve"> chambre </w:t>
+            </w:r>
+            <w:r>
+              <w:rPr>
+                <w:sz w:val="18"/>
+              </w:rPr>
+              <w:t>2</w:t>
+            </w:r>
+            <w:r>
+              <w:rPr>
+                <w:sz w:val="18"/>
+              </w:rPr>
+              <w:t xml:space="preserve"> (entrée)</w:t>
+            </w:r>
+            <w:r>
+              <w:rPr>
+                <w:sz w:val="18"/>
+              </w:rPr>
+              <w:t>}</w:t>
             </w:r>
           </w:p>
         </w:tc>
@@ -8471,7 +10220,45 @@
               <w:rPr>
                 <w:sz w:val="18"/>
               </w:rPr>
-              <w:t>${}</w:t>
+              <w:t>${</w:t>
+            </w:r>
+            <w:r>
+              <w:rPr>
+                <w:sz w:val="18"/>
+              </w:rPr>
+              <w:t xml:space="preserve">État des plafonds </w:t>
+            </w:r>
+            <w:proofErr w:type="spellStart"/>
+            <w:r>
+              <w:rPr>
+                <w:sz w:val="18"/>
+              </w:rPr>
+              <w:t>electrique</w:t>
+            </w:r>
+            <w:proofErr w:type="spellEnd"/>
+            <w:r>
+              <w:rPr>
+                <w:sz w:val="18"/>
+              </w:rPr>
+              <w:t xml:space="preserve"> chambre </w:t>
+            </w:r>
+            <w:r>
+              <w:rPr>
+                <w:sz w:val="18"/>
+              </w:rPr>
+              <w:t>2</w:t>
+            </w:r>
+            <w:r>
+              <w:rPr>
+                <w:sz w:val="18"/>
+              </w:rPr>
+              <w:t xml:space="preserve"> (sortie)</w:t>
+            </w:r>
+            <w:r>
+              <w:rPr>
+                <w:sz w:val="18"/>
+              </w:rPr>
+              <w:t>}</w:t>
             </w:r>
           </w:p>
         </w:tc>
@@ -8499,7 +10286,25 @@
               <w:rPr>
                 <w:sz w:val="18"/>
               </w:rPr>
-              <w:t>${}</w:t>
+              <w:t>${</w:t>
+            </w:r>
+            <w:r>
+              <w:rPr>
+                <w:sz w:val="18"/>
+              </w:rPr>
+              <w:t>plafondElectrique</w:t>
+            </w:r>
+            <w:r>
+              <w:rPr>
+                <w:sz w:val="18"/>
+              </w:rPr>
+              <w:t>2</w:t>
+            </w:r>
+            <w:r>
+              <w:rPr>
+                <w:sz w:val="18"/>
+              </w:rPr>
+              <w:t>}</w:t>
             </w:r>
           </w:p>
         </w:tc>
@@ -8855,7 +10660,31 @@
               <w:rPr>
                 <w:sz w:val="18"/>
               </w:rPr>
-              <w:t>${}</w:t>
+              <w:t>${</w:t>
+            </w:r>
+            <w:r>
+              <w:rPr>
+                <w:sz w:val="18"/>
+              </w:rPr>
+              <w:t xml:space="preserve">'État du mur </w:t>
+            </w:r>
+            <w:r>
+              <w:rPr>
+                <w:sz w:val="18"/>
+              </w:rPr>
+              <w:t>3</w:t>
+            </w:r>
+            <w:r>
+              <w:rPr>
+                <w:sz w:val="18"/>
+              </w:rPr>
+              <w:t xml:space="preserve"> (entrée)</w:t>
+            </w:r>
+            <w:r>
+              <w:rPr>
+                <w:sz w:val="18"/>
+              </w:rPr>
+              <w:t>}</w:t>
             </w:r>
           </w:p>
         </w:tc>
@@ -8883,7 +10712,43 @@
               <w:rPr>
                 <w:sz w:val="18"/>
               </w:rPr>
-              <w:t>${}</w:t>
+              <w:t>${</w:t>
+            </w:r>
+            <w:r>
+              <w:rPr>
+                <w:sz w:val="18"/>
+              </w:rPr>
+              <w:t xml:space="preserve">'État du mur </w:t>
+            </w:r>
+            <w:r>
+              <w:rPr>
+                <w:sz w:val="18"/>
+              </w:rPr>
+              <w:t>3</w:t>
+            </w:r>
+            <w:r>
+              <w:rPr>
+                <w:sz w:val="18"/>
+              </w:rPr>
+              <w:t xml:space="preserve"> (</w:t>
+            </w:r>
+            <w:r>
+              <w:rPr>
+                <w:sz w:val="18"/>
+              </w:rPr>
+              <w:t>sortie</w:t>
+            </w:r>
+            <w:r>
+              <w:rPr>
+                <w:sz w:val="18"/>
+              </w:rPr>
+              <w:t>)</w:t>
+            </w:r>
+            <w:r>
+              <w:rPr>
+                <w:sz w:val="18"/>
+              </w:rPr>
+              <w:t>}</w:t>
             </w:r>
           </w:p>
         </w:tc>
@@ -8911,7 +10776,25 @@
               <w:rPr>
                 <w:sz w:val="18"/>
               </w:rPr>
-              <w:t>${}</w:t>
+              <w:t>${</w:t>
+            </w:r>
+            <w:r>
+              <w:rPr>
+                <w:sz w:val="18"/>
+              </w:rPr>
+              <w:t xml:space="preserve">Mur chambre </w:t>
+            </w:r>
+            <w:r>
+              <w:rPr>
+                <w:sz w:val="18"/>
+              </w:rPr>
+              <w:t>3</w:t>
+            </w:r>
+            <w:r>
+              <w:rPr>
+                <w:sz w:val="18"/>
+              </w:rPr>
+              <w:t>}</w:t>
             </w:r>
           </w:p>
         </w:tc>
@@ -8972,7 +10855,31 @@
               <w:rPr>
                 <w:sz w:val="18"/>
               </w:rPr>
-              <w:t>${}</w:t>
+              <w:t>${</w:t>
+            </w:r>
+            <w:r>
+              <w:rPr>
+                <w:sz w:val="18"/>
+              </w:rPr>
+              <w:t xml:space="preserve">État du sol </w:t>
+            </w:r>
+            <w:r>
+              <w:rPr>
+                <w:sz w:val="18"/>
+              </w:rPr>
+              <w:t>3</w:t>
+            </w:r>
+            <w:r>
+              <w:rPr>
+                <w:sz w:val="18"/>
+              </w:rPr>
+              <w:t xml:space="preserve"> (entrée)</w:t>
+            </w:r>
+            <w:r>
+              <w:rPr>
+                <w:sz w:val="18"/>
+              </w:rPr>
+              <w:t>}</w:t>
             </w:r>
           </w:p>
         </w:tc>
@@ -9000,7 +10907,31 @@
               <w:rPr>
                 <w:sz w:val="18"/>
               </w:rPr>
-              <w:t>${}</w:t>
+              <w:t>${</w:t>
+            </w:r>
+            <w:r>
+              <w:rPr>
+                <w:sz w:val="18"/>
+              </w:rPr>
+              <w:t xml:space="preserve">État du sol </w:t>
+            </w:r>
+            <w:r>
+              <w:rPr>
+                <w:sz w:val="18"/>
+              </w:rPr>
+              <w:t>3</w:t>
+            </w:r>
+            <w:r>
+              <w:rPr>
+                <w:sz w:val="18"/>
+              </w:rPr>
+              <w:t xml:space="preserve"> (sortie)</w:t>
+            </w:r>
+            <w:r>
+              <w:rPr>
+                <w:sz w:val="18"/>
+              </w:rPr>
+              <w:t>}</w:t>
             </w:r>
           </w:p>
         </w:tc>
@@ -9028,7 +10959,25 @@
               <w:rPr>
                 <w:sz w:val="18"/>
               </w:rPr>
-              <w:t>${}</w:t>
+              <w:t>${</w:t>
+            </w:r>
+            <w:r>
+              <w:rPr>
+                <w:sz w:val="18"/>
+              </w:rPr>
+              <w:t>solChambre</w:t>
+            </w:r>
+            <w:r>
+              <w:rPr>
+                <w:sz w:val="18"/>
+              </w:rPr>
+              <w:t>3</w:t>
+            </w:r>
+            <w:r>
+              <w:rPr>
+                <w:sz w:val="18"/>
+              </w:rPr>
+              <w:t>}</w:t>
             </w:r>
           </w:p>
         </w:tc>
@@ -9089,7 +11038,31 @@
               <w:rPr>
                 <w:sz w:val="18"/>
               </w:rPr>
-              <w:t>${}</w:t>
+              <w:t>${</w:t>
+            </w:r>
+            <w:r>
+              <w:rPr>
+                <w:sz w:val="18"/>
+              </w:rPr>
+              <w:t xml:space="preserve">État des Vitrage et volets </w:t>
+            </w:r>
+            <w:r>
+              <w:rPr>
+                <w:sz w:val="18"/>
+              </w:rPr>
+              <w:t>3</w:t>
+            </w:r>
+            <w:r>
+              <w:rPr>
+                <w:sz w:val="18"/>
+              </w:rPr>
+              <w:t xml:space="preserve"> (entrée)</w:t>
+            </w:r>
+            <w:r>
+              <w:rPr>
+                <w:sz w:val="18"/>
+              </w:rPr>
+              <w:t>}</w:t>
             </w:r>
           </w:p>
         </w:tc>
@@ -9117,7 +11090,43 @@
               <w:rPr>
                 <w:sz w:val="18"/>
               </w:rPr>
-              <w:t>${}</w:t>
+              <w:t>${</w:t>
+            </w:r>
+            <w:r>
+              <w:rPr>
+                <w:sz w:val="18"/>
+              </w:rPr>
+              <w:t xml:space="preserve">État des Vitrage et volets </w:t>
+            </w:r>
+            <w:r>
+              <w:rPr>
+                <w:sz w:val="18"/>
+              </w:rPr>
+              <w:t>3</w:t>
+            </w:r>
+            <w:r>
+              <w:rPr>
+                <w:sz w:val="18"/>
+              </w:rPr>
+              <w:t xml:space="preserve"> (</w:t>
+            </w:r>
+            <w:r>
+              <w:rPr>
+                <w:sz w:val="18"/>
+              </w:rPr>
+              <w:t>sortie</w:t>
+            </w:r>
+            <w:r>
+              <w:rPr>
+                <w:sz w:val="18"/>
+              </w:rPr>
+              <w:t>)</w:t>
+            </w:r>
+            <w:r>
+              <w:rPr>
+                <w:sz w:val="18"/>
+              </w:rPr>
+              <w:t>}</w:t>
             </w:r>
           </w:p>
         </w:tc>
@@ -9145,7 +11154,25 @@
               <w:rPr>
                 <w:sz w:val="18"/>
               </w:rPr>
-              <w:t>${}</w:t>
+              <w:t>${</w:t>
+            </w:r>
+            <w:r>
+              <w:rPr>
+                <w:sz w:val="18"/>
+              </w:rPr>
+              <w:t>vitrages</w:t>
+            </w:r>
+            <w:r>
+              <w:rPr>
+                <w:sz w:val="18"/>
+              </w:rPr>
+              <w:t>3</w:t>
+            </w:r>
+            <w:r>
+              <w:rPr>
+                <w:sz w:val="18"/>
+              </w:rPr>
+              <w:t>}</w:t>
             </w:r>
           </w:p>
         </w:tc>
@@ -9206,7 +11233,31 @@
               <w:rPr>
                 <w:sz w:val="18"/>
               </w:rPr>
-              <w:t>${}</w:t>
+              <w:t>${</w:t>
+            </w:r>
+            <w:r>
+              <w:rPr>
+                <w:sz w:val="18"/>
+              </w:rPr>
+              <w:t xml:space="preserve">État des plafonds de la chambre </w:t>
+            </w:r>
+            <w:r>
+              <w:rPr>
+                <w:sz w:val="18"/>
+              </w:rPr>
+              <w:t>3</w:t>
+            </w:r>
+            <w:r>
+              <w:rPr>
+                <w:sz w:val="18"/>
+              </w:rPr>
+              <w:t xml:space="preserve"> (entrée)</w:t>
+            </w:r>
+            <w:r>
+              <w:rPr>
+                <w:sz w:val="18"/>
+              </w:rPr>
+              <w:t>}</w:t>
             </w:r>
           </w:p>
         </w:tc>
@@ -9234,7 +11285,31 @@
               <w:rPr>
                 <w:sz w:val="18"/>
               </w:rPr>
-              <w:t>${}</w:t>
+              <w:t>${</w:t>
+            </w:r>
+            <w:r>
+              <w:rPr>
+                <w:sz w:val="18"/>
+              </w:rPr>
+              <w:t xml:space="preserve">État des plafonds de la chambre </w:t>
+            </w:r>
+            <w:r>
+              <w:rPr>
+                <w:sz w:val="18"/>
+              </w:rPr>
+              <w:t>3</w:t>
+            </w:r>
+            <w:r>
+              <w:rPr>
+                <w:sz w:val="18"/>
+              </w:rPr>
+              <w:t xml:space="preserve"> (sortie)</w:t>
+            </w:r>
+            <w:r>
+              <w:rPr>
+                <w:sz w:val="18"/>
+              </w:rPr>
+              <w:t>}</w:t>
             </w:r>
           </w:p>
         </w:tc>
@@ -9262,7 +11337,25 @@
               <w:rPr>
                 <w:sz w:val="18"/>
               </w:rPr>
-              <w:t>${}</w:t>
+              <w:t>${</w:t>
+            </w:r>
+            <w:r>
+              <w:rPr>
+                <w:sz w:val="18"/>
+              </w:rPr>
+              <w:t>plafond</w:t>
+            </w:r>
+            <w:r>
+              <w:rPr>
+                <w:sz w:val="18"/>
+              </w:rPr>
+              <w:t>3</w:t>
+            </w:r>
+            <w:r>
+              <w:rPr>
+                <w:sz w:val="18"/>
+              </w:rPr>
+              <w:t>}</w:t>
             </w:r>
           </w:p>
         </w:tc>
@@ -9323,7 +11416,39 @@
               <w:rPr>
                 <w:sz w:val="18"/>
               </w:rPr>
-              <w:t>${}</w:t>
+              <w:t>${</w:t>
+            </w:r>
+            <w:proofErr w:type="spellStart"/>
+            <w:r>
+              <w:rPr>
+                <w:sz w:val="18"/>
+              </w:rPr>
+              <w:t>eclairage</w:t>
+            </w:r>
+            <w:proofErr w:type="spellEnd"/>
+            <w:r>
+              <w:rPr>
+                <w:sz w:val="18"/>
+              </w:rPr>
+              <w:t xml:space="preserve"> de la chambre </w:t>
+            </w:r>
+            <w:r>
+              <w:rPr>
+                <w:sz w:val="18"/>
+              </w:rPr>
+              <w:t>3</w:t>
+            </w:r>
+            <w:r>
+              <w:rPr>
+                <w:sz w:val="18"/>
+              </w:rPr>
+              <w:t xml:space="preserve"> (entrée)</w:t>
+            </w:r>
+            <w:r>
+              <w:rPr>
+                <w:sz w:val="18"/>
+              </w:rPr>
+              <w:t>}</w:t>
             </w:r>
           </w:p>
         </w:tc>
@@ -9351,7 +11476,39 @@
               <w:rPr>
                 <w:sz w:val="18"/>
               </w:rPr>
-              <w:t>${}</w:t>
+              <w:t>${</w:t>
+            </w:r>
+            <w:proofErr w:type="spellStart"/>
+            <w:r>
+              <w:rPr>
+                <w:sz w:val="18"/>
+              </w:rPr>
+              <w:t>eclairage</w:t>
+            </w:r>
+            <w:proofErr w:type="spellEnd"/>
+            <w:r>
+              <w:rPr>
+                <w:sz w:val="18"/>
+              </w:rPr>
+              <w:t xml:space="preserve"> de la chambre </w:t>
+            </w:r>
+            <w:r>
+              <w:rPr>
+                <w:sz w:val="18"/>
+              </w:rPr>
+              <w:t>3</w:t>
+            </w:r>
+            <w:r>
+              <w:rPr>
+                <w:sz w:val="18"/>
+              </w:rPr>
+              <w:t xml:space="preserve"> (sortie)</w:t>
+            </w:r>
+            <w:r>
+              <w:rPr>
+                <w:sz w:val="18"/>
+              </w:rPr>
+              <w:t>}</w:t>
             </w:r>
           </w:p>
         </w:tc>
@@ -9379,7 +11536,25 @@
               <w:rPr>
                 <w:sz w:val="18"/>
               </w:rPr>
-              <w:t>${}</w:t>
+              <w:t>${</w:t>
+            </w:r>
+            <w:r>
+              <w:rPr>
+                <w:sz w:val="18"/>
+              </w:rPr>
+              <w:t>eclairageChambre</w:t>
+            </w:r>
+            <w:r>
+              <w:rPr>
+                <w:sz w:val="18"/>
+              </w:rPr>
+              <w:t>3</w:t>
+            </w:r>
+            <w:r>
+              <w:rPr>
+                <w:sz w:val="18"/>
+              </w:rPr>
+              <w:t>}</w:t>
             </w:r>
           </w:p>
         </w:tc>
@@ -9428,13 +11603,37 @@
               <w:rPr>
                 <w:sz w:val="18"/>
               </w:rPr>
-              <w:t xml:space="preserve">Nombre : </w:t>
-            </w:r>
-            <w:r>
-              <w:rPr>
-                <w:rFonts w:ascii="Avenir" w:hAnsi="Avenir"/>
-                <w:sz w:val="20"/>
-                <w:u w:val="single" w:color="CDCED7"/>
+              <w:t xml:space="preserve">Nombre : ${nombre des plafonds </w:t>
+            </w:r>
+            <w:proofErr w:type="spellStart"/>
+            <w:r>
+              <w:rPr>
+                <w:sz w:val="18"/>
+              </w:rPr>
+              <w:t>electrique</w:t>
+            </w:r>
+            <w:proofErr w:type="spellEnd"/>
+            <w:r>
+              <w:rPr>
+                <w:sz w:val="18"/>
+              </w:rPr>
+              <w:t xml:space="preserve"> chambre </w:t>
+            </w:r>
+            <w:r>
+              <w:rPr>
+                <w:sz w:val="18"/>
+              </w:rPr>
+              <w:t>3</w:t>
+            </w:r>
+            <w:r>
+              <w:rPr>
+                <w:sz w:val="18"/>
+              </w:rPr>
+              <w:t>}</w:t>
+            </w:r>
+            <w:r>
+              <w:rPr>
+                <w:sz w:val="18"/>
               </w:rPr>
               <w:tab/>
             </w:r>
@@ -9464,7 +11663,45 @@
               <w:rPr>
                 <w:sz w:val="18"/>
               </w:rPr>
-              <w:t>${}</w:t>
+              <w:t>${</w:t>
+            </w:r>
+            <w:r>
+              <w:rPr>
+                <w:sz w:val="18"/>
+              </w:rPr>
+              <w:t xml:space="preserve">État des plafonds </w:t>
+            </w:r>
+            <w:proofErr w:type="spellStart"/>
+            <w:r>
+              <w:rPr>
+                <w:sz w:val="18"/>
+              </w:rPr>
+              <w:t>electrique</w:t>
+            </w:r>
+            <w:proofErr w:type="spellEnd"/>
+            <w:r>
+              <w:rPr>
+                <w:sz w:val="18"/>
+              </w:rPr>
+              <w:t xml:space="preserve"> chambre </w:t>
+            </w:r>
+            <w:r>
+              <w:rPr>
+                <w:sz w:val="18"/>
+              </w:rPr>
+              <w:t>3</w:t>
+            </w:r>
+            <w:r>
+              <w:rPr>
+                <w:sz w:val="18"/>
+              </w:rPr>
+              <w:t xml:space="preserve"> (entrée)</w:t>
+            </w:r>
+            <w:r>
+              <w:rPr>
+                <w:sz w:val="18"/>
+              </w:rPr>
+              <w:t>}</w:t>
             </w:r>
           </w:p>
         </w:tc>
@@ -9492,7 +11729,45 @@
               <w:rPr>
                 <w:sz w:val="18"/>
               </w:rPr>
-              <w:t>${}</w:t>
+              <w:t>${</w:t>
+            </w:r>
+            <w:r>
+              <w:rPr>
+                <w:sz w:val="18"/>
+              </w:rPr>
+              <w:t xml:space="preserve">État des plafonds </w:t>
+            </w:r>
+            <w:proofErr w:type="spellStart"/>
+            <w:r>
+              <w:rPr>
+                <w:sz w:val="18"/>
+              </w:rPr>
+              <w:t>electrique</w:t>
+            </w:r>
+            <w:proofErr w:type="spellEnd"/>
+            <w:r>
+              <w:rPr>
+                <w:sz w:val="18"/>
+              </w:rPr>
+              <w:t xml:space="preserve"> chambre </w:t>
+            </w:r>
+            <w:r>
+              <w:rPr>
+                <w:sz w:val="18"/>
+              </w:rPr>
+              <w:t>3</w:t>
+            </w:r>
+            <w:r>
+              <w:rPr>
+                <w:sz w:val="18"/>
+              </w:rPr>
+              <w:t xml:space="preserve"> (sortie)</w:t>
+            </w:r>
+            <w:r>
+              <w:rPr>
+                <w:sz w:val="18"/>
+              </w:rPr>
+              <w:t>}</w:t>
             </w:r>
           </w:p>
         </w:tc>
@@ -9520,7 +11795,25 @@
               <w:rPr>
                 <w:sz w:val="18"/>
               </w:rPr>
-              <w:t>${}</w:t>
+              <w:t>${</w:t>
+            </w:r>
+            <w:r>
+              <w:rPr>
+                <w:sz w:val="18"/>
+              </w:rPr>
+              <w:t>plafondElectrique</w:t>
+            </w:r>
+            <w:r>
+              <w:rPr>
+                <w:sz w:val="18"/>
+              </w:rPr>
+              <w:t>3</w:t>
+            </w:r>
+            <w:r>
+              <w:rPr>
+                <w:sz w:val="18"/>
+              </w:rPr>
+              <w:t>}</w:t>
             </w:r>
           </w:p>
         </w:tc>

</xml_diff>

<commit_message>
fin de la modification du word
</commit_message>
<xml_diff>
--- a/MediasClients/Etat-Des-Lieux(Modele).docx
+++ b/MediasClients/Etat-Des-Lieux(Modele).docx
@@ -495,14 +495,7 @@
                       <w:rPr>
                         <w:u w:val="dotted" w:color="CDCED7"/>
                       </w:rPr>
-                      <w:t>$</w:t>
-                    </w:r>
-                    <w:proofErr w:type="gramStart"/>
-                    <w:r>
-                      <w:rPr>
-                        <w:u w:val="dotted" w:color="CDCED7"/>
-                      </w:rPr>
-                      <w:t>{</w:t>
+                      <w:t>${</w:t>
                     </w:r>
                     <w:r>
                       <w:rPr>
@@ -528,7 +521,6 @@
                       </w:rPr>
                       <w:tab/>
                     </w:r>
-                    <w:proofErr w:type="gramEnd"/>
                     <w:r>
                       <w:rPr>
                         <w:rFonts w:ascii="Avenir" w:hAnsi="Avenir"/>
@@ -2660,7 +2652,7 @@
               <w:rPr>
                 <w:sz w:val="18"/>
               </w:rPr>
-              <w:t>'État des prises électriques (entrée)'</w:t>
+              <w:t>État des prises électriques (entrée)</w:t>
             </w:r>
             <w:r>
               <w:rPr>
@@ -2908,7 +2900,7 @@
               <w:rPr>
                 <w:sz w:val="18"/>
               </w:rPr>
-              <w:t>Description des placards et tiroirs'</w:t>
+              <w:t>Description des placards et tiroirs</w:t>
             </w:r>
             <w:r>
               <w:rPr>
@@ -3521,7 +3513,6 @@
                 <w:sz w:val="18"/>
               </w:rPr>
             </w:pPr>
-            <w:proofErr w:type="gramStart"/>
             <w:r>
               <w:rPr>
                 <w:sz w:val="18"/>
@@ -3535,14 +3526,7 @@
               <w:rPr>
                 <w:sz w:val="18"/>
               </w:rPr>
-              <w:t>État</w:t>
-            </w:r>
-            <w:proofErr w:type="gramEnd"/>
-            <w:r>
-              <w:rPr>
-                <w:sz w:val="18"/>
-              </w:rPr>
-              <w:t xml:space="preserve"> de </w:t>
+              <w:t xml:space="preserve">État de </w:t>
             </w:r>
             <w:r>
               <w:rPr>
@@ -3584,7 +3568,6 @@
                 <w:sz w:val="18"/>
               </w:rPr>
             </w:pPr>
-            <w:proofErr w:type="gramStart"/>
             <w:r>
               <w:rPr>
                 <w:sz w:val="18"/>
@@ -3598,14 +3581,7 @@
               <w:rPr>
                 <w:sz w:val="18"/>
               </w:rPr>
-              <w:t>État</w:t>
-            </w:r>
-            <w:proofErr w:type="gramEnd"/>
-            <w:r>
-              <w:rPr>
-                <w:sz w:val="18"/>
-              </w:rPr>
-              <w:t xml:space="preserve"> de l'électroménager (</w:t>
+              <w:t>État de l'électroménager (</w:t>
             </w:r>
             <w:r>
               <w:rPr>
@@ -3618,12 +3594,6 @@
                 <w:sz w:val="18"/>
               </w:rPr>
               <w:t>)</w:t>
-            </w:r>
-            <w:r>
-              <w:rPr>
-                <w:sz w:val="18"/>
-              </w:rPr>
-              <w:t xml:space="preserve"> </w:t>
             </w:r>
             <w:r>
               <w:rPr>
@@ -4535,7 +4505,7 @@
               <w:rPr>
                 <w:sz w:val="18"/>
               </w:rPr>
-              <w:t>État du plafond (entrée)'</w:t>
+              <w:t>État du plafond (entrée)</w:t>
             </w:r>
             <w:r>
               <w:rPr>
@@ -4587,7 +4557,7 @@
               <w:rPr>
                 <w:sz w:val="18"/>
               </w:rPr>
-              <w:t>)'</w:t>
+              <w:t>)</w:t>
             </w:r>
             <w:r>
               <w:rPr>
@@ -6359,7 +6329,7 @@
               <w:rPr>
                 <w:sz w:val="18"/>
               </w:rPr>
-              <w:t>État du plafond (entrée)'</w:t>
+              <w:t>État du plafond (entrée)</w:t>
             </w:r>
             <w:r>
               <w:rPr>
@@ -6411,7 +6381,7 @@
               <w:rPr>
                 <w:sz w:val="18"/>
               </w:rPr>
-              <w:t>)'</w:t>
+              <w:t>)</w:t>
             </w:r>
             <w:r>
               <w:rPr>
@@ -10666,7 +10636,7 @@
               <w:rPr>
                 <w:sz w:val="18"/>
               </w:rPr>
-              <w:t xml:space="preserve">'État du mur </w:t>
+              <w:t xml:space="preserve">État du mur </w:t>
             </w:r>
             <w:r>
               <w:rPr>
@@ -10718,7 +10688,7 @@
               <w:rPr>
                 <w:sz w:val="18"/>
               </w:rPr>
-              <w:t xml:space="preserve">'État du mur </w:t>
+              <w:t xml:space="preserve">État du mur </w:t>
             </w:r>
             <w:r>
               <w:rPr>
@@ -12181,7 +12151,19 @@
               <w:rPr>
                 <w:sz w:val="18"/>
               </w:rPr>
-              <w:t>${}</w:t>
+              <w:t>${</w:t>
+            </w:r>
+            <w:r>
+              <w:rPr>
+                <w:sz w:val="18"/>
+              </w:rPr>
+              <w:t>État des murs WC (entrée)-1</w:t>
+            </w:r>
+            <w:r>
+              <w:rPr>
+                <w:sz w:val="18"/>
+              </w:rPr>
+              <w:t>}</w:t>
             </w:r>
           </w:p>
         </w:tc>
@@ -12209,7 +12191,19 @@
               <w:rPr>
                 <w:sz w:val="18"/>
               </w:rPr>
-              <w:t>${}</w:t>
+              <w:t>${</w:t>
+            </w:r>
+            <w:r>
+              <w:rPr>
+                <w:sz w:val="18"/>
+              </w:rPr>
+              <w:t>État des murs WC (sortie)-1</w:t>
+            </w:r>
+            <w:r>
+              <w:rPr>
+                <w:sz w:val="18"/>
+              </w:rPr>
+              <w:t>}</w:t>
             </w:r>
           </w:p>
         </w:tc>
@@ -12237,7 +12231,19 @@
               <w:rPr>
                 <w:sz w:val="18"/>
               </w:rPr>
-              <w:t>${}</w:t>
+              <w:t>${</w:t>
+            </w:r>
+            <w:r>
+              <w:rPr>
+                <w:sz w:val="18"/>
+              </w:rPr>
+              <w:t>Description des murs WC-1</w:t>
+            </w:r>
+            <w:r>
+              <w:rPr>
+                <w:sz w:val="18"/>
+              </w:rPr>
+              <w:t>}</w:t>
             </w:r>
           </w:p>
         </w:tc>
@@ -12298,7 +12304,19 @@
               <w:rPr>
                 <w:sz w:val="18"/>
               </w:rPr>
-              <w:t>${}</w:t>
+              <w:t>${</w:t>
+            </w:r>
+            <w:r>
+              <w:rPr>
+                <w:sz w:val="18"/>
+              </w:rPr>
+              <w:t>État du sol WC (entrée)-1</w:t>
+            </w:r>
+            <w:r>
+              <w:rPr>
+                <w:sz w:val="18"/>
+              </w:rPr>
+              <w:t>}</w:t>
             </w:r>
           </w:p>
         </w:tc>
@@ -12326,7 +12344,19 @@
               <w:rPr>
                 <w:sz w:val="18"/>
               </w:rPr>
-              <w:t>${}</w:t>
+              <w:t>${</w:t>
+            </w:r>
+            <w:r>
+              <w:rPr>
+                <w:sz w:val="18"/>
+              </w:rPr>
+              <w:t>État du sol WC (sortie)-1</w:t>
+            </w:r>
+            <w:r>
+              <w:rPr>
+                <w:sz w:val="18"/>
+              </w:rPr>
+              <w:t>}</w:t>
             </w:r>
           </w:p>
         </w:tc>
@@ -12354,7 +12384,19 @@
               <w:rPr>
                 <w:sz w:val="18"/>
               </w:rPr>
-              <w:t>${}</w:t>
+              <w:t>${</w:t>
+            </w:r>
+            <w:r>
+              <w:rPr>
+                <w:sz w:val="18"/>
+              </w:rPr>
+              <w:t>Description du sol WC-1</w:t>
+            </w:r>
+            <w:r>
+              <w:rPr>
+                <w:sz w:val="18"/>
+              </w:rPr>
+              <w:t>}</w:t>
             </w:r>
           </w:p>
         </w:tc>
@@ -12415,7 +12457,19 @@
               <w:rPr>
                 <w:sz w:val="18"/>
               </w:rPr>
-              <w:t>${}</w:t>
+              <w:t>${</w:t>
+            </w:r>
+            <w:r>
+              <w:rPr>
+                <w:sz w:val="18"/>
+              </w:rPr>
+              <w:t>État des vitrages et volets WC (entrée)-1</w:t>
+            </w:r>
+            <w:r>
+              <w:rPr>
+                <w:sz w:val="18"/>
+              </w:rPr>
+              <w:t>}</w:t>
             </w:r>
           </w:p>
         </w:tc>
@@ -12443,7 +12497,19 @@
               <w:rPr>
                 <w:sz w:val="18"/>
               </w:rPr>
-              <w:t>${}</w:t>
+              <w:t>${</w:t>
+            </w:r>
+            <w:r>
+              <w:rPr>
+                <w:sz w:val="18"/>
+              </w:rPr>
+              <w:t>État des vitrages et volets WC (sortie)-1</w:t>
+            </w:r>
+            <w:r>
+              <w:rPr>
+                <w:sz w:val="18"/>
+              </w:rPr>
+              <w:t>}</w:t>
             </w:r>
           </w:p>
         </w:tc>
@@ -12471,7 +12537,19 @@
               <w:rPr>
                 <w:sz w:val="18"/>
               </w:rPr>
-              <w:t>${}</w:t>
+              <w:t>${</w:t>
+            </w:r>
+            <w:r>
+              <w:rPr>
+                <w:sz w:val="18"/>
+              </w:rPr>
+              <w:t>Vitrages et volets WC-1</w:t>
+            </w:r>
+            <w:r>
+              <w:rPr>
+                <w:sz w:val="18"/>
+              </w:rPr>
+              <w:t>}</w:t>
             </w:r>
           </w:p>
         </w:tc>
@@ -12532,7 +12610,19 @@
               <w:rPr>
                 <w:sz w:val="18"/>
               </w:rPr>
-              <w:t>${}</w:t>
+              <w:t>${</w:t>
+            </w:r>
+            <w:r>
+              <w:rPr>
+                <w:sz w:val="18"/>
+              </w:rPr>
+              <w:t>État de la tuyauterie WC (entrée)-1</w:t>
+            </w:r>
+            <w:r>
+              <w:rPr>
+                <w:sz w:val="18"/>
+              </w:rPr>
+              <w:t>}</w:t>
             </w:r>
           </w:p>
         </w:tc>
@@ -12560,7 +12650,19 @@
               <w:rPr>
                 <w:sz w:val="18"/>
               </w:rPr>
-              <w:t>${}</w:t>
+              <w:t>${</w:t>
+            </w:r>
+            <w:r>
+              <w:rPr>
+                <w:sz w:val="18"/>
+              </w:rPr>
+              <w:t>État de la tuyauterie WC (sortie)-1</w:t>
+            </w:r>
+            <w:r>
+              <w:rPr>
+                <w:sz w:val="18"/>
+              </w:rPr>
+              <w:t>}</w:t>
             </w:r>
           </w:p>
         </w:tc>
@@ -12588,7 +12690,19 @@
               <w:rPr>
                 <w:sz w:val="18"/>
               </w:rPr>
-              <w:t>${}</w:t>
+              <w:t>${</w:t>
+            </w:r>
+            <w:r>
+              <w:rPr>
+                <w:sz w:val="18"/>
+              </w:rPr>
+              <w:t>Tuyauterie WC- 1</w:t>
+            </w:r>
+            <w:r>
+              <w:rPr>
+                <w:sz w:val="18"/>
+              </w:rPr>
+              <w:t>}</w:t>
             </w:r>
           </w:p>
         </w:tc>
@@ -12649,7 +12763,19 @@
               <w:rPr>
                 <w:sz w:val="18"/>
               </w:rPr>
-              <w:t>${}</w:t>
+              <w:t>${</w:t>
+            </w:r>
+            <w:r>
+              <w:rPr>
+                <w:sz w:val="18"/>
+              </w:rPr>
+              <w:t>État du luminaire WC (entrée)-1</w:t>
+            </w:r>
+            <w:r>
+              <w:rPr>
+                <w:sz w:val="18"/>
+              </w:rPr>
+              <w:t>}</w:t>
             </w:r>
           </w:p>
         </w:tc>
@@ -12677,7 +12803,19 @@
               <w:rPr>
                 <w:sz w:val="18"/>
               </w:rPr>
-              <w:t>${}</w:t>
+              <w:t>${</w:t>
+            </w:r>
+            <w:r>
+              <w:rPr>
+                <w:sz w:val="18"/>
+              </w:rPr>
+              <w:t>État du luminaire WC (sortie)-1</w:t>
+            </w:r>
+            <w:r>
+              <w:rPr>
+                <w:sz w:val="18"/>
+              </w:rPr>
+              <w:t>}</w:t>
             </w:r>
           </w:p>
         </w:tc>
@@ -12705,7 +12843,19 @@
               <w:rPr>
                 <w:sz w:val="18"/>
               </w:rPr>
-              <w:t>${}</w:t>
+              <w:t>${</w:t>
+            </w:r>
+            <w:r>
+              <w:rPr>
+                <w:sz w:val="18"/>
+              </w:rPr>
+              <w:t>Luminaire WC-1</w:t>
+            </w:r>
+            <w:r>
+              <w:rPr>
+                <w:sz w:val="18"/>
+              </w:rPr>
+              <w:t>}</w:t>
             </w:r>
           </w:p>
         </w:tc>
@@ -12888,9 +13038,9 @@
       </w:tblPr>
       <w:tblGrid>
         <w:gridCol w:w="2068"/>
-        <w:gridCol w:w="1420"/>
-        <w:gridCol w:w="1420"/>
-        <w:gridCol w:w="5774"/>
+        <w:gridCol w:w="1478"/>
+        <w:gridCol w:w="1842"/>
+        <w:gridCol w:w="5294"/>
       </w:tblGrid>
       <w:tr>
         <w:trPr>
@@ -12928,7 +13078,7 @@
         </w:tc>
         <w:tc>
           <w:tcPr>
-            <w:tcW w:w="1420" w:type="dxa"/>
+            <w:tcW w:w="1478" w:type="dxa"/>
             <w:tcBorders>
               <w:left w:val="single" w:sz="2" w:space="0" w:color="CDCED7"/>
               <w:bottom w:val="single" w:sz="2" w:space="0" w:color="CDCED7"/>
@@ -12958,7 +13108,7 @@
         </w:tc>
         <w:tc>
           <w:tcPr>
-            <w:tcW w:w="1420" w:type="dxa"/>
+            <w:tcW w:w="1842" w:type="dxa"/>
             <w:tcBorders>
               <w:left w:val="single" w:sz="2" w:space="0" w:color="CDCED7"/>
               <w:bottom w:val="single" w:sz="2" w:space="0" w:color="CDCED7"/>
@@ -12988,7 +13138,7 @@
         </w:tc>
         <w:tc>
           <w:tcPr>
-            <w:tcW w:w="5774" w:type="dxa"/>
+            <w:tcW w:w="5294" w:type="dxa"/>
             <w:tcBorders>
               <w:left w:val="single" w:sz="2" w:space="0" w:color="CDCED7"/>
               <w:bottom w:val="single" w:sz="2" w:space="0" w:color="CDCED7"/>
@@ -13051,7 +13201,7 @@
         </w:tc>
         <w:tc>
           <w:tcPr>
-            <w:tcW w:w="1420" w:type="dxa"/>
+            <w:tcW w:w="1478" w:type="dxa"/>
             <w:tcBorders>
               <w:top w:val="single" w:sz="2" w:space="0" w:color="CDCED7"/>
               <w:left w:val="single" w:sz="2" w:space="0" w:color="CDCED7"/>
@@ -13073,13 +13223,31 @@
               <w:rPr>
                 <w:sz w:val="18"/>
               </w:rPr>
-              <w:t>${}</w:t>
-            </w:r>
-          </w:p>
-        </w:tc>
-        <w:tc>
-          <w:tcPr>
-            <w:tcW w:w="1420" w:type="dxa"/>
+              <w:t>${</w:t>
+            </w:r>
+            <w:r>
+              <w:rPr>
+                <w:sz w:val="18"/>
+              </w:rPr>
+              <w:t>État des murs WC (entrée)-</w:t>
+            </w:r>
+            <w:r>
+              <w:rPr>
+                <w:sz w:val="18"/>
+              </w:rPr>
+              <w:t>2</w:t>
+            </w:r>
+            <w:r>
+              <w:rPr>
+                <w:sz w:val="18"/>
+              </w:rPr>
+              <w:t>}</w:t>
+            </w:r>
+          </w:p>
+        </w:tc>
+        <w:tc>
+          <w:tcPr>
+            <w:tcW w:w="1842" w:type="dxa"/>
             <w:tcBorders>
               <w:top w:val="single" w:sz="2" w:space="0" w:color="CDCED7"/>
               <w:left w:val="single" w:sz="2" w:space="0" w:color="CDCED7"/>
@@ -13101,13 +13269,25 @@
               <w:rPr>
                 <w:sz w:val="18"/>
               </w:rPr>
-              <w:t>${}</w:t>
-            </w:r>
-          </w:p>
-        </w:tc>
-        <w:tc>
-          <w:tcPr>
-            <w:tcW w:w="5774" w:type="dxa"/>
+              <w:t>${</w:t>
+            </w:r>
+            <w:r>
+              <w:rPr>
+                <w:sz w:val="18"/>
+              </w:rPr>
+              <w:t>État des murs WC (sortie)-</w:t>
+            </w:r>
+            <w:r>
+              <w:rPr>
+                <w:sz w:val="18"/>
+              </w:rPr>
+              <w:t>2}</w:t>
+            </w:r>
+          </w:p>
+        </w:tc>
+        <w:tc>
+          <w:tcPr>
+            <w:tcW w:w="5294" w:type="dxa"/>
             <w:tcBorders>
               <w:top w:val="single" w:sz="2" w:space="0" w:color="CDCED7"/>
               <w:left w:val="single" w:sz="2" w:space="0" w:color="CDCED7"/>
@@ -13129,7 +13309,25 @@
               <w:rPr>
                 <w:sz w:val="18"/>
               </w:rPr>
-              <w:t>${}</w:t>
+              <w:t>${</w:t>
+            </w:r>
+            <w:r>
+              <w:rPr>
+                <w:sz w:val="18"/>
+              </w:rPr>
+              <w:t>Description des murs WC-</w:t>
+            </w:r>
+            <w:r>
+              <w:rPr>
+                <w:sz w:val="18"/>
+              </w:rPr>
+              <w:t>2</w:t>
+            </w:r>
+            <w:r>
+              <w:rPr>
+                <w:sz w:val="18"/>
+              </w:rPr>
+              <w:t>}</w:t>
             </w:r>
           </w:p>
         </w:tc>
@@ -13168,7 +13366,7 @@
         </w:tc>
         <w:tc>
           <w:tcPr>
-            <w:tcW w:w="1420" w:type="dxa"/>
+            <w:tcW w:w="1478" w:type="dxa"/>
             <w:tcBorders>
               <w:top w:val="single" w:sz="2" w:space="0" w:color="CDCED7"/>
               <w:left w:val="single" w:sz="2" w:space="0" w:color="CDCED7"/>
@@ -13190,13 +13388,31 @@
               <w:rPr>
                 <w:sz w:val="18"/>
               </w:rPr>
-              <w:t>${}</w:t>
-            </w:r>
-          </w:p>
-        </w:tc>
-        <w:tc>
-          <w:tcPr>
-            <w:tcW w:w="1420" w:type="dxa"/>
+              <w:t>${</w:t>
+            </w:r>
+            <w:r>
+              <w:rPr>
+                <w:sz w:val="18"/>
+              </w:rPr>
+              <w:t>État du sol WC (entrée)-</w:t>
+            </w:r>
+            <w:r>
+              <w:rPr>
+                <w:sz w:val="18"/>
+              </w:rPr>
+              <w:t>2</w:t>
+            </w:r>
+            <w:r>
+              <w:rPr>
+                <w:sz w:val="18"/>
+              </w:rPr>
+              <w:t>}</w:t>
+            </w:r>
+          </w:p>
+        </w:tc>
+        <w:tc>
+          <w:tcPr>
+            <w:tcW w:w="1842" w:type="dxa"/>
             <w:tcBorders>
               <w:top w:val="single" w:sz="2" w:space="0" w:color="CDCED7"/>
               <w:left w:val="single" w:sz="2" w:space="0" w:color="CDCED7"/>
@@ -13218,13 +13434,25 @@
               <w:rPr>
                 <w:sz w:val="18"/>
               </w:rPr>
-              <w:t>${}</w:t>
-            </w:r>
-          </w:p>
-        </w:tc>
-        <w:tc>
-          <w:tcPr>
-            <w:tcW w:w="5774" w:type="dxa"/>
+              <w:t>${</w:t>
+            </w:r>
+            <w:r>
+              <w:rPr>
+                <w:sz w:val="18"/>
+              </w:rPr>
+              <w:t>État du sol WC (sortie)-</w:t>
+            </w:r>
+            <w:r>
+              <w:rPr>
+                <w:sz w:val="18"/>
+              </w:rPr>
+              <w:t>2}</w:t>
+            </w:r>
+          </w:p>
+        </w:tc>
+        <w:tc>
+          <w:tcPr>
+            <w:tcW w:w="5294" w:type="dxa"/>
             <w:tcBorders>
               <w:top w:val="single" w:sz="2" w:space="0" w:color="CDCED7"/>
               <w:left w:val="single" w:sz="2" w:space="0" w:color="CDCED7"/>
@@ -13246,7 +13474,25 @@
               <w:rPr>
                 <w:sz w:val="18"/>
               </w:rPr>
-              <w:t>${}</w:t>
+              <w:t>${</w:t>
+            </w:r>
+            <w:r>
+              <w:rPr>
+                <w:sz w:val="18"/>
+              </w:rPr>
+              <w:t>Description du sol WC-</w:t>
+            </w:r>
+            <w:r>
+              <w:rPr>
+                <w:sz w:val="18"/>
+              </w:rPr>
+              <w:t>2</w:t>
+            </w:r>
+            <w:r>
+              <w:rPr>
+                <w:sz w:val="18"/>
+              </w:rPr>
+              <w:t>}</w:t>
             </w:r>
           </w:p>
         </w:tc>
@@ -13285,7 +13531,7 @@
         </w:tc>
         <w:tc>
           <w:tcPr>
-            <w:tcW w:w="1420" w:type="dxa"/>
+            <w:tcW w:w="1478" w:type="dxa"/>
             <w:tcBorders>
               <w:top w:val="single" w:sz="2" w:space="0" w:color="CDCED7"/>
               <w:left w:val="single" w:sz="2" w:space="0" w:color="CDCED7"/>
@@ -13307,13 +13553,31 @@
               <w:rPr>
                 <w:sz w:val="18"/>
               </w:rPr>
-              <w:t>${}</w:t>
-            </w:r>
-          </w:p>
-        </w:tc>
-        <w:tc>
-          <w:tcPr>
-            <w:tcW w:w="1420" w:type="dxa"/>
+              <w:t>${</w:t>
+            </w:r>
+            <w:r>
+              <w:rPr>
+                <w:sz w:val="18"/>
+              </w:rPr>
+              <w:t>État des vitrages et volets WC (entrée)-</w:t>
+            </w:r>
+            <w:r>
+              <w:rPr>
+                <w:sz w:val="18"/>
+              </w:rPr>
+              <w:t>2</w:t>
+            </w:r>
+            <w:r>
+              <w:rPr>
+                <w:sz w:val="18"/>
+              </w:rPr>
+              <w:t>}</w:t>
+            </w:r>
+          </w:p>
+        </w:tc>
+        <w:tc>
+          <w:tcPr>
+            <w:tcW w:w="1842" w:type="dxa"/>
             <w:tcBorders>
               <w:top w:val="single" w:sz="2" w:space="0" w:color="CDCED7"/>
               <w:left w:val="single" w:sz="2" w:space="0" w:color="CDCED7"/>
@@ -13335,13 +13599,25 @@
               <w:rPr>
                 <w:sz w:val="18"/>
               </w:rPr>
-              <w:t>${}</w:t>
-            </w:r>
-          </w:p>
-        </w:tc>
-        <w:tc>
-          <w:tcPr>
-            <w:tcW w:w="5774" w:type="dxa"/>
+              <w:t>${</w:t>
+            </w:r>
+            <w:r>
+              <w:rPr>
+                <w:sz w:val="18"/>
+              </w:rPr>
+              <w:t>État des vitrages et volets WC (sortie)-</w:t>
+            </w:r>
+            <w:r>
+              <w:rPr>
+                <w:sz w:val="18"/>
+              </w:rPr>
+              <w:t>2}</w:t>
+            </w:r>
+          </w:p>
+        </w:tc>
+        <w:tc>
+          <w:tcPr>
+            <w:tcW w:w="5294" w:type="dxa"/>
             <w:tcBorders>
               <w:top w:val="single" w:sz="2" w:space="0" w:color="CDCED7"/>
               <w:left w:val="single" w:sz="2" w:space="0" w:color="CDCED7"/>
@@ -13363,7 +13639,25 @@
               <w:rPr>
                 <w:sz w:val="18"/>
               </w:rPr>
-              <w:t>${}</w:t>
+              <w:t>${</w:t>
+            </w:r>
+            <w:r>
+              <w:rPr>
+                <w:sz w:val="18"/>
+              </w:rPr>
+              <w:t>Vitrages et volets WC-</w:t>
+            </w:r>
+            <w:r>
+              <w:rPr>
+                <w:sz w:val="18"/>
+              </w:rPr>
+              <w:t>2</w:t>
+            </w:r>
+            <w:r>
+              <w:rPr>
+                <w:sz w:val="18"/>
+              </w:rPr>
+              <w:t>}</w:t>
             </w:r>
           </w:p>
         </w:tc>
@@ -13402,7 +13696,7 @@
         </w:tc>
         <w:tc>
           <w:tcPr>
-            <w:tcW w:w="1420" w:type="dxa"/>
+            <w:tcW w:w="1478" w:type="dxa"/>
             <w:tcBorders>
               <w:top w:val="single" w:sz="2" w:space="0" w:color="CDCED7"/>
               <w:left w:val="single" w:sz="2" w:space="0" w:color="CDCED7"/>
@@ -13424,13 +13718,31 @@
               <w:rPr>
                 <w:sz w:val="18"/>
               </w:rPr>
-              <w:t>${}</w:t>
-            </w:r>
-          </w:p>
-        </w:tc>
-        <w:tc>
-          <w:tcPr>
-            <w:tcW w:w="1420" w:type="dxa"/>
+              <w:t>${</w:t>
+            </w:r>
+            <w:r>
+              <w:rPr>
+                <w:sz w:val="18"/>
+              </w:rPr>
+              <w:t>État de la tuyauterie WC (entrée)-</w:t>
+            </w:r>
+            <w:r>
+              <w:rPr>
+                <w:sz w:val="18"/>
+              </w:rPr>
+              <w:t>2</w:t>
+            </w:r>
+            <w:r>
+              <w:rPr>
+                <w:sz w:val="18"/>
+              </w:rPr>
+              <w:t>}</w:t>
+            </w:r>
+          </w:p>
+        </w:tc>
+        <w:tc>
+          <w:tcPr>
+            <w:tcW w:w="1842" w:type="dxa"/>
             <w:tcBorders>
               <w:top w:val="single" w:sz="2" w:space="0" w:color="CDCED7"/>
               <w:left w:val="single" w:sz="2" w:space="0" w:color="CDCED7"/>
@@ -13452,13 +13764,25 @@
               <w:rPr>
                 <w:sz w:val="18"/>
               </w:rPr>
-              <w:t>${}</w:t>
-            </w:r>
-          </w:p>
-        </w:tc>
-        <w:tc>
-          <w:tcPr>
-            <w:tcW w:w="5774" w:type="dxa"/>
+              <w:t>${</w:t>
+            </w:r>
+            <w:r>
+              <w:rPr>
+                <w:sz w:val="18"/>
+              </w:rPr>
+              <w:t>État de la tuyauterie WC (sortie)-</w:t>
+            </w:r>
+            <w:r>
+              <w:rPr>
+                <w:sz w:val="18"/>
+              </w:rPr>
+              <w:t>2}</w:t>
+            </w:r>
+          </w:p>
+        </w:tc>
+        <w:tc>
+          <w:tcPr>
+            <w:tcW w:w="5294" w:type="dxa"/>
             <w:tcBorders>
               <w:top w:val="single" w:sz="2" w:space="0" w:color="CDCED7"/>
               <w:left w:val="single" w:sz="2" w:space="0" w:color="CDCED7"/>
@@ -13480,7 +13804,25 @@
               <w:rPr>
                 <w:sz w:val="18"/>
               </w:rPr>
-              <w:t>${}</w:t>
+              <w:t>${</w:t>
+            </w:r>
+            <w:r>
+              <w:rPr>
+                <w:sz w:val="18"/>
+              </w:rPr>
+              <w:t>Tuyauterie WC-</w:t>
+            </w:r>
+            <w:r>
+              <w:rPr>
+                <w:sz w:val="18"/>
+              </w:rPr>
+              <w:t>2</w:t>
+            </w:r>
+            <w:r>
+              <w:rPr>
+                <w:sz w:val="18"/>
+              </w:rPr>
+              <w:t>}</w:t>
             </w:r>
           </w:p>
         </w:tc>
@@ -13519,7 +13861,7 @@
         </w:tc>
         <w:tc>
           <w:tcPr>
-            <w:tcW w:w="1420" w:type="dxa"/>
+            <w:tcW w:w="1478" w:type="dxa"/>
             <w:tcBorders>
               <w:top w:val="single" w:sz="2" w:space="0" w:color="CDCED7"/>
               <w:left w:val="single" w:sz="2" w:space="0" w:color="CDCED7"/>
@@ -13541,13 +13883,31 @@
               <w:rPr>
                 <w:sz w:val="18"/>
               </w:rPr>
-              <w:t>${}</w:t>
-            </w:r>
-          </w:p>
-        </w:tc>
-        <w:tc>
-          <w:tcPr>
-            <w:tcW w:w="1420" w:type="dxa"/>
+              <w:t>${</w:t>
+            </w:r>
+            <w:r>
+              <w:rPr>
+                <w:sz w:val="18"/>
+              </w:rPr>
+              <w:t>État du luminaire WC (entrée)-</w:t>
+            </w:r>
+            <w:r>
+              <w:rPr>
+                <w:sz w:val="18"/>
+              </w:rPr>
+              <w:t>2</w:t>
+            </w:r>
+            <w:r>
+              <w:rPr>
+                <w:sz w:val="18"/>
+              </w:rPr>
+              <w:t>}</w:t>
+            </w:r>
+          </w:p>
+        </w:tc>
+        <w:tc>
+          <w:tcPr>
+            <w:tcW w:w="1842" w:type="dxa"/>
             <w:tcBorders>
               <w:top w:val="single" w:sz="2" w:space="0" w:color="CDCED7"/>
               <w:left w:val="single" w:sz="2" w:space="0" w:color="CDCED7"/>
@@ -13569,13 +13929,25 @@
               <w:rPr>
                 <w:sz w:val="18"/>
               </w:rPr>
-              <w:t>${}</w:t>
-            </w:r>
-          </w:p>
-        </w:tc>
-        <w:tc>
-          <w:tcPr>
-            <w:tcW w:w="5774" w:type="dxa"/>
+              <w:t>${</w:t>
+            </w:r>
+            <w:r>
+              <w:rPr>
+                <w:sz w:val="18"/>
+              </w:rPr>
+              <w:t>État du luminaire WC (sortie)-</w:t>
+            </w:r>
+            <w:r>
+              <w:rPr>
+                <w:sz w:val="18"/>
+              </w:rPr>
+              <w:t>2}</w:t>
+            </w:r>
+          </w:p>
+        </w:tc>
+        <w:tc>
+          <w:tcPr>
+            <w:tcW w:w="5294" w:type="dxa"/>
             <w:tcBorders>
               <w:top w:val="single" w:sz="2" w:space="0" w:color="CDCED7"/>
               <w:left w:val="single" w:sz="2" w:space="0" w:color="CDCED7"/>
@@ -13597,7 +13969,25 @@
               <w:rPr>
                 <w:sz w:val="18"/>
               </w:rPr>
-              <w:t>${}</w:t>
+              <w:t>${</w:t>
+            </w:r>
+            <w:r>
+              <w:rPr>
+                <w:sz w:val="18"/>
+              </w:rPr>
+              <w:t>Luminaire WC-</w:t>
+            </w:r>
+            <w:r>
+              <w:rPr>
+                <w:sz w:val="18"/>
+              </w:rPr>
+              <w:t>2</w:t>
+            </w:r>
+            <w:r>
+              <w:rPr>
+                <w:sz w:val="18"/>
+              </w:rPr>
+              <w:t>}</w:t>
             </w:r>
           </w:p>
         </w:tc>
@@ -13644,7 +14034,13 @@
               <w:txbxContent>
                 <w:p>
                   <w:r>
-                    <w:t>${}</w:t>
+                    <w:t>${</w:t>
+                  </w:r>
+                  <w:r>
+                    <w:t>Zone de commentaire</w:t>
+                  </w:r>
+                  <w:r>
+                    <w:t>}</w:t>
                   </w:r>
                 </w:p>
               </w:txbxContent>
@@ -13944,21 +14340,12 @@
           <w:sz w:val="16"/>
         </w:rPr>
       </w:pPr>
-      <w:proofErr w:type="gramStart"/>
       <w:r>
         <w:rPr>
           <w:color w:val="81859A"/>
           <w:sz w:val="16"/>
         </w:rPr>
-        <w:t>dans</w:t>
-      </w:r>
-      <w:proofErr w:type="gramEnd"/>
-      <w:r>
-        <w:rPr>
-          <w:color w:val="81859A"/>
-          <w:sz w:val="16"/>
-        </w:rPr>
-        <w:t xml:space="preserve"> les 10 jours suivant sa date de réalisation pour tout élément concernant le</w:t>
+        <w:t>dans les 10 jours suivant sa date de réalisation pour tout élément concernant le</w:t>
       </w:r>
       <w:r>
         <w:rPr>
@@ -13991,21 +14378,12 @@
           <w:sz w:val="16"/>
         </w:rPr>
       </w:pPr>
-      <w:proofErr w:type="gramStart"/>
       <w:r>
         <w:rPr>
           <w:color w:val="81859A"/>
           <w:sz w:val="16"/>
         </w:rPr>
-        <w:t>le</w:t>
-      </w:r>
-      <w:proofErr w:type="gramEnd"/>
-      <w:r>
-        <w:rPr>
-          <w:color w:val="81859A"/>
-          <w:sz w:val="16"/>
-        </w:rPr>
-        <w:t xml:space="preserve"> premier mois de la période de chauffe concernant l’état des éléments de</w:t>
+        <w:t>le premier mois de la période de chauffe concernant l’état des éléments de</w:t>
       </w:r>
       <w:r>
         <w:rPr>
@@ -14050,35 +14428,7 @@
         <w:rPr>
           <w:color w:val="81859A"/>
         </w:rPr>
-        <w:t xml:space="preserve">Le locataire doit veiller à maintenir en l’état le logement qu’il occupe. À ce titre, il doit assurer l’entretien normal du logement et de ses éléments d’équipement, ainsi que les menues réparations nécessaires à moins qu’il ne prouve qu’elles </w:t>
-      </w:r>
-      <w:proofErr w:type="gramStart"/>
-      <w:r>
-        <w:rPr>
-          <w:color w:val="81859A"/>
-        </w:rPr>
-        <w:t>sont</w:t>
-      </w:r>
-      <w:proofErr w:type="gramEnd"/>
-      <w:r>
-        <w:rPr>
-          <w:color w:val="81859A"/>
-        </w:rPr>
-        <w:t xml:space="preserve"> dues à la vétusté, à une malfaçon ou à la force majeure. À défaut, le bailleur peut retenir sur le dépôt de garantie </w:t>
-      </w:r>
-      <w:proofErr w:type="gramStart"/>
-      <w:r>
-        <w:rPr>
-          <w:color w:val="81859A"/>
-        </w:rPr>
-        <w:t>les sommes correspondant</w:t>
-      </w:r>
-      <w:proofErr w:type="gramEnd"/>
-      <w:r>
-        <w:rPr>
-          <w:color w:val="81859A"/>
-        </w:rPr>
-        <w:t xml:space="preserve"> aux réparations locatives qui n’ont pas été effectuées par le locataire, justificatifs à l’appui.</w:t>
+        <w:t>Le locataire doit veiller à maintenir en l’état le logement qu’il occupe. À ce titre, il doit assurer l’entretien normal du logement et de ses éléments d’équipement, ainsi que les menues réparations nécessaires à moins qu’il ne prouve qu’elles sont dues à la vétusté, à une malfaçon ou à la force majeure. À défaut, le bailleur peut retenir sur le dépôt de garantie les sommes correspondant aux réparations locatives qui n’ont pas été effectuées par le locataire, justificatifs à l’appui.</w:t>
       </w:r>
     </w:p>
     <w:p>
@@ -14291,24 +14641,13 @@
         <w:ind w:left="1038"/>
       </w:pPr>
       <w:r>
-        <w:t>Signature précédée de la mention manuscrite</w:t>
-      </w:r>
-      <w:proofErr w:type="gramStart"/>
-      <w:r>
-        <w:t xml:space="preserve"> «</w:t>
+        <w:t>Signature précédée de la mention manuscrite «</w:t>
       </w:r>
       <w:r>
         <w:rPr>
           <w:rFonts w:ascii="Avenir" w:hAnsi="Avenir"/>
         </w:rPr>
-        <w:t>certifié</w:t>
-      </w:r>
-      <w:proofErr w:type="gramEnd"/>
-      <w:r>
-        <w:rPr>
-          <w:rFonts w:ascii="Avenir" w:hAnsi="Avenir"/>
-        </w:rPr>
-        <w:t xml:space="preserve"> exact</w:t>
+        <w:t>certifié exact</w:t>
       </w:r>
       <w:r>
         <w:t>»</w:t>
@@ -14491,30 +14830,14 @@
           <w:rFonts w:ascii="Avenir-Roman" w:hAnsi="Avenir-Roman"/>
           <w:sz w:val="17"/>
         </w:rPr>
-        <w:t>Signature précédée de votre nom, prénom et</w:t>
-      </w:r>
-      <w:proofErr w:type="gramStart"/>
-      <w:r>
-        <w:rPr>
-          <w:rFonts w:ascii="Avenir-Roman" w:hAnsi="Avenir-Roman"/>
-          <w:sz w:val="17"/>
-        </w:rPr>
-        <w:t xml:space="preserve"> «</w:t>
+        <w:t>Signature précédée de votre nom, prénom et «</w:t>
       </w:r>
       <w:r>
         <w:rPr>
           <w:rFonts w:ascii="Avenir" w:hAnsi="Avenir"/>
           <w:sz w:val="17"/>
         </w:rPr>
-        <w:t>certifié</w:t>
-      </w:r>
-      <w:proofErr w:type="gramEnd"/>
-      <w:r>
-        <w:rPr>
-          <w:rFonts w:ascii="Avenir" w:hAnsi="Avenir"/>
-          <w:sz w:val="17"/>
-        </w:rPr>
-        <w:t xml:space="preserve"> exact</w:t>
+        <w:t>certifié exact</w:t>
       </w:r>
       <w:r>
         <w:rPr>
@@ -14537,21 +14860,7 @@
         <w:rPr>
           <w:sz w:val="13"/>
         </w:rPr>
-        <w:t>(Si le locataire représente d’autres locataires, inscrire :</w:t>
-      </w:r>
-      <w:proofErr w:type="gramStart"/>
-      <w:r>
-        <w:rPr>
-          <w:sz w:val="13"/>
-        </w:rPr>
-        <w:t xml:space="preserve"> «Je</w:t>
-      </w:r>
-      <w:proofErr w:type="gramEnd"/>
-      <w:r>
-        <w:rPr>
-          <w:sz w:val="13"/>
-        </w:rPr>
-        <w:t xml:space="preserve"> me porte fort pour tous les autres titulaires»)</w:t>
+        <w:t>(Si le locataire représente d’autres locataires, inscrire : «Je me porte fort pour tous les autres titulaires»)</w:t>
       </w:r>
     </w:p>
     <w:p>
@@ -15212,25 +15521,7 @@
                       <w:position w:val="1"/>
                       <w:sz w:val="19"/>
                     </w:rPr>
-                    <w:t xml:space="preserve">Ouverture de compteur (Gaz / </w:t>
-                  </w:r>
-                  <w:proofErr w:type="gramStart"/>
-                  <w:r>
-                    <w:rPr>
-                      <w:rFonts w:ascii="Avenir" w:hAnsi="Avenir"/>
-                      <w:position w:val="1"/>
-                      <w:sz w:val="19"/>
-                    </w:rPr>
-                    <w:t>Electricité )</w:t>
-                  </w:r>
-                  <w:proofErr w:type="gramEnd"/>
-                  <w:r>
-                    <w:rPr>
-                      <w:rFonts w:ascii="Avenir" w:hAnsi="Avenir"/>
-                      <w:position w:val="1"/>
-                      <w:sz w:val="19"/>
-                    </w:rPr>
-                    <w:t xml:space="preserve">: </w:t>
+                    <w:t xml:space="preserve">Ouverture de compteur (Gaz / Electricité ): </w:t>
                   </w:r>
                   <w:r>
                     <w:rPr>
@@ -16387,24 +16678,13 @@
         <w:ind w:left="1048" w:right="16"/>
       </w:pPr>
       <w:r>
-        <w:t>Signature précédée de la mention manuscrite</w:t>
-      </w:r>
-      <w:proofErr w:type="gramStart"/>
-      <w:r>
-        <w:t xml:space="preserve"> «</w:t>
+        <w:t>Signature précédée de la mention manuscrite «</w:t>
       </w:r>
       <w:r>
         <w:rPr>
           <w:rFonts w:ascii="Avenir" w:hAnsi="Avenir"/>
         </w:rPr>
-        <w:t>certifié</w:t>
-      </w:r>
-      <w:proofErr w:type="gramEnd"/>
-      <w:r>
-        <w:rPr>
-          <w:rFonts w:ascii="Avenir" w:hAnsi="Avenir"/>
-        </w:rPr>
-        <w:t xml:space="preserve"> exact</w:t>
+        <w:t>certifié exact</w:t>
       </w:r>
       <w:r>
         <w:t>»</w:t>
@@ -16461,30 +16741,14 @@
           <w:rFonts w:ascii="Avenir-Roman" w:hAnsi="Avenir-Roman"/>
           <w:sz w:val="17"/>
         </w:rPr>
-        <w:t>Signature précédée de votre nom, prénom et</w:t>
-      </w:r>
-      <w:proofErr w:type="gramStart"/>
-      <w:r>
-        <w:rPr>
-          <w:rFonts w:ascii="Avenir-Roman" w:hAnsi="Avenir-Roman"/>
-          <w:sz w:val="17"/>
-        </w:rPr>
-        <w:t xml:space="preserve"> «</w:t>
+        <w:t>Signature précédée de votre nom, prénom et «</w:t>
       </w:r>
       <w:r>
         <w:rPr>
           <w:rFonts w:ascii="Avenir" w:hAnsi="Avenir"/>
           <w:sz w:val="17"/>
         </w:rPr>
-        <w:t>certifié</w:t>
-      </w:r>
-      <w:proofErr w:type="gramEnd"/>
-      <w:r>
-        <w:rPr>
-          <w:rFonts w:ascii="Avenir" w:hAnsi="Avenir"/>
-          <w:sz w:val="17"/>
-        </w:rPr>
-        <w:t xml:space="preserve"> exact</w:t>
+        <w:t>certifié exact</w:t>
       </w:r>
       <w:r>
         <w:rPr>
@@ -16507,21 +16771,7 @@
         <w:rPr>
           <w:sz w:val="13"/>
         </w:rPr>
-        <w:t>(Si le locataire représente d’autres locataires, inscrire :</w:t>
-      </w:r>
-      <w:proofErr w:type="gramStart"/>
-      <w:r>
-        <w:rPr>
-          <w:sz w:val="13"/>
-        </w:rPr>
-        <w:t xml:space="preserve"> «Je</w:t>
-      </w:r>
-      <w:proofErr w:type="gramEnd"/>
-      <w:r>
-        <w:rPr>
-          <w:sz w:val="13"/>
-        </w:rPr>
-        <w:t xml:space="preserve"> me porte fort pour tous les autres titulaires»)</w:t>
+        <w:t>(Si le locataire représente d’autres locataires, inscrire : «Je me porte fort pour tous les autres titulaires»)</w:t>
       </w:r>
     </w:p>
     <w:sectPr>

</xml_diff>

<commit_message>
fin de la generation des word
</commit_message>
<xml_diff>
--- a/MediasClients/Etat-Des-Lieux(Modele).docx
+++ b/MediasClients/Etat-Des-Lieux(Modele).docx
@@ -201,6 +201,13 @@
                     <w:r>
                       <w:rPr>
                         <w:rFonts w:ascii="Avenir" w:hAnsi="Avenir"/>
+                        <w:spacing w:val="-10"/>
+                      </w:rPr>
+                      <w:t>${civilité du bailleur}</w:t>
+                    </w:r>
+                    <w:r>
+                      <w:rPr>
+                        <w:rFonts w:ascii="Avenir" w:hAnsi="Avenir"/>
                         <w:sz w:val="20"/>
                         <w:u w:val="dotted" w:color="CDCED7"/>
                       </w:rPr>
@@ -257,28 +264,6 @@
                         <w:u w:val="dotted" w:color="CDCED7"/>
                       </w:rPr>
                       <w:t>Prénom bailleur</w:t>
-                    </w:r>
-                    <w:r>
-                      <w:rPr>
-                        <w:rFonts w:ascii="Avenir" w:hAnsi="Avenir"/>
-                        <w:sz w:val="20"/>
-                        <w:u w:val="dotted" w:color="CDCED7"/>
-                      </w:rPr>
-                      <w:t>}</w:t>
-                    </w:r>
-                    <w:r>
-                      <w:rPr>
-                        <w:rFonts w:ascii="Avenir" w:hAnsi="Avenir"/>
-                        <w:sz w:val="20"/>
-                        <w:u w:val="dotted" w:color="CDCED7"/>
-                      </w:rPr>
-                      <w:t xml:space="preserve"> </w:t>
-                    </w:r>
-                    <w:r>
-                      <w:rPr>
-                        <w:u w:val="dotted" w:color="CDCED7"/>
-                      </w:rPr>
-                      <w:t>${</w:t>
                     </w:r>
                     <w:r>
                       <w:rPr>
@@ -453,6 +438,19 @@
                     </w:r>
                     <w:r>
                       <w:rPr>
+                        <w:rFonts w:ascii="Avenir" w:hAnsi="Avenir"/>
+                      </w:rPr>
+                      <w:t>${civilité du locataire}</w:t>
+                    </w:r>
+                    <w:r>
+                      <w:rPr>
+                        <w:rFonts w:ascii="Avenir" w:hAnsi="Avenir"/>
+                        <w:sz w:val="20"/>
+                      </w:rPr>
+                      <w:t xml:space="preserve">  </w:t>
+                    </w:r>
+                    <w:r>
+                      <w:rPr>
                         <w:u w:val="dotted" w:color="CDCED7"/>
                       </w:rPr>
                       <w:t>${</w:t>
@@ -489,29 +487,7 @@
                         <w:sz w:val="20"/>
                         <w:u w:val="dotted" w:color="CDCED7"/>
                       </w:rPr>
-                      <w:t xml:space="preserve">} </w:t>
-                    </w:r>
-                    <w:r>
-                      <w:rPr>
-                        <w:u w:val="dotted" w:color="CDCED7"/>
-                      </w:rPr>
-                      <w:t>${</w:t>
-                    </w:r>
-                    <w:r>
-                      <w:rPr>
-                        <w:rFonts w:ascii="Avenir" w:hAnsi="Avenir"/>
-                        <w:sz w:val="20"/>
-                        <w:u w:val="dotted" w:color="CDCED7"/>
-                      </w:rPr>
-                      <w:t xml:space="preserve">} </w:t>
-                    </w:r>
-                    <w:r>
-                      <w:rPr>
-                        <w:rFonts w:ascii="Avenir" w:hAnsi="Avenir"/>
-                        <w:sz w:val="20"/>
-                        <w:u w:val="dotted" w:color="CDCED7"/>
-                      </w:rPr>
-                      <w:t xml:space="preserve"> </w:t>
+                      <w:t>}</w:t>
                     </w:r>
                     <w:r>
                       <w:rPr>
@@ -1058,18 +1034,8 @@
                         <w:sz w:val="20"/>
                         <w:u w:val="dotted" w:color="CDCED7"/>
                       </w:rPr>
-                      <w:t xml:space="preserve">nombre de </w:t>
+                      <w:t>nombre de piece</w:t>
                     </w:r>
-                    <w:proofErr w:type="spellStart"/>
-                    <w:r>
-                      <w:rPr>
-                        <w:rFonts w:ascii="Avenir" w:hAnsi="Avenir"/>
-                        <w:sz w:val="20"/>
-                        <w:u w:val="dotted" w:color="CDCED7"/>
-                      </w:rPr>
-                      <w:t>piece</w:t>
-                    </w:r>
-                    <w:proofErr w:type="spellEnd"/>
                     <w:r>
                       <w:rPr>
                         <w:rFonts w:ascii="Avenir" w:hAnsi="Avenir"/>
@@ -3520,9 +3486,6 @@
               <w:t>${</w:t>
             </w:r>
             <w:r>
-              <w:t xml:space="preserve"> </w:t>
-            </w:r>
-            <w:r>
               <w:rPr>
                 <w:sz w:val="18"/>
               </w:rPr>
@@ -3573,9 +3536,6 @@
                 <w:sz w:val="18"/>
               </w:rPr>
               <w:t>${</w:t>
-            </w:r>
-            <w:r>
-              <w:t xml:space="preserve"> </w:t>
             </w:r>
             <w:r>
               <w:rPr>
@@ -4438,7 +4398,7 @@
               <w:rPr>
                 <w:sz w:val="18"/>
               </w:rPr>
-              <w:t xml:space="preserve"> </w:t>
+              <w:t>}</w:t>
             </w:r>
           </w:p>
         </w:tc>
@@ -4831,14 +4791,7 @@
                 <w:sz w:val="18"/>
                 <w:szCs w:val="18"/>
               </w:rPr>
-              <w:t>${</w:t>
-            </w:r>
-            <w:r>
-              <w:rPr>
-                <w:sz w:val="18"/>
-                <w:szCs w:val="18"/>
-              </w:rPr>
-              <w:t>État de la prise (entrée)</w:t>
+              <w:t>${État de la prise (entrée)</w:t>
             </w:r>
             <w:r>
               <w:rPr>
@@ -5208,6 +5161,12 @@
               <w:rPr>
                 <w:sz w:val="18"/>
               </w:rPr>
+              <w:t>)</w:t>
+            </w:r>
+            <w:r>
+              <w:rPr>
+                <w:sz w:val="18"/>
+              </w:rPr>
               <w:t>}</w:t>
             </w:r>
           </w:p>
@@ -5249,6 +5208,12 @@
                 <w:sz w:val="18"/>
               </w:rPr>
               <w:t>sortie</w:t>
+            </w:r>
+            <w:r>
+              <w:rPr>
+                <w:sz w:val="18"/>
+              </w:rPr>
+              <w:t>)</w:t>
             </w:r>
             <w:r>
               <w:rPr>
@@ -5926,13 +5891,7 @@
               <w:rPr>
                 <w:sz w:val="18"/>
               </w:rPr>
-              <w:t>2</w:t>
-            </w:r>
-            <w:r>
-              <w:rPr>
-                <w:sz w:val="18"/>
-              </w:rPr>
-              <w:t>}</w:t>
+              <w:t>2}</w:t>
             </w:r>
           </w:p>
         </w:tc>
@@ -7024,6 +6983,12 @@
               <w:rPr>
                 <w:sz w:val="18"/>
               </w:rPr>
+              <w:t>)</w:t>
+            </w:r>
+            <w:r>
+              <w:rPr>
+                <w:sz w:val="18"/>
+              </w:rPr>
               <w:t>}</w:t>
             </w:r>
           </w:p>
@@ -7064,7 +7029,19 @@
               <w:rPr>
                 <w:sz w:val="18"/>
               </w:rPr>
-              <w:t>sortie}</w:t>
+              <w:t>sortie</w:t>
+            </w:r>
+            <w:r>
+              <w:rPr>
+                <w:sz w:val="18"/>
+              </w:rPr>
+              <w:t>)</w:t>
+            </w:r>
+            <w:r>
+              <w:rPr>
+                <w:sz w:val="18"/>
+              </w:rPr>
+              <w:t>}</w:t>
             </w:r>
           </w:p>
         </w:tc>
@@ -7784,7 +7761,19 @@
               <w:rPr>
                 <w:sz w:val="18"/>
               </w:rPr>
-              <w:t>'État du mur 1 (entrée)</w:t>
+              <w:t>État du mur 1</w:t>
+            </w:r>
+            <w:r>
+              <w:rPr>
+                <w:sz w:val="18"/>
+              </w:rPr>
+              <w:t xml:space="preserve"> </w:t>
+            </w:r>
+            <w:r>
+              <w:rPr>
+                <w:sz w:val="18"/>
+              </w:rPr>
+              <w:t>(entrée)</w:t>
             </w:r>
             <w:r>
               <w:rPr>
@@ -7824,7 +7813,7 @@
               <w:rPr>
                 <w:sz w:val="18"/>
               </w:rPr>
-              <w:t>'État du mur 1 (</w:t>
+              <w:t>État du mur 1 (</w:t>
             </w:r>
             <w:r>
               <w:rPr>
@@ -8029,7 +8018,7 @@
               <w:rPr>
                 <w:sz w:val="18"/>
               </w:rPr>
-              <w:t>solChambre1</w:t>
+              <w:t>Sol chambre 1</w:t>
             </w:r>
             <w:r>
               <w:rPr>
@@ -8102,19 +8091,7 @@
               <w:rPr>
                 <w:sz w:val="18"/>
               </w:rPr>
-              <w:t xml:space="preserve">État des Vitrage et </w:t>
-            </w:r>
-            <w:r>
-              <w:rPr>
-                <w:sz w:val="18"/>
-              </w:rPr>
-              <w:t>volets 1</w:t>
-            </w:r>
-            <w:r>
-              <w:rPr>
-                <w:sz w:val="18"/>
-              </w:rPr>
-              <w:t xml:space="preserve"> (entrée)</w:t>
+              <w:t>État des Vitrage et volets 1 (entrée)</w:t>
             </w:r>
             <w:r>
               <w:rPr>
@@ -8206,7 +8183,7 @@
               <w:rPr>
                 <w:sz w:val="18"/>
               </w:rPr>
-              <w:t>vitrages1</w:t>
+              <w:t>Vitrage et volets chambre 1</w:t>
             </w:r>
             <w:r>
               <w:rPr>
@@ -8359,7 +8336,7 @@
               <w:rPr>
                 <w:sz w:val="18"/>
               </w:rPr>
-              <w:t>plafond1</w:t>
+              <w:t>Plafond chambre 1</w:t>
             </w:r>
             <w:r>
               <w:rPr>
@@ -8428,19 +8405,11 @@
               </w:rPr>
               <w:t>${</w:t>
             </w:r>
-            <w:proofErr w:type="spellStart"/>
-            <w:r>
-              <w:rPr>
-                <w:sz w:val="18"/>
-              </w:rPr>
-              <w:t>eclairage</w:t>
-            </w:r>
-            <w:proofErr w:type="spellEnd"/>
-            <w:r>
-              <w:rPr>
-                <w:sz w:val="18"/>
-              </w:rPr>
-              <w:t xml:space="preserve"> de la chambre 1 (entrée)</w:t>
+            <w:r>
+              <w:rPr>
+                <w:sz w:val="18"/>
+              </w:rPr>
+              <w:t>eclairage de la chambre 1 (entrée)</w:t>
             </w:r>
             <w:r>
               <w:rPr>
@@ -8476,19 +8445,11 @@
               </w:rPr>
               <w:t>${</w:t>
             </w:r>
-            <w:proofErr w:type="spellStart"/>
-            <w:r>
-              <w:rPr>
-                <w:sz w:val="18"/>
-              </w:rPr>
-              <w:t>eclairage</w:t>
-            </w:r>
-            <w:proofErr w:type="spellEnd"/>
-            <w:r>
-              <w:rPr>
-                <w:sz w:val="18"/>
-              </w:rPr>
-              <w:t xml:space="preserve"> de la chambre 1 (sortie)</w:t>
+            <w:r>
+              <w:rPr>
+                <w:sz w:val="18"/>
+              </w:rPr>
+              <w:t>eclairage de la chambre 1 (sortie)</w:t>
             </w:r>
             <w:r>
               <w:rPr>
@@ -8528,7 +8489,7 @@
               <w:rPr>
                 <w:sz w:val="18"/>
               </w:rPr>
-              <w:t>eclairageChambre1</w:t>
+              <w:t>eclairage chambre 1</w:t>
             </w:r>
             <w:r>
               <w:rPr>
@@ -8589,21 +8550,7 @@
               <w:rPr>
                 <w:sz w:val="18"/>
               </w:rPr>
-              <w:t xml:space="preserve">nombre des plafonds </w:t>
-            </w:r>
-            <w:proofErr w:type="spellStart"/>
-            <w:r>
-              <w:rPr>
-                <w:sz w:val="18"/>
-              </w:rPr>
-              <w:t>electrique</w:t>
-            </w:r>
-            <w:proofErr w:type="spellEnd"/>
-            <w:r>
-              <w:rPr>
-                <w:sz w:val="18"/>
-              </w:rPr>
-              <w:t xml:space="preserve"> chambre 1</w:t>
+              <w:t>nombre des plafonds electrique chambre 1</w:t>
             </w:r>
             <w:r>
               <w:rPr>
@@ -8651,21 +8598,7 @@
               <w:rPr>
                 <w:sz w:val="18"/>
               </w:rPr>
-              <w:t xml:space="preserve">État des plafonds </w:t>
-            </w:r>
-            <w:proofErr w:type="spellStart"/>
-            <w:r>
-              <w:rPr>
-                <w:sz w:val="18"/>
-              </w:rPr>
-              <w:t>electrique</w:t>
-            </w:r>
-            <w:proofErr w:type="spellEnd"/>
-            <w:r>
-              <w:rPr>
-                <w:sz w:val="18"/>
-              </w:rPr>
-              <w:t xml:space="preserve"> chambre 1 (entrée)</w:t>
+              <w:t>État des plafonds electrique chambre 1 (entrée)</w:t>
             </w:r>
             <w:r>
               <w:rPr>
@@ -8705,21 +8638,7 @@
               <w:rPr>
                 <w:sz w:val="18"/>
               </w:rPr>
-              <w:t xml:space="preserve">État des plafonds </w:t>
-            </w:r>
-            <w:proofErr w:type="spellStart"/>
-            <w:r>
-              <w:rPr>
-                <w:sz w:val="18"/>
-              </w:rPr>
-              <w:t>electrique</w:t>
-            </w:r>
-            <w:proofErr w:type="spellEnd"/>
-            <w:r>
-              <w:rPr>
-                <w:sz w:val="18"/>
-              </w:rPr>
-              <w:t xml:space="preserve"> chambre 1 (sortie)</w:t>
+              <w:t>État des plafonds electrique chambre 1 (sortie)</w:t>
             </w:r>
             <w:r>
               <w:rPr>
@@ -8759,7 +8678,7 @@
               <w:rPr>
                 <w:sz w:val="18"/>
               </w:rPr>
-              <w:t>plafondElectrique1</w:t>
+              <w:t>nombre des plafonds electrique chambre 1</w:t>
             </w:r>
             <w:r>
               <w:rPr>
@@ -9119,7 +9038,7 @@
               <w:rPr>
                 <w:sz w:val="18"/>
               </w:rPr>
-              <w:t xml:space="preserve">'État du mur </w:t>
+              <w:t xml:space="preserve">État du mur </w:t>
             </w:r>
             <w:r>
               <w:rPr>
@@ -9171,7 +9090,7 @@
               <w:rPr>
                 <w:sz w:val="18"/>
               </w:rPr>
-              <w:t xml:space="preserve">'État du mur </w:t>
+              <w:t xml:space="preserve">État du mur </w:t>
             </w:r>
             <w:r>
               <w:rPr>
@@ -9241,13 +9160,7 @@
               <w:rPr>
                 <w:sz w:val="18"/>
               </w:rPr>
-              <w:t>2</w:t>
-            </w:r>
-            <w:r>
-              <w:rPr>
-                <w:sz w:val="18"/>
-              </w:rPr>
-              <w:t>}</w:t>
+              <w:t>2}</w:t>
             </w:r>
           </w:p>
         </w:tc>
@@ -9418,19 +9331,13 @@
               <w:rPr>
                 <w:sz w:val="18"/>
               </w:rPr>
-              <w:t>solChambre</w:t>
-            </w:r>
-            <w:r>
-              <w:rPr>
-                <w:sz w:val="18"/>
-              </w:rPr>
-              <w:t>2</w:t>
-            </w:r>
-            <w:r>
-              <w:rPr>
-                <w:sz w:val="18"/>
-              </w:rPr>
-              <w:t>}</w:t>
+              <w:t xml:space="preserve">Sol chambre </w:t>
+            </w:r>
+            <w:r>
+              <w:rPr>
+                <w:sz w:val="18"/>
+              </w:rPr>
+              <w:t>2}</w:t>
             </w:r>
           </w:p>
         </w:tc>
@@ -9613,19 +9520,13 @@
               <w:rPr>
                 <w:sz w:val="18"/>
               </w:rPr>
-              <w:t>vitrages</w:t>
-            </w:r>
-            <w:r>
-              <w:rPr>
-                <w:sz w:val="18"/>
-              </w:rPr>
-              <w:t>2</w:t>
-            </w:r>
-            <w:r>
-              <w:rPr>
-                <w:sz w:val="18"/>
-              </w:rPr>
-              <w:t>}</w:t>
+              <w:t xml:space="preserve">Vitrage et volets chambre </w:t>
+            </w:r>
+            <w:r>
+              <w:rPr>
+                <w:sz w:val="18"/>
+              </w:rPr>
+              <w:t>2}</w:t>
             </w:r>
           </w:p>
         </w:tc>
@@ -9796,19 +9697,13 @@
               <w:rPr>
                 <w:sz w:val="18"/>
               </w:rPr>
-              <w:t>plafond</w:t>
-            </w:r>
-            <w:r>
-              <w:rPr>
-                <w:sz w:val="18"/>
-              </w:rPr>
-              <w:t>2</w:t>
-            </w:r>
-            <w:r>
-              <w:rPr>
-                <w:sz w:val="18"/>
-              </w:rPr>
-              <w:t>}</w:t>
+              <w:t xml:space="preserve">Plafond chambre </w:t>
+            </w:r>
+            <w:r>
+              <w:rPr>
+                <w:sz w:val="18"/>
+              </w:rPr>
+              <w:t>2}</w:t>
             </w:r>
           </w:p>
         </w:tc>
@@ -9871,19 +9766,11 @@
               </w:rPr>
               <w:t>${</w:t>
             </w:r>
-            <w:proofErr w:type="spellStart"/>
-            <w:r>
-              <w:rPr>
-                <w:sz w:val="18"/>
-              </w:rPr>
-              <w:t>eclairage</w:t>
-            </w:r>
-            <w:proofErr w:type="spellEnd"/>
-            <w:r>
-              <w:rPr>
-                <w:sz w:val="18"/>
-              </w:rPr>
-              <w:t xml:space="preserve"> de la chambre </w:t>
+            <w:r>
+              <w:rPr>
+                <w:sz w:val="18"/>
+              </w:rPr>
+              <w:t xml:space="preserve">eclairage de la chambre </w:t>
             </w:r>
             <w:r>
               <w:rPr>
@@ -9931,19 +9818,11 @@
               </w:rPr>
               <w:t>${</w:t>
             </w:r>
-            <w:proofErr w:type="spellStart"/>
-            <w:r>
-              <w:rPr>
-                <w:sz w:val="18"/>
-              </w:rPr>
-              <w:t>eclairage</w:t>
-            </w:r>
-            <w:proofErr w:type="spellEnd"/>
-            <w:r>
-              <w:rPr>
-                <w:sz w:val="18"/>
-              </w:rPr>
-              <w:t xml:space="preserve"> de la chambre </w:t>
+            <w:r>
+              <w:rPr>
+                <w:sz w:val="18"/>
+              </w:rPr>
+              <w:t xml:space="preserve">eclairage de la chambre </w:t>
             </w:r>
             <w:r>
               <w:rPr>
@@ -9995,19 +9874,13 @@
               <w:rPr>
                 <w:sz w:val="18"/>
               </w:rPr>
-              <w:t>eclairageChambre</w:t>
-            </w:r>
-            <w:r>
-              <w:rPr>
-                <w:sz w:val="18"/>
-              </w:rPr>
-              <w:t>2</w:t>
-            </w:r>
-            <w:r>
-              <w:rPr>
-                <w:sz w:val="18"/>
-              </w:rPr>
-              <w:t>}</w:t>
+              <w:t xml:space="preserve">eclairage chambre </w:t>
+            </w:r>
+            <w:r>
+              <w:rPr>
+                <w:sz w:val="18"/>
+              </w:rPr>
+              <w:t>2}</w:t>
             </w:r>
           </w:p>
         </w:tc>
@@ -10062,33 +9935,13 @@
               <w:rPr>
                 <w:sz w:val="18"/>
               </w:rPr>
-              <w:t xml:space="preserve">nombre des plafonds </w:t>
-            </w:r>
-            <w:proofErr w:type="spellStart"/>
-            <w:r>
-              <w:rPr>
-                <w:sz w:val="18"/>
-              </w:rPr>
-              <w:t>electrique</w:t>
-            </w:r>
-            <w:proofErr w:type="spellEnd"/>
-            <w:r>
-              <w:rPr>
-                <w:sz w:val="18"/>
-              </w:rPr>
-              <w:t xml:space="preserve"> chambre </w:t>
-            </w:r>
-            <w:r>
-              <w:rPr>
-                <w:sz w:val="18"/>
-              </w:rPr>
-              <w:t>2</w:t>
-            </w:r>
-            <w:r>
-              <w:rPr>
-                <w:sz w:val="18"/>
-              </w:rPr>
-              <w:t>}</w:t>
+              <w:t xml:space="preserve">nombre des plafonds electrique chambre </w:t>
+            </w:r>
+            <w:r>
+              <w:rPr>
+                <w:sz w:val="18"/>
+              </w:rPr>
+              <w:t>2}</w:t>
             </w:r>
             <w:r>
               <w:rPr>
@@ -10130,21 +9983,7 @@
               <w:rPr>
                 <w:sz w:val="18"/>
               </w:rPr>
-              <w:t xml:space="preserve">État des plafonds </w:t>
-            </w:r>
-            <w:proofErr w:type="spellStart"/>
-            <w:r>
-              <w:rPr>
-                <w:sz w:val="18"/>
-              </w:rPr>
-              <w:t>electrique</w:t>
-            </w:r>
-            <w:proofErr w:type="spellEnd"/>
-            <w:r>
-              <w:rPr>
-                <w:sz w:val="18"/>
-              </w:rPr>
-              <w:t xml:space="preserve"> chambre </w:t>
+              <w:t xml:space="preserve">État des plafonds electrique chambre </w:t>
             </w:r>
             <w:r>
               <w:rPr>
@@ -10196,21 +10035,7 @@
               <w:rPr>
                 <w:sz w:val="18"/>
               </w:rPr>
-              <w:t xml:space="preserve">État des plafonds </w:t>
-            </w:r>
-            <w:proofErr w:type="spellStart"/>
-            <w:r>
-              <w:rPr>
-                <w:sz w:val="18"/>
-              </w:rPr>
-              <w:t>electrique</w:t>
-            </w:r>
-            <w:proofErr w:type="spellEnd"/>
-            <w:r>
-              <w:rPr>
-                <w:sz w:val="18"/>
-              </w:rPr>
-              <w:t xml:space="preserve"> chambre </w:t>
+              <w:t xml:space="preserve">État des plafonds electrique chambre </w:t>
             </w:r>
             <w:r>
               <w:rPr>
@@ -10256,25 +10081,25 @@
               <w:rPr>
                 <w:sz w:val="18"/>
               </w:rPr>
-              <w:t>${</w:t>
-            </w:r>
-            <w:r>
-              <w:rPr>
-                <w:sz w:val="18"/>
-              </w:rPr>
-              <w:t>plafondElectrique</w:t>
-            </w:r>
-            <w:r>
-              <w:rPr>
-                <w:sz w:val="18"/>
-              </w:rPr>
-              <w:t>2</w:t>
-            </w:r>
-            <w:r>
-              <w:rPr>
-                <w:sz w:val="18"/>
-              </w:rPr>
-              <w:t>}</w:t>
+              <w:t>$</w:t>
+            </w:r>
+            <w:r>
+              <w:rPr>
+                <w:sz w:val="18"/>
+              </w:rPr>
+              <w:t>{</w:t>
+            </w:r>
+            <w:r>
+              <w:rPr>
+                <w:sz w:val="18"/>
+              </w:rPr>
+              <w:t xml:space="preserve">nombre des plafonds electrique chambre </w:t>
+            </w:r>
+            <w:r>
+              <w:rPr>
+                <w:sz w:val="18"/>
+              </w:rPr>
+              <w:t>2}</w:t>
             </w:r>
           </w:p>
         </w:tc>
@@ -10758,13 +10583,7 @@
               <w:rPr>
                 <w:sz w:val="18"/>
               </w:rPr>
-              <w:t>3</w:t>
-            </w:r>
-            <w:r>
-              <w:rPr>
-                <w:sz w:val="18"/>
-              </w:rPr>
-              <w:t>}</w:t>
+              <w:t>3}</w:t>
             </w:r>
           </w:p>
         </w:tc>
@@ -10935,19 +10754,13 @@
               <w:rPr>
                 <w:sz w:val="18"/>
               </w:rPr>
-              <w:t>solChambre</w:t>
-            </w:r>
-            <w:r>
-              <w:rPr>
-                <w:sz w:val="18"/>
-              </w:rPr>
-              <w:t>3</w:t>
-            </w:r>
-            <w:r>
-              <w:rPr>
-                <w:sz w:val="18"/>
-              </w:rPr>
-              <w:t>}</w:t>
+              <w:t xml:space="preserve">Sol chambre </w:t>
+            </w:r>
+            <w:r>
+              <w:rPr>
+                <w:sz w:val="18"/>
+              </w:rPr>
+              <w:t>3}</w:t>
             </w:r>
           </w:p>
         </w:tc>
@@ -11130,19 +10943,13 @@
               <w:rPr>
                 <w:sz w:val="18"/>
               </w:rPr>
-              <w:t>vitrages</w:t>
-            </w:r>
-            <w:r>
-              <w:rPr>
-                <w:sz w:val="18"/>
-              </w:rPr>
-              <w:t>3</w:t>
-            </w:r>
-            <w:r>
-              <w:rPr>
-                <w:sz w:val="18"/>
-              </w:rPr>
-              <w:t>}</w:t>
+              <w:t xml:space="preserve">Vitrage et volets chambre </w:t>
+            </w:r>
+            <w:r>
+              <w:rPr>
+                <w:sz w:val="18"/>
+              </w:rPr>
+              <w:t>3}</w:t>
             </w:r>
           </w:p>
         </w:tc>
@@ -11313,19 +11120,13 @@
               <w:rPr>
                 <w:sz w:val="18"/>
               </w:rPr>
-              <w:t>plafond</w:t>
-            </w:r>
-            <w:r>
-              <w:rPr>
-                <w:sz w:val="18"/>
-              </w:rPr>
-              <w:t>3</w:t>
-            </w:r>
-            <w:r>
-              <w:rPr>
-                <w:sz w:val="18"/>
-              </w:rPr>
-              <w:t>}</w:t>
+              <w:t xml:space="preserve">Plafond chambre </w:t>
+            </w:r>
+            <w:r>
+              <w:rPr>
+                <w:sz w:val="18"/>
+              </w:rPr>
+              <w:t>3}</w:t>
             </w:r>
           </w:p>
         </w:tc>
@@ -11388,19 +11189,11 @@
               </w:rPr>
               <w:t>${</w:t>
             </w:r>
-            <w:proofErr w:type="spellStart"/>
-            <w:r>
-              <w:rPr>
-                <w:sz w:val="18"/>
-              </w:rPr>
-              <w:t>eclairage</w:t>
-            </w:r>
-            <w:proofErr w:type="spellEnd"/>
-            <w:r>
-              <w:rPr>
-                <w:sz w:val="18"/>
-              </w:rPr>
-              <w:t xml:space="preserve"> de la chambre </w:t>
+            <w:r>
+              <w:rPr>
+                <w:sz w:val="18"/>
+              </w:rPr>
+              <w:t xml:space="preserve">eclairage de la chambre </w:t>
             </w:r>
             <w:r>
               <w:rPr>
@@ -11448,19 +11241,11 @@
               </w:rPr>
               <w:t>${</w:t>
             </w:r>
-            <w:proofErr w:type="spellStart"/>
-            <w:r>
-              <w:rPr>
-                <w:sz w:val="18"/>
-              </w:rPr>
-              <w:t>eclairage</w:t>
-            </w:r>
-            <w:proofErr w:type="spellEnd"/>
-            <w:r>
-              <w:rPr>
-                <w:sz w:val="18"/>
-              </w:rPr>
-              <w:t xml:space="preserve"> de la chambre </w:t>
+            <w:r>
+              <w:rPr>
+                <w:sz w:val="18"/>
+              </w:rPr>
+              <w:t xml:space="preserve">eclairage de la chambre </w:t>
             </w:r>
             <w:r>
               <w:rPr>
@@ -11512,19 +11297,13 @@
               <w:rPr>
                 <w:sz w:val="18"/>
               </w:rPr>
-              <w:t>eclairageChambre</w:t>
-            </w:r>
-            <w:r>
-              <w:rPr>
-                <w:sz w:val="18"/>
-              </w:rPr>
-              <w:t>3</w:t>
-            </w:r>
-            <w:r>
-              <w:rPr>
-                <w:sz w:val="18"/>
-              </w:rPr>
-              <w:t>}</w:t>
+              <w:t xml:space="preserve">eclairage chambre </w:t>
+            </w:r>
+            <w:r>
+              <w:rPr>
+                <w:sz w:val="18"/>
+              </w:rPr>
+              <w:t>3}</w:t>
             </w:r>
           </w:p>
         </w:tc>
@@ -11573,21 +11352,7 @@
               <w:rPr>
                 <w:sz w:val="18"/>
               </w:rPr>
-              <w:t xml:space="preserve">Nombre : ${nombre des plafonds </w:t>
-            </w:r>
-            <w:proofErr w:type="spellStart"/>
-            <w:r>
-              <w:rPr>
-                <w:sz w:val="18"/>
-              </w:rPr>
-              <w:t>electrique</w:t>
-            </w:r>
-            <w:proofErr w:type="spellEnd"/>
-            <w:r>
-              <w:rPr>
-                <w:sz w:val="18"/>
-              </w:rPr>
-              <w:t xml:space="preserve"> chambre </w:t>
+              <w:t xml:space="preserve">Nombre : ${nombre des plafonds electrique chambre </w:t>
             </w:r>
             <w:r>
               <w:rPr>
@@ -11639,21 +11404,7 @@
               <w:rPr>
                 <w:sz w:val="18"/>
               </w:rPr>
-              <w:t xml:space="preserve">État des plafonds </w:t>
-            </w:r>
-            <w:proofErr w:type="spellStart"/>
-            <w:r>
-              <w:rPr>
-                <w:sz w:val="18"/>
-              </w:rPr>
-              <w:t>electrique</w:t>
-            </w:r>
-            <w:proofErr w:type="spellEnd"/>
-            <w:r>
-              <w:rPr>
-                <w:sz w:val="18"/>
-              </w:rPr>
-              <w:t xml:space="preserve"> chambre </w:t>
+              <w:t xml:space="preserve">État des plafonds electrique chambre </w:t>
             </w:r>
             <w:r>
               <w:rPr>
@@ -11705,21 +11456,7 @@
               <w:rPr>
                 <w:sz w:val="18"/>
               </w:rPr>
-              <w:t xml:space="preserve">État des plafonds </w:t>
-            </w:r>
-            <w:proofErr w:type="spellStart"/>
-            <w:r>
-              <w:rPr>
-                <w:sz w:val="18"/>
-              </w:rPr>
-              <w:t>electrique</w:t>
-            </w:r>
-            <w:proofErr w:type="spellEnd"/>
-            <w:r>
-              <w:rPr>
-                <w:sz w:val="18"/>
-              </w:rPr>
-              <w:t xml:space="preserve"> chambre </w:t>
+              <w:t xml:space="preserve">État des plafonds electrique chambre </w:t>
             </w:r>
             <w:r>
               <w:rPr>
@@ -11771,19 +11508,13 @@
               <w:rPr>
                 <w:sz w:val="18"/>
               </w:rPr>
-              <w:t>plafondElectrique</w:t>
-            </w:r>
-            <w:r>
-              <w:rPr>
-                <w:sz w:val="18"/>
-              </w:rPr>
-              <w:t>3</w:t>
-            </w:r>
-            <w:r>
-              <w:rPr>
-                <w:sz w:val="18"/>
-              </w:rPr>
-              <w:t>}</w:t>
+              <w:t xml:space="preserve">nombre des plafonds electrique chambre </w:t>
+            </w:r>
+            <w:r>
+              <w:rPr>
+                <w:sz w:val="18"/>
+              </w:rPr>
+              <w:t>3}</w:t>
             </w:r>
           </w:p>
         </w:tc>
@@ -13235,13 +12966,7 @@
               <w:rPr>
                 <w:sz w:val="18"/>
               </w:rPr>
-              <w:t>2</w:t>
-            </w:r>
-            <w:r>
-              <w:rPr>
-                <w:sz w:val="18"/>
-              </w:rPr>
-              <w:t>}</w:t>
+              <w:t>2}</w:t>
             </w:r>
           </w:p>
         </w:tc>
@@ -13321,13 +13046,7 @@
               <w:rPr>
                 <w:sz w:val="18"/>
               </w:rPr>
-              <w:t>2</w:t>
-            </w:r>
-            <w:r>
-              <w:rPr>
-                <w:sz w:val="18"/>
-              </w:rPr>
-              <w:t>}</w:t>
+              <w:t>2}</w:t>
             </w:r>
           </w:p>
         </w:tc>
@@ -13400,13 +13119,7 @@
               <w:rPr>
                 <w:sz w:val="18"/>
               </w:rPr>
-              <w:t>2</w:t>
-            </w:r>
-            <w:r>
-              <w:rPr>
-                <w:sz w:val="18"/>
-              </w:rPr>
-              <w:t>}</w:t>
+              <w:t>2}</w:t>
             </w:r>
           </w:p>
         </w:tc>
@@ -13486,13 +13199,7 @@
               <w:rPr>
                 <w:sz w:val="18"/>
               </w:rPr>
-              <w:t>2</w:t>
-            </w:r>
-            <w:r>
-              <w:rPr>
-                <w:sz w:val="18"/>
-              </w:rPr>
-              <w:t>}</w:t>
+              <w:t>2}</w:t>
             </w:r>
           </w:p>
         </w:tc>
@@ -13565,13 +13272,7 @@
               <w:rPr>
                 <w:sz w:val="18"/>
               </w:rPr>
-              <w:t>2</w:t>
-            </w:r>
-            <w:r>
-              <w:rPr>
-                <w:sz w:val="18"/>
-              </w:rPr>
-              <w:t>}</w:t>
+              <w:t>2}</w:t>
             </w:r>
           </w:p>
         </w:tc>
@@ -13651,13 +13352,7 @@
               <w:rPr>
                 <w:sz w:val="18"/>
               </w:rPr>
-              <w:t>2</w:t>
-            </w:r>
-            <w:r>
-              <w:rPr>
-                <w:sz w:val="18"/>
-              </w:rPr>
-              <w:t>}</w:t>
+              <w:t>2}</w:t>
             </w:r>
           </w:p>
         </w:tc>
@@ -13730,13 +13425,7 @@
               <w:rPr>
                 <w:sz w:val="18"/>
               </w:rPr>
-              <w:t>2</w:t>
-            </w:r>
-            <w:r>
-              <w:rPr>
-                <w:sz w:val="18"/>
-              </w:rPr>
-              <w:t>}</w:t>
+              <w:t>2}</w:t>
             </w:r>
           </w:p>
         </w:tc>
@@ -13816,13 +13505,7 @@
               <w:rPr>
                 <w:sz w:val="18"/>
               </w:rPr>
-              <w:t>2</w:t>
-            </w:r>
-            <w:r>
-              <w:rPr>
-                <w:sz w:val="18"/>
-              </w:rPr>
-              <w:t>}</w:t>
+              <w:t>2}</w:t>
             </w:r>
           </w:p>
         </w:tc>
@@ -13895,13 +13578,7 @@
               <w:rPr>
                 <w:sz w:val="18"/>
               </w:rPr>
-              <w:t>2</w:t>
-            </w:r>
-            <w:r>
-              <w:rPr>
-                <w:sz w:val="18"/>
-              </w:rPr>
-              <w:t>}</w:t>
+              <w:t>2}</w:t>
             </w:r>
           </w:p>
         </w:tc>
@@ -13981,13 +13658,7 @@
               <w:rPr>
                 <w:sz w:val="18"/>
               </w:rPr>
-              <w:t>2</w:t>
-            </w:r>
-            <w:r>
-              <w:rPr>
-                <w:sz w:val="18"/>
-              </w:rPr>
-              <w:t>}</w:t>
+              <w:t>2}</w:t>
             </w:r>
           </w:p>
         </w:tc>
@@ -18284,10 +17955,26 @@
 </file>
 
 <file path=customXml/item1.xml><?xml version="1.0" encoding="utf-8"?>
-<b:Sources xmlns:b="http://schemas.openxmlformats.org/officeDocument/2006/bibliography" xmlns="http://schemas.openxmlformats.org/officeDocument/2006/bibliography" SelectedStyle="\APASixthEditionOfficeOnline.xsl" StyleName="APA" Version="6"/>
+<p:properties xmlns:p="http://schemas.microsoft.com/office/2006/metadata/properties" xmlns:xsi="http://www.w3.org/2001/XMLSchema-instance" xmlns:pc="http://schemas.microsoft.com/office/infopath/2007/PartnerControls">
+  <documentManagement>
+    <lcf76f155ced4ddcb4097134ff3c332f xmlns="35ea5db1-c23b-4d74-a988-d81980da43f5">
+      <Terms xmlns="http://schemas.microsoft.com/office/infopath/2007/PartnerControls"/>
+    </lcf76f155ced4ddcb4097134ff3c332f>
+    <TaxCatchAll xmlns="1161a12f-4207-4731-a08b-3ca05f6be25b" xsi:nil="true"/>
+  </documentManagement>
+</p:properties>
 </file>
 
 <file path=customXml/item2.xml><?xml version="1.0" encoding="utf-8"?>
+<?mso-contentType ?>
+<FormTemplates xmlns="http://schemas.microsoft.com/sharepoint/v3/contenttype/forms">
+  <Display>DocumentLibraryForm</Display>
+  <Edit>DocumentLibraryForm</Edit>
+  <New>DocumentLibraryForm</New>
+</FormTemplates>
+</file>
+
+<file path=customXml/item3.xml><?xml version="1.0" encoding="utf-8"?>
 <ct:contentTypeSchema xmlns:ct="http://schemas.microsoft.com/office/2006/metadata/contentType" xmlns:ma="http://schemas.microsoft.com/office/2006/metadata/properties/metaAttributes" ct:_="" ma:_="" ma:contentTypeName="Document" ma:contentTypeID="0x010100796725587FA80A4DBBA46177F5AF4A06" ma:contentTypeVersion="12" ma:contentTypeDescription="Crée un document." ma:contentTypeScope="" ma:versionID="9d0592cd5c1e9f0a0f602cee02da1d85">
   <xsd:schema xmlns:xsd="http://www.w3.org/2001/XMLSchema" xmlns:xs="http://www.w3.org/2001/XMLSchema" xmlns:p="http://schemas.microsoft.com/office/2006/metadata/properties" xmlns:ns2="35ea5db1-c23b-4d74-a988-d81980da43f5" xmlns:ns3="1161a12f-4207-4731-a08b-3ca05f6be25b" targetNamespace="http://schemas.microsoft.com/office/2006/metadata/properties" ma:root="true" ma:fieldsID="ba02d08ba02b36cd69f986a525d57b82" ns2:_="" ns3:_="">
     <xsd:import namespace="35ea5db1-c23b-4d74-a988-d81980da43f5"/>
@@ -18488,35 +18175,30 @@
 </ct:contentTypeSchema>
 </file>
 
-<file path=customXml/item3.xml><?xml version="1.0" encoding="utf-8"?>
-<?mso-contentType ?>
-<FormTemplates xmlns="http://schemas.microsoft.com/sharepoint/v3/contenttype/forms">
-  <Display>DocumentLibraryForm</Display>
-  <Edit>DocumentLibraryForm</Edit>
-  <New>DocumentLibraryForm</New>
-</FormTemplates>
-</file>
-
 <file path=customXml/item4.xml><?xml version="1.0" encoding="utf-8"?>
-<p:properties xmlns:p="http://schemas.microsoft.com/office/2006/metadata/properties" xmlns:xsi="http://www.w3.org/2001/XMLSchema-instance" xmlns:pc="http://schemas.microsoft.com/office/infopath/2007/PartnerControls">
-  <documentManagement>
-    <lcf76f155ced4ddcb4097134ff3c332f xmlns="35ea5db1-c23b-4d74-a988-d81980da43f5">
-      <Terms xmlns="http://schemas.microsoft.com/office/infopath/2007/PartnerControls"/>
-    </lcf76f155ced4ddcb4097134ff3c332f>
-    <TaxCatchAll xmlns="1161a12f-4207-4731-a08b-3ca05f6be25b" xsi:nil="true"/>
-  </documentManagement>
-</p:properties>
+<b:Sources xmlns:b="http://schemas.openxmlformats.org/officeDocument/2006/bibliography" xmlns="http://schemas.openxmlformats.org/officeDocument/2006/bibliography" SelectedStyle="\APASixthEditionOfficeOnline.xsl" StyleName="APA" Version="6"/>
 </file>
 
 <file path=customXml/itemProps1.xml><?xml version="1.0" encoding="utf-8"?>
-<ds:datastoreItem xmlns:ds="http://schemas.openxmlformats.org/officeDocument/2006/customXml" ds:itemID="{FB4AF4FE-E146-459E-88F8-5D2C7F9490F2}">
+<ds:datastoreItem xmlns:ds="http://schemas.openxmlformats.org/officeDocument/2006/customXml" ds:itemID="{5B188D58-DDFF-4798-91DC-AA20A34B9E64}">
   <ds:schemaRefs>
-    <ds:schemaRef ds:uri="http://schemas.openxmlformats.org/officeDocument/2006/bibliography"/>
+    <ds:schemaRef ds:uri="http://schemas.microsoft.com/office/2006/metadata/properties"/>
+    <ds:schemaRef ds:uri="http://schemas.microsoft.com/office/infopath/2007/PartnerControls"/>
+    <ds:schemaRef ds:uri="35ea5db1-c23b-4d74-a988-d81980da43f5"/>
+    <ds:schemaRef ds:uri="1161a12f-4207-4731-a08b-3ca05f6be25b"/>
   </ds:schemaRefs>
 </ds:datastoreItem>
 </file>
 
 <file path=customXml/itemProps2.xml><?xml version="1.0" encoding="utf-8"?>
+<ds:datastoreItem xmlns:ds="http://schemas.openxmlformats.org/officeDocument/2006/customXml" ds:itemID="{D00ABA5C-9409-4427-A44C-DE068F881191}">
+  <ds:schemaRefs>
+    <ds:schemaRef ds:uri="http://schemas.microsoft.com/sharepoint/v3/contenttype/forms"/>
+  </ds:schemaRefs>
+</ds:datastoreItem>
+</file>
+
+<file path=customXml/itemProps3.xml><?xml version="1.0" encoding="utf-8"?>
 <ds:datastoreItem xmlns:ds="http://schemas.openxmlformats.org/officeDocument/2006/customXml" ds:itemID="{0A2AA6C9-0FF7-447B-BB39-0D1F4C0F277C}">
   <ds:schemaRefs>
     <ds:schemaRef ds:uri="http://schemas.microsoft.com/office/2006/metadata/contentType"/>
@@ -18535,21 +18217,10 @@
 </ds:datastoreItem>
 </file>
 
-<file path=customXml/itemProps3.xml><?xml version="1.0" encoding="utf-8"?>
-<ds:datastoreItem xmlns:ds="http://schemas.openxmlformats.org/officeDocument/2006/customXml" ds:itemID="{D00ABA5C-9409-4427-A44C-DE068F881191}">
+<file path=customXml/itemProps4.xml><?xml version="1.0" encoding="utf-8"?>
+<ds:datastoreItem xmlns:ds="http://schemas.openxmlformats.org/officeDocument/2006/customXml" ds:itemID="{FB4AF4FE-E146-459E-88F8-5D2C7F9490F2}">
   <ds:schemaRefs>
-    <ds:schemaRef ds:uri="http://schemas.microsoft.com/sharepoint/v3/contenttype/forms"/>
-  </ds:schemaRefs>
-</ds:datastoreItem>
-</file>
-
-<file path=customXml/itemProps4.xml><?xml version="1.0" encoding="utf-8"?>
-<ds:datastoreItem xmlns:ds="http://schemas.openxmlformats.org/officeDocument/2006/customXml" ds:itemID="{5B188D58-DDFF-4798-91DC-AA20A34B9E64}">
-  <ds:schemaRefs>
-    <ds:schemaRef ds:uri="http://schemas.microsoft.com/office/2006/metadata/properties"/>
-    <ds:schemaRef ds:uri="http://schemas.microsoft.com/office/infopath/2007/PartnerControls"/>
-    <ds:schemaRef ds:uri="35ea5db1-c23b-4d74-a988-d81980da43f5"/>
-    <ds:schemaRef ds:uri="1161a12f-4207-4731-a08b-3ca05f6be25b"/>
+    <ds:schemaRef ds:uri="http://schemas.openxmlformats.org/officeDocument/2006/bibliography"/>
   </ds:schemaRefs>
 </ds:datastoreItem>
 </file>
</xml_diff>